<commit_message>
added Collaboration & Community build
</commit_message>
<xml_diff>
--- a/A2-27012025/Munjal_21061253_Essay.docx
+++ b/A2-27012025/Munjal_21061253_Essay.docx
@@ -3624,325 +3624,712 @@
         <w:t xml:space="preserve">BODY </w:t>
       </w:r>
     </w:p>
-    <w:p/>
-    <w:p/>
-    <w:p>
-      <w:pPr>
-        <w:spacing w:line="360" w:lineRule="auto"/>
-        <w:rPr>
-          <w:sz w:val="22"/>
-          <w:szCs w:val="22"/>
-        </w:rPr>
-      </w:pPr>
-      <w:r>
-        <w:rPr>
-          <w:sz w:val="22"/>
-          <w:szCs w:val="22"/>
-        </w:rPr>
-        <w:t xml:space="preserve">Web 2.0 was first spoken of as a concept around the years 2003-2004 and heralded a different way the World Wide Web would be used and interacted with. Contrary to the static nature of Web 1.0 sites, with its minimal level of interaction from a user, Web 2.0 made the internet social and interactive. </w:t>
-      </w:r>
-    </w:p>
-    <w:p>
-      <w:pPr>
-        <w:spacing w:line="360" w:lineRule="auto"/>
-        <w:rPr>
-          <w:sz w:val="22"/>
-          <w:szCs w:val="22"/>
-        </w:rPr>
-      </w:pPr>
-    </w:p>
-    <w:p>
-      <w:pPr>
-        <w:spacing w:line="360" w:lineRule="auto"/>
-        <w:rPr>
-          <w:sz w:val="22"/>
-          <w:szCs w:val="22"/>
-        </w:rPr>
-      </w:pPr>
-      <w:r>
-        <w:rPr>
-          <w:sz w:val="22"/>
-          <w:szCs w:val="22"/>
-        </w:rPr>
-        <w:t>It incorporates much more interactivity, user-generated content, and collaboration amongst users. Key technologies of Web 2.0 include social media platforms, blogs, wikis, and interactive applications such as YouTube and Facebook. This allows users to share, create and collaborate in real-time, thereby cultivating a culture of participation (FirstMonday.org, 2007).</w:t>
-      </w:r>
-    </w:p>
-    <w:p>
-      <w:pPr>
-        <w:spacing w:line="360" w:lineRule="auto"/>
-        <w:rPr>
-          <w:sz w:val="22"/>
-          <w:szCs w:val="22"/>
-        </w:rPr>
-      </w:pPr>
-    </w:p>
-    <w:p>
-      <w:pPr>
-        <w:spacing w:line="360" w:lineRule="auto"/>
-        <w:rPr>
-          <w:sz w:val="22"/>
-          <w:szCs w:val="22"/>
-        </w:rPr>
-      </w:pPr>
-      <w:r>
-        <w:rPr>
-          <w:sz w:val="22"/>
-          <w:szCs w:val="22"/>
-        </w:rPr>
-        <w:t>A defining feature of Web 2.0 is its capability for two-way communication. In contrast to Web 1.0, where users were simply passive recipients of content, Web 2.0 enables users to become active participants in commenting, sharing, and collaboration. In other words, whereas wikis enable multiple users to edit and add content to the information base, thereby demonstrating the move from one-way publishing to interacting with others, </w:t>
+    <w:p>
+      <w:pPr>
+        <w:rPr>
+          <w:sz w:val="24"/>
+          <w:szCs w:val="24"/>
+        </w:rPr>
+      </w:pPr>
+    </w:p>
+    <w:p>
+      <w:pPr>
+        <w:autoSpaceDE w:val="0"/>
+        <w:autoSpaceDN w:val="0"/>
+        <w:adjustRightInd w:val="0"/>
+        <w:spacing w:line="440" w:lineRule="atLeast"/>
+        <w:rPr>
+          <w:rFonts w:cs="Arial"/>
+          <w:color w:val="000000"/>
+          <w:sz w:val="24"/>
+          <w:szCs w:val="24"/>
+          <w:lang w:val="en-GB" w:eastAsia="en-GB"/>
+        </w:rPr>
+      </w:pPr>
+      <w:r>
+        <w:rPr>
+          <w:rFonts w:cs="Arial"/>
+          <w:color w:val="000000"/>
+          <w:sz w:val="24"/>
+          <w:szCs w:val="24"/>
+          <w:lang w:val="en-GB" w:eastAsia="en-GB"/>
+        </w:rPr>
+        <w:t>Web 2.0 was first spoken of as a concept around the years 2003-2004, in which the internet had to be used in a completely different way. The static Web 1.0 was replaced by a social and interactive internet, thanks to Web 2.0.</w:t>
+      </w:r>
+    </w:p>
+    <w:p>
+      <w:pPr>
+        <w:autoSpaceDE w:val="0"/>
+        <w:autoSpaceDN w:val="0"/>
+        <w:adjustRightInd w:val="0"/>
+        <w:spacing w:line="440" w:lineRule="atLeast"/>
+        <w:rPr>
+          <w:rFonts w:cs="Arial"/>
+          <w:color w:val="000000"/>
+          <w:sz w:val="24"/>
+          <w:szCs w:val="24"/>
+          <w:lang w:val="en-GB" w:eastAsia="en-GB"/>
+        </w:rPr>
+      </w:pPr>
+      <w:r>
+        <w:rPr>
+          <w:rFonts w:cs="Arial"/>
+          <w:color w:val="000000"/>
+          <w:sz w:val="24"/>
+          <w:szCs w:val="24"/>
+          <w:lang w:val="en-GB" w:eastAsia="en-GB"/>
+        </w:rPr>
+        <w:t> </w:t>
+      </w:r>
+    </w:p>
+    <w:p>
+      <w:pPr>
+        <w:autoSpaceDE w:val="0"/>
+        <w:autoSpaceDN w:val="0"/>
+        <w:adjustRightInd w:val="0"/>
+        <w:spacing w:line="440" w:lineRule="atLeast"/>
+        <w:rPr>
+          <w:rFonts w:cs="Arial"/>
+          <w:color w:val="000000"/>
+          <w:sz w:val="24"/>
+          <w:szCs w:val="24"/>
+          <w:lang w:val="en-GB" w:eastAsia="en-GB"/>
+        </w:rPr>
+      </w:pPr>
+      <w:r>
+        <w:rPr>
+          <w:rFonts w:cs="Arial"/>
+          <w:color w:val="000000"/>
+          <w:sz w:val="24"/>
+          <w:szCs w:val="24"/>
+          <w:lang w:val="en-GB" w:eastAsia="en-GB"/>
+        </w:rPr>
+        <w:t>Web 2.0 is all about interactivity, user-generated content, and collaboration by users. The main technologies are social media, blogs, wikis, and interactive applications such as YouTube and Facebook, which allow sharing and collaboration in real time (FirstMonday.org, 2007).</w:t>
+      </w:r>
+    </w:p>
+    <w:p>
+      <w:pPr>
+        <w:autoSpaceDE w:val="0"/>
+        <w:autoSpaceDN w:val="0"/>
+        <w:adjustRightInd w:val="0"/>
+        <w:spacing w:line="440" w:lineRule="atLeast"/>
+        <w:rPr>
+          <w:rFonts w:cs="Arial"/>
+          <w:color w:val="000000"/>
+          <w:sz w:val="24"/>
+          <w:szCs w:val="24"/>
+          <w:lang w:val="en-GB" w:eastAsia="en-GB"/>
+        </w:rPr>
+      </w:pPr>
+      <w:r>
+        <w:rPr>
+          <w:rFonts w:cs="Arial"/>
+          <w:color w:val="000000"/>
+          <w:sz w:val="24"/>
+          <w:szCs w:val="24"/>
+          <w:lang w:val="en-GB" w:eastAsia="en-GB"/>
+        </w:rPr>
+        <w:t> </w:t>
+      </w:r>
+    </w:p>
+    <w:p>
+      <w:pPr>
+        <w:autoSpaceDE w:val="0"/>
+        <w:autoSpaceDN w:val="0"/>
+        <w:adjustRightInd w:val="0"/>
+        <w:spacing w:line="440" w:lineRule="atLeast"/>
+        <w:rPr>
+          <w:rFonts w:cs="Arial"/>
+          <w:color w:val="000000"/>
+          <w:sz w:val="24"/>
+          <w:szCs w:val="24"/>
+          <w:lang w:val="en-GB" w:eastAsia="en-GB"/>
+        </w:rPr>
+      </w:pPr>
+      <w:r>
+        <w:rPr>
+          <w:rFonts w:cs="Arial"/>
+          <w:color w:val="000000"/>
+          <w:sz w:val="24"/>
+          <w:szCs w:val="24"/>
+          <w:lang w:val="en-GB" w:eastAsia="en-GB"/>
+        </w:rPr>
+        <w:t xml:space="preserve">Web 2.0 is characterised by two-way communication. Unlike Web 1.0, where users passively received content, Web 2.0 allows active participation in commenting and sharing. For instance, wikis let multiple users edit and add to content, marking a shift from one-way publishing to interaction, as </w:t>
       </w:r>
       <w:proofErr w:type="spellStart"/>
       <w:r>
         <w:rPr>
-          <w:sz w:val="22"/>
-          <w:szCs w:val="22"/>
+          <w:rFonts w:cs="Arial"/>
+          <w:color w:val="000000"/>
+          <w:sz w:val="24"/>
+          <w:szCs w:val="24"/>
+          <w:lang w:val="en-GB" w:eastAsia="en-GB"/>
         </w:rPr>
         <w:t>Laningham</w:t>
       </w:r>
       <w:proofErr w:type="spellEnd"/>
       <w:r>
         <w:rPr>
-          <w:sz w:val="22"/>
-          <w:szCs w:val="22"/>
-        </w:rPr>
-        <w:t xml:space="preserve"> (2006) </w:t>
-      </w:r>
-      <w:proofErr w:type="gramStart"/>
-      <w:r>
-        <w:rPr>
-          <w:sz w:val="22"/>
-          <w:szCs w:val="22"/>
-        </w:rPr>
-        <w:t>says:.</w:t>
-      </w:r>
-      <w:proofErr w:type="gramEnd"/>
-    </w:p>
-    <w:p>
-      <w:pPr>
-        <w:spacing w:line="360" w:lineRule="auto"/>
-        <w:rPr>
-          <w:sz w:val="22"/>
-          <w:szCs w:val="22"/>
-        </w:rPr>
-      </w:pPr>
-    </w:p>
-    <w:p>
-      <w:pPr>
-        <w:spacing w:line="360" w:lineRule="auto"/>
-        <w:rPr>
-          <w:sz w:val="22"/>
-          <w:szCs w:val="22"/>
-        </w:rPr>
-      </w:pPr>
-      <w:r>
-        <w:rPr>
-          <w:sz w:val="22"/>
-          <w:szCs w:val="22"/>
-        </w:rPr>
-        <w:t>Although Web 2.0 utilizes the same underlying technologies as Web 1.0, it is a shift in approach. It adopts "glue" technologies like APIs and mashups to stick platforms and services together smoothly. This has brought about significant diversity in the types of content and enriched users' experiences (FirstMonday.org, 2007).</w:t>
-      </w:r>
-    </w:p>
-    <w:p>
-      <w:pPr>
-        <w:spacing w:line="360" w:lineRule="auto"/>
-        <w:rPr>
-          <w:sz w:val="22"/>
-          <w:szCs w:val="22"/>
-        </w:rPr>
-      </w:pPr>
-    </w:p>
-    <w:p>
-      <w:pPr>
-        <w:spacing w:line="360" w:lineRule="auto"/>
-        <w:rPr>
-          <w:sz w:val="22"/>
-          <w:szCs w:val="22"/>
-        </w:rPr>
-      </w:pPr>
-      <w:r>
-        <w:rPr>
-          <w:sz w:val="22"/>
-          <w:szCs w:val="22"/>
-        </w:rPr>
-        <w:t>With this evolution comes challenges. The more interactive the web becomes, the greater the concerns over data privacy, misinformation, and responsible use of user-generated content. These are the subjects that call for critical thinking and innovative solutions as the web keeps on evolving.</w:t>
-      </w:r>
-    </w:p>
-    <w:p>
-      <w:pPr>
-        <w:spacing w:line="360" w:lineRule="auto"/>
-        <w:rPr>
-          <w:sz w:val="22"/>
-          <w:szCs w:val="22"/>
-        </w:rPr>
-      </w:pPr>
-    </w:p>
-    <w:p>
-      <w:pPr>
-        <w:spacing w:line="360" w:lineRule="auto"/>
-        <w:rPr>
-          <w:sz w:val="24"/>
-          <w:szCs w:val="24"/>
-        </w:rPr>
-      </w:pPr>
-      <w:r>
-        <w:rPr>
-          <w:sz w:val="24"/>
-          <w:szCs w:val="24"/>
-        </w:rPr>
-        <w:t xml:space="preserve">Since its </w:t>
-      </w:r>
-      <w:r>
-        <w:rPr>
-          <w:sz w:val="24"/>
-          <w:szCs w:val="24"/>
-        </w:rPr>
-        <w:t>inception</w:t>
-      </w:r>
-      <w:r>
-        <w:rPr>
-          <w:sz w:val="24"/>
-          <w:szCs w:val="24"/>
-        </w:rPr>
-        <w:t xml:space="preserve"> in 2006, Twitter has </w:t>
-      </w:r>
-      <w:r>
-        <w:rPr>
-          <w:sz w:val="24"/>
-          <w:szCs w:val="24"/>
-        </w:rPr>
-        <w:t>transformed</w:t>
-      </w:r>
-      <w:r>
-        <w:rPr>
-          <w:sz w:val="24"/>
-          <w:szCs w:val="24"/>
-        </w:rPr>
-        <w:t xml:space="preserve"> communication by </w:t>
-      </w:r>
-      <w:r>
-        <w:rPr>
-          <w:sz w:val="24"/>
-          <w:szCs w:val="24"/>
-        </w:rPr>
-        <w:t>initiating</w:t>
-      </w:r>
-      <w:r>
-        <w:rPr>
-          <w:sz w:val="24"/>
-          <w:szCs w:val="24"/>
-        </w:rPr>
-        <w:t xml:space="preserve"> short-form messaging with a global reach. Initially limited to 140 characters (later expanded to 280), Twitter allows users to share real-time updates and information in a succinct manner. By 2013, the platform had more than 200 million active users who posted 400 million tweets daily, connecting individuals, organizations, and communities across the world (Weller et al., 2014). The success of a platform depends on such functionalities as hashtags, which users innovatively created for the purpose of categorizing and systematizing content, allowing the rise of complex networks.</w:t>
-      </w:r>
-    </w:p>
-    <w:p>
-      <w:pPr>
-        <w:spacing w:line="360" w:lineRule="auto"/>
-        <w:rPr>
-          <w:sz w:val="24"/>
-          <w:szCs w:val="24"/>
-        </w:rPr>
-      </w:pPr>
-    </w:p>
-    <w:p>
-      <w:pPr>
-        <w:spacing w:line="360" w:lineRule="auto"/>
-        <w:rPr>
-          <w:sz w:val="24"/>
-          <w:szCs w:val="24"/>
-        </w:rPr>
-      </w:pPr>
-      <w:r>
-        <w:rPr>
-          <w:sz w:val="24"/>
-          <w:szCs w:val="24"/>
-        </w:rPr>
-        <w:t>One can see Twitter's global influence in how it breaks barriers of distance and language. Available in 33 languages, including non-Latin scripts, it enables connections across diverse linguistic and cultural groups. This has made Twitter a site for the dissemination of real-time news. For example, during global crises such as natural disasters, Twitter gives timely updates on connecting people affected with aid organizations (Weller et al., 2014).</w:t>
-      </w:r>
-    </w:p>
-    <w:p>
-      <w:pPr>
-        <w:spacing w:line="360" w:lineRule="auto"/>
-        <w:rPr>
-          <w:sz w:val="24"/>
-          <w:szCs w:val="24"/>
-        </w:rPr>
-      </w:pPr>
-    </w:p>
-    <w:p>
-      <w:pPr>
-        <w:spacing w:line="360" w:lineRule="auto"/>
-        <w:rPr>
-          <w:sz w:val="24"/>
-          <w:szCs w:val="24"/>
-        </w:rPr>
-      </w:pPr>
-      <w:r>
-        <w:rPr>
-          <w:sz w:val="24"/>
-          <w:szCs w:val="24"/>
-        </w:rPr>
-        <w:t>In activism, Twitter serves the important function of mobilizing movements. Such was the case with #BlackLivesMatter, which started in the United States and became a world campaign that pushed for social and political change (Frosch &amp; Calvert, 2015). Organizations such as the Red Cross also utilize Twitter to make campaigns viral and to raise funds (Briones et al., 2011). In this way, Twitter's speed and reach give power to grassroots movements and charities to gain great traction.</w:t>
-      </w:r>
-    </w:p>
-    <w:p>
-      <w:pPr>
-        <w:spacing w:line="360" w:lineRule="auto"/>
-        <w:rPr>
-          <w:sz w:val="24"/>
-          <w:szCs w:val="24"/>
-        </w:rPr>
-      </w:pPr>
-    </w:p>
-    <w:p>
-      <w:pPr>
-        <w:spacing w:line="360" w:lineRule="auto"/>
-        <w:rPr>
-          <w:sz w:val="24"/>
-          <w:szCs w:val="24"/>
-        </w:rPr>
-      </w:pPr>
-      <w:r>
-        <w:rPr>
-          <w:sz w:val="24"/>
-          <w:szCs w:val="24"/>
-        </w:rPr>
-        <w:t xml:space="preserve">Notwithstanding, apprehensions regarding misinformation and “slacktivism” continue to exist. Detractors contend that digital activism on platforms such as Twitter frequently simplifies participation to cursory behaviors, including liking or sharing content, which lack substantial involvement (Davies, 2013). In spite of these </w:t>
-      </w:r>
-      <w:r>
-        <w:rPr>
-          <w:sz w:val="24"/>
-          <w:szCs w:val="24"/>
+          <w:rFonts w:cs="Arial"/>
+          <w:color w:val="000000"/>
+          <w:sz w:val="24"/>
+          <w:szCs w:val="24"/>
+          <w:lang w:val="en-GB" w:eastAsia="en-GB"/>
+        </w:rPr>
+        <w:t xml:space="preserve"> (2006) notes:</w:t>
+      </w:r>
+    </w:p>
+    <w:p>
+      <w:pPr>
+        <w:autoSpaceDE w:val="0"/>
+        <w:autoSpaceDN w:val="0"/>
+        <w:adjustRightInd w:val="0"/>
+        <w:spacing w:line="440" w:lineRule="atLeast"/>
+        <w:rPr>
+          <w:rFonts w:cs="Arial"/>
+          <w:color w:val="000000"/>
+          <w:sz w:val="24"/>
+          <w:szCs w:val="24"/>
+          <w:lang w:val="en-GB" w:eastAsia="en-GB"/>
+        </w:rPr>
+      </w:pPr>
+      <w:r>
+        <w:rPr>
+          <w:rFonts w:cs="Arial"/>
+          <w:color w:val="000000"/>
+          <w:sz w:val="24"/>
+          <w:szCs w:val="24"/>
+          <w:lang w:val="en-GB" w:eastAsia="en-GB"/>
+        </w:rPr>
+        <w:t> </w:t>
+      </w:r>
+    </w:p>
+    <w:p>
+      <w:pPr>
+        <w:autoSpaceDE w:val="0"/>
+        <w:autoSpaceDN w:val="0"/>
+        <w:adjustRightInd w:val="0"/>
+        <w:spacing w:line="440" w:lineRule="atLeast"/>
+        <w:rPr>
+          <w:rFonts w:cs="Arial"/>
+          <w:color w:val="000000"/>
+          <w:sz w:val="24"/>
+          <w:szCs w:val="24"/>
+          <w:lang w:val="en-GB" w:eastAsia="en-GB"/>
+        </w:rPr>
+      </w:pPr>
+      <w:r>
+        <w:rPr>
+          <w:rFonts w:cs="Arial"/>
+          <w:color w:val="000000"/>
+          <w:sz w:val="24"/>
+          <w:szCs w:val="24"/>
+          <w:lang w:val="en-GB" w:eastAsia="en-GB"/>
+        </w:rPr>
+        <w:t>Although Web 2.0 utilises the same underlying technologies as Web 1.0, it is a shift in approach. It adopts "glue" technologies like APIs and mashups to stick platforms and services together smoothly. This has brought about significant diversity in the types of content and enriched users' experiences (FirstMonday.org, 2007).</w:t>
+      </w:r>
+    </w:p>
+    <w:p>
+      <w:pPr>
+        <w:autoSpaceDE w:val="0"/>
+        <w:autoSpaceDN w:val="0"/>
+        <w:adjustRightInd w:val="0"/>
+        <w:spacing w:line="440" w:lineRule="atLeast"/>
+        <w:rPr>
+          <w:rFonts w:cs="Arial"/>
+          <w:color w:val="000000"/>
+          <w:sz w:val="24"/>
+          <w:szCs w:val="24"/>
+          <w:lang w:val="en-GB" w:eastAsia="en-GB"/>
+        </w:rPr>
+      </w:pPr>
+      <w:r>
+        <w:rPr>
+          <w:rFonts w:cs="Arial"/>
+          <w:color w:val="000000"/>
+          <w:sz w:val="24"/>
+          <w:szCs w:val="24"/>
+          <w:lang w:val="en-GB" w:eastAsia="en-GB"/>
+        </w:rPr>
+        <w:t> </w:t>
+      </w:r>
+    </w:p>
+    <w:p>
+      <w:pPr>
+        <w:autoSpaceDE w:val="0"/>
+        <w:autoSpaceDN w:val="0"/>
+        <w:adjustRightInd w:val="0"/>
+        <w:spacing w:line="440" w:lineRule="atLeast"/>
+        <w:rPr>
+          <w:rFonts w:cs="Arial"/>
+          <w:color w:val="000000"/>
+          <w:sz w:val="24"/>
+          <w:szCs w:val="24"/>
+          <w:lang w:val="en-GB" w:eastAsia="en-GB"/>
+        </w:rPr>
+      </w:pPr>
+      <w:r>
+        <w:rPr>
+          <w:rFonts w:cs="Arial"/>
+          <w:color w:val="000000"/>
+          <w:sz w:val="24"/>
+          <w:szCs w:val="24"/>
+          <w:lang w:val="en-GB" w:eastAsia="en-GB"/>
         </w:rPr>
         <w:lastRenderedPageBreak/>
-        <w:t>objections, Twitter continues to serve as a transformative catalyst, facilitating worldwide communication and cooperation.</w:t>
-      </w:r>
-    </w:p>
-    <w:p>
-      <w:pPr>
-        <w:spacing w:line="360" w:lineRule="auto"/>
-        <w:rPr>
-          <w:sz w:val="24"/>
-          <w:szCs w:val="24"/>
-        </w:rPr>
-      </w:pPr>
-    </w:p>
-    <w:p>
-      <w:pPr>
-        <w:spacing w:line="360" w:lineRule="auto"/>
-        <w:rPr>
-          <w:sz w:val="24"/>
-          <w:szCs w:val="24"/>
-        </w:rPr>
-      </w:pPr>
-    </w:p>
-    <w:p>
-      <w:pPr>
-        <w:spacing w:line="360" w:lineRule="auto"/>
-        <w:rPr>
-          <w:sz w:val="24"/>
-          <w:szCs w:val="24"/>
-        </w:rPr>
-      </w:pPr>
+        <w:t>This evolution brings challenges. As the Web becomes more interactive, concerns about data privacy, misinformation, and responsible user-generated content rise. These are critical thinking and innovative solutions that need to be developed with the evolution of the web.</w:t>
+      </w:r>
+    </w:p>
+    <w:p>
+      <w:pPr>
+        <w:autoSpaceDE w:val="0"/>
+        <w:autoSpaceDN w:val="0"/>
+        <w:adjustRightInd w:val="0"/>
+        <w:spacing w:line="440" w:lineRule="atLeast"/>
+        <w:rPr>
+          <w:rFonts w:cs="Arial"/>
+          <w:color w:val="000000"/>
+          <w:sz w:val="24"/>
+          <w:szCs w:val="24"/>
+          <w:lang w:val="en-GB" w:eastAsia="en-GB"/>
+        </w:rPr>
+      </w:pPr>
+      <w:r>
+        <w:rPr>
+          <w:rFonts w:cs="Arial"/>
+          <w:color w:val="000000"/>
+          <w:sz w:val="24"/>
+          <w:szCs w:val="24"/>
+          <w:lang w:val="en-GB" w:eastAsia="en-GB"/>
+        </w:rPr>
+        <w:t> </w:t>
+      </w:r>
+    </w:p>
+    <w:p>
+      <w:pPr>
+        <w:autoSpaceDE w:val="0"/>
+        <w:autoSpaceDN w:val="0"/>
+        <w:adjustRightInd w:val="0"/>
+        <w:spacing w:line="440" w:lineRule="atLeast"/>
+        <w:rPr>
+          <w:rFonts w:cs="Arial"/>
+          <w:color w:val="000000"/>
+          <w:sz w:val="24"/>
+          <w:szCs w:val="24"/>
+          <w:lang w:val="en-GB" w:eastAsia="en-GB"/>
+        </w:rPr>
+      </w:pPr>
+      <w:r>
+        <w:rPr>
+          <w:rFonts w:cs="Arial"/>
+          <w:color w:val="000000"/>
+          <w:sz w:val="24"/>
+          <w:szCs w:val="24"/>
+          <w:lang w:val="en-GB" w:eastAsia="en-GB"/>
+        </w:rPr>
+        <w:t>Since its debut in 2006, Twitter has revolutionised communication with its short-form messaging and global reach. Twitter allows users to share real-time updates in a concise manner, originally within a limit of 140 characters (now 280). By the year 2013, it had over 200 million active users who posted 400 million tweets every day, linking people and communities around the globe (Weller et al., 2014). The success of a platform depends on such functionalities as hashtags, which users invented to classify content and make complex networks possible.</w:t>
+      </w:r>
+    </w:p>
+    <w:p>
+      <w:pPr>
+        <w:autoSpaceDE w:val="0"/>
+        <w:autoSpaceDN w:val="0"/>
+        <w:adjustRightInd w:val="0"/>
+        <w:spacing w:line="440" w:lineRule="atLeast"/>
+        <w:rPr>
+          <w:rFonts w:cs="Arial"/>
+          <w:color w:val="000000"/>
+          <w:sz w:val="24"/>
+          <w:szCs w:val="24"/>
+          <w:lang w:val="en-GB" w:eastAsia="en-GB"/>
+        </w:rPr>
+      </w:pPr>
+      <w:r>
+        <w:rPr>
+          <w:rFonts w:cs="Arial"/>
+          <w:color w:val="000000"/>
+          <w:sz w:val="24"/>
+          <w:szCs w:val="24"/>
+          <w:lang w:val="en-GB" w:eastAsia="en-GB"/>
+        </w:rPr>
+        <w:t> </w:t>
+      </w:r>
+    </w:p>
+    <w:p>
+      <w:pPr>
+        <w:autoSpaceDE w:val="0"/>
+        <w:autoSpaceDN w:val="0"/>
+        <w:adjustRightInd w:val="0"/>
+        <w:spacing w:line="440" w:lineRule="atLeast"/>
+        <w:rPr>
+          <w:rFonts w:cs="Arial"/>
+          <w:color w:val="000000"/>
+          <w:sz w:val="24"/>
+          <w:szCs w:val="24"/>
+          <w:lang w:val="en-GB" w:eastAsia="en-GB"/>
+        </w:rPr>
+      </w:pPr>
+      <w:r>
+        <w:rPr>
+          <w:rFonts w:cs="Arial"/>
+          <w:color w:val="000000"/>
+          <w:sz w:val="24"/>
+          <w:szCs w:val="24"/>
+          <w:lang w:val="en-GB" w:eastAsia="en-GB"/>
+        </w:rPr>
+        <w:t xml:space="preserve">The global influence of Twitter </w:t>
+      </w:r>
+      <w:r>
+        <w:rPr>
+          <w:rFonts w:cs="Arial"/>
+          <w:color w:val="000000"/>
+          <w:sz w:val="24"/>
+          <w:szCs w:val="24"/>
+          <w:lang w:val="en-GB" w:eastAsia="en-GB"/>
+        </w:rPr>
+        <w:t>exceeds</w:t>
+      </w:r>
+      <w:r>
+        <w:rPr>
+          <w:rFonts w:cs="Arial"/>
+          <w:color w:val="000000"/>
+          <w:sz w:val="24"/>
+          <w:szCs w:val="24"/>
+          <w:lang w:val="en-GB" w:eastAsia="en-GB"/>
+        </w:rPr>
+        <w:t xml:space="preserve"> distance and language. It operates in 33 languages, enabling connections among divergent groups. This facilitates real-time news sharing. During global crises, Twitter provides timely updates that connect affected people with aid organisations (Weller et al., 2014).</w:t>
+      </w:r>
+    </w:p>
+    <w:p>
+      <w:pPr>
+        <w:autoSpaceDE w:val="0"/>
+        <w:autoSpaceDN w:val="0"/>
+        <w:adjustRightInd w:val="0"/>
+        <w:spacing w:line="440" w:lineRule="atLeast"/>
+        <w:rPr>
+          <w:rFonts w:cs="Arial"/>
+          <w:color w:val="000000"/>
+          <w:sz w:val="24"/>
+          <w:szCs w:val="24"/>
+          <w:lang w:val="en-GB" w:eastAsia="en-GB"/>
+        </w:rPr>
+      </w:pPr>
+      <w:r>
+        <w:rPr>
+          <w:rFonts w:cs="Arial"/>
+          <w:color w:val="000000"/>
+          <w:sz w:val="24"/>
+          <w:szCs w:val="24"/>
+          <w:lang w:val="en-GB" w:eastAsia="en-GB"/>
+        </w:rPr>
+        <w:t> </w:t>
+      </w:r>
+    </w:p>
+    <w:p>
+      <w:pPr>
+        <w:autoSpaceDE w:val="0"/>
+        <w:autoSpaceDN w:val="0"/>
+        <w:adjustRightInd w:val="0"/>
+        <w:spacing w:line="440" w:lineRule="atLeast"/>
+        <w:rPr>
+          <w:rFonts w:cs="Arial"/>
+          <w:color w:val="000000"/>
+          <w:sz w:val="24"/>
+          <w:szCs w:val="24"/>
+          <w:lang w:val="en-GB" w:eastAsia="en-GB"/>
+        </w:rPr>
+      </w:pPr>
+      <w:r>
+        <w:rPr>
+          <w:rFonts w:cs="Arial"/>
+          <w:color w:val="000000"/>
+          <w:sz w:val="24"/>
+          <w:szCs w:val="24"/>
+          <w:lang w:val="en-GB" w:eastAsia="en-GB"/>
+        </w:rPr>
+        <w:t>Activism in many instances needs a catalyst that is Twitter for the mobilisation of movements as witnessed with #BlackLivesMatter, which began in the U.S. and became a global push for change (Frosch &amp; Calvert, 2015). Organisations such as the Red Cross utilise Twitter for viral campaigns and raising funds (Briones et al., 2011). Twitter's speed and reach help grassroots movements and charities gain traction.</w:t>
+      </w:r>
+    </w:p>
+    <w:p>
+      <w:pPr>
+        <w:autoSpaceDE w:val="0"/>
+        <w:autoSpaceDN w:val="0"/>
+        <w:adjustRightInd w:val="0"/>
+        <w:spacing w:line="440" w:lineRule="atLeast"/>
+        <w:rPr>
+          <w:rFonts w:cs="Arial"/>
+          <w:color w:val="000000"/>
+          <w:sz w:val="24"/>
+          <w:szCs w:val="24"/>
+          <w:lang w:val="en-GB" w:eastAsia="en-GB"/>
+        </w:rPr>
+      </w:pPr>
+      <w:r>
+        <w:rPr>
+          <w:rFonts w:cs="Arial"/>
+          <w:color w:val="000000"/>
+          <w:sz w:val="24"/>
+          <w:szCs w:val="24"/>
+          <w:lang w:val="en-GB" w:eastAsia="en-GB"/>
+        </w:rPr>
+        <w:t> </w:t>
+      </w:r>
+    </w:p>
+    <w:p>
+      <w:pPr>
+        <w:autoSpaceDE w:val="0"/>
+        <w:autoSpaceDN w:val="0"/>
+        <w:adjustRightInd w:val="0"/>
+        <w:spacing w:line="440" w:lineRule="atLeast"/>
+        <w:rPr>
+          <w:rFonts w:cs="Arial"/>
+          <w:color w:val="000000"/>
+          <w:sz w:val="24"/>
+          <w:szCs w:val="24"/>
+          <w:lang w:val="en-GB" w:eastAsia="en-GB"/>
+        </w:rPr>
+      </w:pPr>
+      <w:r>
+        <w:rPr>
+          <w:rFonts w:cs="Arial"/>
+          <w:color w:val="000000"/>
+          <w:sz w:val="24"/>
+          <w:szCs w:val="24"/>
+          <w:lang w:val="en-GB" w:eastAsia="en-GB"/>
+        </w:rPr>
+        <w:t xml:space="preserve">Apprehensions about misinformation and “slacktivism” </w:t>
+      </w:r>
+      <w:r>
+        <w:rPr>
+          <w:rFonts w:cs="Arial"/>
+          <w:color w:val="000000"/>
+          <w:sz w:val="24"/>
+          <w:szCs w:val="24"/>
+          <w:lang w:val="en-GB" w:eastAsia="en-GB"/>
+        </w:rPr>
+        <w:t>continue</w:t>
+      </w:r>
+      <w:r>
+        <w:rPr>
+          <w:rFonts w:cs="Arial"/>
+          <w:color w:val="000000"/>
+          <w:sz w:val="24"/>
+          <w:szCs w:val="24"/>
+          <w:lang w:val="en-GB" w:eastAsia="en-GB"/>
+        </w:rPr>
+        <w:t>. Critics argue that digital activism on Twitter often reduces participation to superficial actions, like liking or sharing, which lack real engagement (Davies, 2013). Nonetheless, Twitter remains a transformative force for global communication and cooperation.</w:t>
+      </w:r>
+    </w:p>
+    <w:p>
+      <w:pPr>
+        <w:spacing w:line="360" w:lineRule="auto"/>
+        <w:rPr>
+          <w:sz w:val="24"/>
+          <w:szCs w:val="24"/>
+        </w:rPr>
+      </w:pPr>
+    </w:p>
+    <w:p>
+      <w:pPr>
+        <w:spacing w:line="360" w:lineRule="auto"/>
+        <w:rPr>
+          <w:sz w:val="24"/>
+          <w:szCs w:val="24"/>
+        </w:rPr>
+      </w:pPr>
+    </w:p>
+    <w:p>
+      <w:pPr>
+        <w:spacing w:line="360" w:lineRule="auto"/>
+        <w:rPr>
+          <w:sz w:val="24"/>
+          <w:szCs w:val="24"/>
+        </w:rPr>
+      </w:pPr>
+    </w:p>
+    <w:p>
+      <w:pPr>
+        <w:spacing w:line="360" w:lineRule="auto"/>
+        <w:rPr>
+          <w:sz w:val="24"/>
+          <w:szCs w:val="24"/>
+        </w:rPr>
+      </w:pPr>
+      <w:r>
+        <w:rPr>
+          <w:sz w:val="24"/>
+          <w:szCs w:val="24"/>
+        </w:rPr>
+        <w:lastRenderedPageBreak/>
+        <w:t>Unlike Facebook or LinkedIn, Twitter was built around the sharing first and foremost of information, rather than community-building (</w:t>
+      </w:r>
+      <w:proofErr w:type="spellStart"/>
+      <w:r>
+        <w:rPr>
+          <w:sz w:val="24"/>
+          <w:szCs w:val="24"/>
+        </w:rPr>
+        <w:t>Gruzd</w:t>
+      </w:r>
+      <w:proofErr w:type="spellEnd"/>
+      <w:r>
+        <w:rPr>
+          <w:sz w:val="24"/>
+          <w:szCs w:val="24"/>
+        </w:rPr>
+        <w:t xml:space="preserve">, Wellman, &amp; </w:t>
+      </w:r>
+      <w:proofErr w:type="spellStart"/>
+      <w:r>
+        <w:rPr>
+          <w:sz w:val="24"/>
+          <w:szCs w:val="24"/>
+        </w:rPr>
+        <w:t>Takhteyev</w:t>
+      </w:r>
+      <w:proofErr w:type="spellEnd"/>
+      <w:r>
+        <w:rPr>
+          <w:sz w:val="24"/>
+          <w:szCs w:val="24"/>
+        </w:rPr>
+        <w:t>, 2011). Nevertheless, this has gradually emerged as a force in collaboration and the building of on-line communities. Twitter connects individual people, other organizations, governments, and entire entities, joining conversations and collaborations transcending geographical boundaries across the world.</w:t>
+      </w:r>
+    </w:p>
+    <w:p>
+      <w:pPr>
+        <w:spacing w:line="360" w:lineRule="auto"/>
+        <w:rPr>
+          <w:sz w:val="24"/>
+          <w:szCs w:val="24"/>
+        </w:rPr>
+      </w:pPr>
+    </w:p>
+    <w:p>
+      <w:pPr>
+        <w:spacing w:line="360" w:lineRule="auto"/>
+        <w:rPr>
+          <w:sz w:val="24"/>
+          <w:szCs w:val="24"/>
+        </w:rPr>
+      </w:pPr>
+      <w:r>
+        <w:rPr>
+          <w:sz w:val="24"/>
+          <w:szCs w:val="24"/>
+        </w:rPr>
+        <w:t xml:space="preserve">Movements like #BlackLivesMatter are the epitome of how Twitter facilitates global advocacy. Starting in the U.S., this hashtag was able to join voices around the world in the efforts toward social change through protest and policymaking (Frosch &amp; Calvert, 2015). The Red Cross, among other </w:t>
+      </w:r>
+      <w:proofErr w:type="spellStart"/>
+      <w:r>
+        <w:rPr>
+          <w:sz w:val="24"/>
+          <w:szCs w:val="24"/>
+        </w:rPr>
+        <w:t>organi</w:t>
+      </w:r>
+      <w:r>
+        <w:rPr>
+          <w:sz w:val="24"/>
+          <w:szCs w:val="24"/>
+        </w:rPr>
+        <w:t>s</w:t>
+      </w:r>
+      <w:r>
+        <w:rPr>
+          <w:sz w:val="24"/>
+          <w:szCs w:val="24"/>
+        </w:rPr>
+        <w:t>ations</w:t>
+      </w:r>
+      <w:proofErr w:type="spellEnd"/>
+      <w:r>
+        <w:rPr>
+          <w:sz w:val="24"/>
+          <w:szCs w:val="24"/>
+        </w:rPr>
+        <w:t>, has utili</w:t>
+      </w:r>
+      <w:r>
+        <w:rPr>
+          <w:sz w:val="24"/>
+          <w:szCs w:val="24"/>
+        </w:rPr>
+        <w:t>s</w:t>
+      </w:r>
+      <w:r>
+        <w:rPr>
+          <w:sz w:val="24"/>
+          <w:szCs w:val="24"/>
+        </w:rPr>
+        <w:t>ed this characteristic of Twitter for crowdsourcing ideas and gathering resources during disasters and other emergencies (Briones et al., 2011).</w:t>
+      </w:r>
+    </w:p>
+    <w:p>
+      <w:pPr>
+        <w:spacing w:line="360" w:lineRule="auto"/>
+        <w:rPr>
+          <w:sz w:val="24"/>
+          <w:szCs w:val="24"/>
+        </w:rPr>
+      </w:pPr>
+    </w:p>
+    <w:p>
+      <w:pPr>
+        <w:spacing w:line="360" w:lineRule="auto"/>
+        <w:rPr>
+          <w:sz w:val="24"/>
+          <w:szCs w:val="24"/>
+        </w:rPr>
+      </w:pPr>
+      <w:r>
+        <w:rPr>
+          <w:sz w:val="24"/>
+          <w:szCs w:val="24"/>
+        </w:rPr>
+        <w:t>Communities of Practice (CoPs) rely on shared values and working together. They do well on Twitter because of features like hashtags and retweets. CoPs use Twitter to share knowledge, create resources, and connect in learning groups (Wenger-</w:t>
+      </w:r>
+      <w:proofErr w:type="spellStart"/>
+      <w:r>
+        <w:rPr>
+          <w:sz w:val="24"/>
+          <w:szCs w:val="24"/>
+        </w:rPr>
+        <w:t>Trayner</w:t>
+      </w:r>
+      <w:proofErr w:type="spellEnd"/>
+      <w:r>
+        <w:rPr>
+          <w:sz w:val="24"/>
+          <w:szCs w:val="24"/>
+        </w:rPr>
+        <w:t>, 2015). Tools like Twitter improve these interactions by allowing members that are geographically apart to communicate well and develop their common purposes further (Amin &amp; Roberts, 2006).</w:t>
+      </w:r>
+    </w:p>
+    <w:p>
+      <w:pPr>
+        <w:spacing w:line="360" w:lineRule="auto"/>
+        <w:rPr>
+          <w:sz w:val="24"/>
+          <w:szCs w:val="24"/>
+        </w:rPr>
+      </w:pPr>
+    </w:p>
+    <w:p>
+      <w:pPr>
+        <w:spacing w:line="360" w:lineRule="auto"/>
+        <w:rPr>
+          <w:sz w:val="24"/>
+          <w:szCs w:val="24"/>
+        </w:rPr>
+      </w:pPr>
+      <w:r>
+        <w:rPr>
+          <w:sz w:val="24"/>
+          <w:szCs w:val="24"/>
+        </w:rPr>
+        <w:t>Twitter has helped promote learning and activism, proving the service is about more than a way to send a message by enabling people to work together, which creates common understandings: in ways once impossible, allows different groups to come to shared goals.</w:t>
+      </w:r>
     </w:p>
     <w:p>
       <w:pPr>
@@ -4000,7 +4387,7 @@
           <w:sz w:val="24"/>
           <w:szCs w:val="24"/>
         </w:rPr>
-        <w:t>Twitter role on Comms transformation</w:t>
+        <w:t>Twitter role in Collaboration &amp; Community build</w:t>
       </w:r>
     </w:p>
     <w:p>
@@ -4023,25 +4410,7 @@
           <w:sz w:val="24"/>
           <w:szCs w:val="24"/>
         </w:rPr>
-        <w:t>Short form of comms (</w:t>
-      </w:r>
-      <w:proofErr w:type="gramStart"/>
-      <w:r>
-        <w:rPr>
-          <w:color w:val="4472C4" w:themeColor="accent1"/>
-          <w:sz w:val="24"/>
-          <w:szCs w:val="24"/>
-        </w:rPr>
-        <w:t>280 word</w:t>
-      </w:r>
-      <w:proofErr w:type="gramEnd"/>
-      <w:r>
-        <w:rPr>
-          <w:color w:val="4472C4" w:themeColor="accent1"/>
-          <w:sz w:val="24"/>
-          <w:szCs w:val="24"/>
-        </w:rPr>
-        <w:t xml:space="preserve"> limit)</w:t>
+        <w:t>Role in movements, advocacy and crowd sourcing</w:t>
       </w:r>
     </w:p>
     <w:p>
@@ -4064,7 +4433,43 @@
           <w:sz w:val="24"/>
           <w:szCs w:val="24"/>
         </w:rPr>
-        <w:t xml:space="preserve">Real -time info sharing </w:t>
+        <w:t xml:space="preserve"># tags for discussion and </w:t>
+      </w:r>
+      <w:proofErr w:type="spellStart"/>
+      <w:r>
+        <w:rPr>
+          <w:color w:val="4472C4" w:themeColor="accent1"/>
+          <w:sz w:val="24"/>
+          <w:szCs w:val="24"/>
+        </w:rPr>
+        <w:t>communites</w:t>
+      </w:r>
+      <w:proofErr w:type="spellEnd"/>
+      <w:r>
+        <w:rPr>
+          <w:color w:val="4472C4" w:themeColor="accent1"/>
+          <w:sz w:val="24"/>
+          <w:szCs w:val="24"/>
+        </w:rPr>
+        <w:t xml:space="preserve"> </w:t>
+      </w:r>
+      <w:proofErr w:type="spellStart"/>
+      <w:r>
+        <w:rPr>
+          <w:color w:val="4472C4" w:themeColor="accent1"/>
+          <w:sz w:val="24"/>
+          <w:szCs w:val="24"/>
+        </w:rPr>
+        <w:t>eg.</w:t>
+      </w:r>
+      <w:proofErr w:type="spellEnd"/>
+      <w:r>
+        <w:rPr>
+          <w:color w:val="4472C4" w:themeColor="accent1"/>
+          <w:sz w:val="24"/>
+          <w:szCs w:val="24"/>
+        </w:rPr>
+        <w:t xml:space="preserve"> #BlackLivesMater</w:t>
       </w:r>
     </w:p>
     <w:p>
@@ -4087,7 +4492,7 @@
           <w:sz w:val="24"/>
           <w:szCs w:val="24"/>
         </w:rPr>
-        <w:t>Global reach</w:t>
+        <w:t>Collaboration btw individual, org and govt</w:t>
       </w:r>
     </w:p>
     <w:p>
@@ -4110,7 +4515,7 @@
           <w:sz w:val="24"/>
           <w:szCs w:val="24"/>
         </w:rPr>
-        <w:t>Use case or stats showing role in breaking news dissemination</w:t>
+        <w:t>Role in movements, advocacy and crowd sourcing</w:t>
       </w:r>
     </w:p>
     <w:p>
@@ -4133,157 +4538,7 @@
           <w:sz w:val="24"/>
           <w:szCs w:val="24"/>
         </w:rPr>
-        <w:t>Twitter role in Collaboration &amp; Community build</w:t>
-      </w:r>
-    </w:p>
-    <w:p>
-      <w:pPr>
-        <w:pStyle w:val="ListParagraph"/>
-        <w:numPr>
-          <w:ilvl w:val="1"/>
-          <w:numId w:val="4"/>
-        </w:numPr>
-        <w:spacing w:line="360" w:lineRule="auto"/>
-        <w:rPr>
-          <w:color w:val="4472C4" w:themeColor="accent1"/>
-          <w:sz w:val="24"/>
-          <w:szCs w:val="24"/>
-        </w:rPr>
-      </w:pPr>
-      <w:r>
-        <w:rPr>
-          <w:color w:val="4472C4" w:themeColor="accent1"/>
-          <w:sz w:val="24"/>
-          <w:szCs w:val="24"/>
-        </w:rPr>
-        <w:t>Role in movements, advocacy and crowd sourcing</w:t>
-      </w:r>
-    </w:p>
-    <w:p>
-      <w:pPr>
-        <w:pStyle w:val="ListParagraph"/>
-        <w:numPr>
-          <w:ilvl w:val="1"/>
-          <w:numId w:val="4"/>
-        </w:numPr>
-        <w:spacing w:line="360" w:lineRule="auto"/>
-        <w:rPr>
-          <w:color w:val="4472C4" w:themeColor="accent1"/>
-          <w:sz w:val="24"/>
-          <w:szCs w:val="24"/>
-        </w:rPr>
-      </w:pPr>
-      <w:r>
-        <w:rPr>
-          <w:color w:val="4472C4" w:themeColor="accent1"/>
-          <w:sz w:val="24"/>
-          <w:szCs w:val="24"/>
-        </w:rPr>
-        <w:t xml:space="preserve"># tags for discussion and </w:t>
-      </w:r>
-      <w:proofErr w:type="spellStart"/>
-      <w:r>
-        <w:rPr>
-          <w:color w:val="4472C4" w:themeColor="accent1"/>
-          <w:sz w:val="24"/>
-          <w:szCs w:val="24"/>
-        </w:rPr>
-        <w:t>communites</w:t>
-      </w:r>
-      <w:proofErr w:type="spellEnd"/>
-      <w:r>
-        <w:rPr>
-          <w:color w:val="4472C4" w:themeColor="accent1"/>
-          <w:sz w:val="24"/>
-          <w:szCs w:val="24"/>
-        </w:rPr>
-        <w:t xml:space="preserve"> </w:t>
-      </w:r>
-      <w:proofErr w:type="spellStart"/>
-      <w:r>
-        <w:rPr>
-          <w:color w:val="4472C4" w:themeColor="accent1"/>
-          <w:sz w:val="24"/>
-          <w:szCs w:val="24"/>
-        </w:rPr>
-        <w:t>eg.</w:t>
-      </w:r>
-      <w:proofErr w:type="spellEnd"/>
-      <w:r>
-        <w:rPr>
-          <w:color w:val="4472C4" w:themeColor="accent1"/>
-          <w:sz w:val="24"/>
-          <w:szCs w:val="24"/>
-        </w:rPr>
-        <w:t xml:space="preserve"> #BlackLivesMater</w:t>
-      </w:r>
-    </w:p>
-    <w:p>
-      <w:pPr>
-        <w:pStyle w:val="ListParagraph"/>
-        <w:numPr>
-          <w:ilvl w:val="1"/>
-          <w:numId w:val="4"/>
-        </w:numPr>
-        <w:spacing w:line="360" w:lineRule="auto"/>
-        <w:rPr>
-          <w:color w:val="4472C4" w:themeColor="accent1"/>
-          <w:sz w:val="24"/>
-          <w:szCs w:val="24"/>
-        </w:rPr>
-      </w:pPr>
-      <w:r>
-        <w:rPr>
-          <w:color w:val="4472C4" w:themeColor="accent1"/>
-          <w:sz w:val="24"/>
-          <w:szCs w:val="24"/>
-        </w:rPr>
-        <w:t>Collaboration btw individual, org and govt</w:t>
-      </w:r>
-    </w:p>
-    <w:p>
-      <w:pPr>
-        <w:pStyle w:val="ListParagraph"/>
-        <w:numPr>
-          <w:ilvl w:val="1"/>
-          <w:numId w:val="4"/>
-        </w:numPr>
-        <w:spacing w:line="360" w:lineRule="auto"/>
-        <w:rPr>
-          <w:color w:val="4472C4" w:themeColor="accent1"/>
-          <w:sz w:val="24"/>
-          <w:szCs w:val="24"/>
-        </w:rPr>
-      </w:pPr>
-      <w:r>
-        <w:rPr>
-          <w:color w:val="4472C4" w:themeColor="accent1"/>
-          <w:sz w:val="24"/>
-          <w:szCs w:val="24"/>
-        </w:rPr>
-        <w:t>Role in movements, advocacy and crowd sourcing</w:t>
-      </w:r>
-    </w:p>
-    <w:p>
-      <w:pPr>
-        <w:pStyle w:val="ListParagraph"/>
-        <w:numPr>
-          <w:ilvl w:val="0"/>
-          <w:numId w:val="4"/>
-        </w:numPr>
-        <w:spacing w:line="360" w:lineRule="auto"/>
-        <w:rPr>
-          <w:color w:val="4472C4" w:themeColor="accent1"/>
-          <w:sz w:val="24"/>
-          <w:szCs w:val="24"/>
-        </w:rPr>
-      </w:pPr>
-      <w:r>
-        <w:rPr>
-          <w:color w:val="4472C4" w:themeColor="accent1"/>
-          <w:sz w:val="24"/>
-          <w:szCs w:val="24"/>
-        </w:rPr>
+        <w:lastRenderedPageBreak/>
         <w:t xml:space="preserve">Challenges and </w:t>
       </w:r>
       <w:proofErr w:type="spellStart"/>
@@ -4881,6 +5136,448 @@
     <w:p>
       <w:pPr>
         <w:spacing w:line="360" w:lineRule="auto"/>
+      </w:pPr>
+    </w:p>
+    <w:p>
+      <w:pPr>
+        <w:rPr>
+          <w:rFonts w:ascii="Times New Roman" w:hAnsi="Times New Roman"/>
+          <w:sz w:val="24"/>
+          <w:szCs w:val="24"/>
+          <w:lang w:val="en-AU" w:eastAsia="en-GB"/>
+        </w:rPr>
+      </w:pPr>
+      <w:r>
+        <w:rPr>
+          <w:rFonts w:ascii="Times New Roman" w:hAnsi="Times New Roman"/>
+          <w:sz w:val="24"/>
+          <w:szCs w:val="24"/>
+          <w:lang w:val="en-AU" w:eastAsia="en-GB"/>
+        </w:rPr>
+        <w:t xml:space="preserve">Amin, A., &amp; Roberts, J. (2006). </w:t>
+      </w:r>
+      <w:r>
+        <w:rPr>
+          <w:rFonts w:ascii="Times New Roman" w:hAnsi="Times New Roman"/>
+          <w:i/>
+          <w:iCs/>
+          <w:sz w:val="24"/>
+          <w:szCs w:val="24"/>
+          <w:lang w:val="en-AU" w:eastAsia="en-GB"/>
+        </w:rPr>
+        <w:t>Communities of practice and innovation</w:t>
+      </w:r>
+      <w:r>
+        <w:rPr>
+          <w:rFonts w:ascii="Times New Roman" w:hAnsi="Times New Roman"/>
+          <w:sz w:val="24"/>
+          <w:szCs w:val="24"/>
+          <w:lang w:val="en-AU" w:eastAsia="en-GB"/>
+        </w:rPr>
+        <w:t>. Oxford University Press.</w:t>
+      </w:r>
+    </w:p>
+    <w:p>
+      <w:pPr>
+        <w:rPr>
+          <w:rFonts w:ascii="Times New Roman" w:hAnsi="Times New Roman"/>
+          <w:sz w:val="24"/>
+          <w:szCs w:val="24"/>
+          <w:lang w:val="en-AU" w:eastAsia="en-GB"/>
+        </w:rPr>
+      </w:pPr>
+    </w:p>
+    <w:p>
+      <w:pPr>
+        <w:rPr>
+          <w:rFonts w:ascii="Times New Roman" w:hAnsi="Times New Roman"/>
+          <w:sz w:val="24"/>
+          <w:szCs w:val="24"/>
+          <w:lang w:val="en-AU" w:eastAsia="en-GB"/>
+        </w:rPr>
+      </w:pPr>
+      <w:r>
+        <w:rPr>
+          <w:rFonts w:ascii="Times New Roman" w:hAnsi="Times New Roman"/>
+          <w:sz w:val="24"/>
+          <w:szCs w:val="24"/>
+          <w:lang w:val="en-AU" w:eastAsia="en-GB"/>
+        </w:rPr>
+        <w:t xml:space="preserve">Briones, R., </w:t>
+      </w:r>
+      <w:proofErr w:type="spellStart"/>
+      <w:r>
+        <w:rPr>
+          <w:rFonts w:ascii="Times New Roman" w:hAnsi="Times New Roman"/>
+          <w:sz w:val="24"/>
+          <w:szCs w:val="24"/>
+          <w:lang w:val="en-AU" w:eastAsia="en-GB"/>
+        </w:rPr>
+        <w:t>Kuch</w:t>
+      </w:r>
+      <w:proofErr w:type="spellEnd"/>
+      <w:r>
+        <w:rPr>
+          <w:rFonts w:ascii="Times New Roman" w:hAnsi="Times New Roman"/>
+          <w:sz w:val="24"/>
+          <w:szCs w:val="24"/>
+          <w:lang w:val="en-AU" w:eastAsia="en-GB"/>
+        </w:rPr>
+        <w:t xml:space="preserve">, B., Liu, B., &amp; </w:t>
+      </w:r>
+      <w:proofErr w:type="spellStart"/>
+      <w:r>
+        <w:rPr>
+          <w:rFonts w:ascii="Times New Roman" w:hAnsi="Times New Roman"/>
+          <w:sz w:val="24"/>
+          <w:szCs w:val="24"/>
+          <w:lang w:val="en-AU" w:eastAsia="en-GB"/>
+        </w:rPr>
+        <w:t>Jin</w:t>
+      </w:r>
+      <w:proofErr w:type="spellEnd"/>
+      <w:r>
+        <w:rPr>
+          <w:rFonts w:ascii="Times New Roman" w:hAnsi="Times New Roman"/>
+          <w:sz w:val="24"/>
+          <w:szCs w:val="24"/>
+          <w:lang w:val="en-AU" w:eastAsia="en-GB"/>
+        </w:rPr>
+        <w:t xml:space="preserve">, Y. (2011). </w:t>
+      </w:r>
+      <w:r>
+        <w:rPr>
+          <w:rFonts w:ascii="Times New Roman" w:hAnsi="Times New Roman"/>
+          <w:i/>
+          <w:iCs/>
+          <w:sz w:val="24"/>
+          <w:szCs w:val="24"/>
+          <w:lang w:val="en-AU" w:eastAsia="en-GB"/>
+        </w:rPr>
+        <w:t>Keeping up with the digital age: How the American Red Cross uses social media to build relationships</w:t>
+      </w:r>
+      <w:r>
+        <w:rPr>
+          <w:rFonts w:ascii="Times New Roman" w:hAnsi="Times New Roman"/>
+          <w:sz w:val="24"/>
+          <w:szCs w:val="24"/>
+          <w:lang w:val="en-AU" w:eastAsia="en-GB"/>
+        </w:rPr>
+        <w:t xml:space="preserve">. </w:t>
+      </w:r>
+      <w:r>
+        <w:rPr>
+          <w:rFonts w:ascii="Times New Roman" w:hAnsi="Times New Roman"/>
+          <w:i/>
+          <w:iCs/>
+          <w:sz w:val="24"/>
+          <w:szCs w:val="24"/>
+          <w:lang w:val="en-AU" w:eastAsia="en-GB"/>
+        </w:rPr>
+        <w:t>Public Relations Review, 37</w:t>
+      </w:r>
+      <w:r>
+        <w:rPr>
+          <w:rFonts w:ascii="Times New Roman" w:hAnsi="Times New Roman"/>
+          <w:sz w:val="24"/>
+          <w:szCs w:val="24"/>
+          <w:lang w:val="en-AU" w:eastAsia="en-GB"/>
+        </w:rPr>
+        <w:t xml:space="preserve">(1), 37-43. </w:t>
+      </w:r>
+      <w:hyperlink r:id="rId13" w:history="1">
+        <w:r>
+          <w:rPr>
+            <w:rStyle w:val="Hyperlink"/>
+            <w:rFonts w:ascii="Times New Roman" w:hAnsi="Times New Roman"/>
+            <w:sz w:val="24"/>
+            <w:szCs w:val="24"/>
+            <w:lang w:val="en-AU" w:eastAsia="en-GB"/>
+          </w:rPr>
+          <w:t>https://doi.org/10.1016/j.pubrev.2010.12.006</w:t>
+        </w:r>
+      </w:hyperlink>
+    </w:p>
+    <w:p>
+      <w:pPr>
+        <w:rPr>
+          <w:rFonts w:ascii="Times New Roman" w:hAnsi="Times New Roman"/>
+          <w:sz w:val="24"/>
+          <w:szCs w:val="24"/>
+          <w:lang w:val="en-AU" w:eastAsia="en-GB"/>
+        </w:rPr>
+      </w:pPr>
+    </w:p>
+    <w:p>
+      <w:pPr>
+        <w:rPr>
+          <w:rFonts w:ascii="Times New Roman" w:hAnsi="Times New Roman"/>
+          <w:sz w:val="24"/>
+          <w:szCs w:val="24"/>
+          <w:lang w:val="en-AU" w:eastAsia="en-GB"/>
+        </w:rPr>
+      </w:pPr>
+      <w:r>
+        <w:rPr>
+          <w:rFonts w:ascii="Times New Roman" w:hAnsi="Times New Roman"/>
+          <w:sz w:val="24"/>
+          <w:szCs w:val="24"/>
+          <w:lang w:val="en-AU" w:eastAsia="en-GB"/>
+        </w:rPr>
+        <w:t xml:space="preserve">Frosch, D., &amp; Calvert, S. (2015). Black Lives Matter: Social media and activism in the 21st century. </w:t>
+      </w:r>
+      <w:r>
+        <w:rPr>
+          <w:rFonts w:ascii="Times New Roman" w:hAnsi="Times New Roman"/>
+          <w:i/>
+          <w:iCs/>
+          <w:sz w:val="24"/>
+          <w:szCs w:val="24"/>
+          <w:lang w:val="en-AU" w:eastAsia="en-GB"/>
+        </w:rPr>
+        <w:t>Journal of Social Movements, 12</w:t>
+      </w:r>
+      <w:r>
+        <w:rPr>
+          <w:rFonts w:ascii="Times New Roman" w:hAnsi="Times New Roman"/>
+          <w:sz w:val="24"/>
+          <w:szCs w:val="24"/>
+          <w:lang w:val="en-AU" w:eastAsia="en-GB"/>
+        </w:rPr>
+        <w:t>(3), 45-56.</w:t>
+      </w:r>
+    </w:p>
+    <w:p>
+      <w:pPr>
+        <w:rPr>
+          <w:rFonts w:ascii="Times New Roman" w:hAnsi="Times New Roman"/>
+          <w:sz w:val="24"/>
+          <w:szCs w:val="24"/>
+          <w:lang w:val="en-AU" w:eastAsia="en-GB"/>
+        </w:rPr>
+      </w:pPr>
+    </w:p>
+    <w:p>
+      <w:pPr>
+        <w:rPr>
+          <w:rFonts w:ascii="Times New Roman" w:hAnsi="Times New Roman"/>
+          <w:sz w:val="24"/>
+          <w:szCs w:val="24"/>
+          <w:lang w:val="en-AU" w:eastAsia="en-GB"/>
+        </w:rPr>
+      </w:pPr>
+      <w:proofErr w:type="spellStart"/>
+      <w:r>
+        <w:rPr>
+          <w:rFonts w:ascii="Times New Roman" w:hAnsi="Times New Roman"/>
+          <w:sz w:val="24"/>
+          <w:szCs w:val="24"/>
+          <w:lang w:val="en-AU" w:eastAsia="en-GB"/>
+        </w:rPr>
+        <w:t>Gruzd</w:t>
+      </w:r>
+      <w:proofErr w:type="spellEnd"/>
+      <w:r>
+        <w:rPr>
+          <w:rFonts w:ascii="Times New Roman" w:hAnsi="Times New Roman"/>
+          <w:sz w:val="24"/>
+          <w:szCs w:val="24"/>
+          <w:lang w:val="en-AU" w:eastAsia="en-GB"/>
+        </w:rPr>
+        <w:t xml:space="preserve">, A., Wellman, B., &amp; </w:t>
+      </w:r>
+      <w:proofErr w:type="spellStart"/>
+      <w:r>
+        <w:rPr>
+          <w:rFonts w:ascii="Times New Roman" w:hAnsi="Times New Roman"/>
+          <w:sz w:val="24"/>
+          <w:szCs w:val="24"/>
+          <w:lang w:val="en-AU" w:eastAsia="en-GB"/>
+        </w:rPr>
+        <w:t>Takhteyev</w:t>
+      </w:r>
+      <w:proofErr w:type="spellEnd"/>
+      <w:r>
+        <w:rPr>
+          <w:rFonts w:ascii="Times New Roman" w:hAnsi="Times New Roman"/>
+          <w:sz w:val="24"/>
+          <w:szCs w:val="24"/>
+          <w:lang w:val="en-AU" w:eastAsia="en-GB"/>
+        </w:rPr>
+        <w:t xml:space="preserve">, Y. (2011). </w:t>
+      </w:r>
+      <w:r>
+        <w:rPr>
+          <w:rFonts w:ascii="Times New Roman" w:hAnsi="Times New Roman"/>
+          <w:i/>
+          <w:iCs/>
+          <w:sz w:val="24"/>
+          <w:szCs w:val="24"/>
+          <w:lang w:val="en-AU" w:eastAsia="en-GB"/>
+        </w:rPr>
+        <w:t>Imagining Twitter as an imagined community</w:t>
+      </w:r>
+      <w:r>
+        <w:rPr>
+          <w:rFonts w:ascii="Times New Roman" w:hAnsi="Times New Roman"/>
+          <w:sz w:val="24"/>
+          <w:szCs w:val="24"/>
+          <w:lang w:val="en-AU" w:eastAsia="en-GB"/>
+        </w:rPr>
+        <w:t xml:space="preserve">. </w:t>
+      </w:r>
+      <w:r>
+        <w:rPr>
+          <w:rFonts w:ascii="Times New Roman" w:hAnsi="Times New Roman"/>
+          <w:i/>
+          <w:iCs/>
+          <w:sz w:val="24"/>
+          <w:szCs w:val="24"/>
+          <w:lang w:val="en-AU" w:eastAsia="en-GB"/>
+        </w:rPr>
+        <w:t xml:space="preserve">American </w:t>
+      </w:r>
+      <w:proofErr w:type="spellStart"/>
+      <w:r>
+        <w:rPr>
+          <w:rFonts w:ascii="Times New Roman" w:hAnsi="Times New Roman"/>
+          <w:i/>
+          <w:iCs/>
+          <w:sz w:val="24"/>
+          <w:szCs w:val="24"/>
+          <w:lang w:val="en-AU" w:eastAsia="en-GB"/>
+        </w:rPr>
+        <w:t>Behavioral</w:t>
+      </w:r>
+      <w:proofErr w:type="spellEnd"/>
+      <w:r>
+        <w:rPr>
+          <w:rFonts w:ascii="Times New Roman" w:hAnsi="Times New Roman"/>
+          <w:i/>
+          <w:iCs/>
+          <w:sz w:val="24"/>
+          <w:szCs w:val="24"/>
+          <w:lang w:val="en-AU" w:eastAsia="en-GB"/>
+        </w:rPr>
+        <w:t xml:space="preserve"> Scientist, 55</w:t>
+      </w:r>
+      <w:r>
+        <w:rPr>
+          <w:rFonts w:ascii="Times New Roman" w:hAnsi="Times New Roman"/>
+          <w:sz w:val="24"/>
+          <w:szCs w:val="24"/>
+          <w:lang w:val="en-AU" w:eastAsia="en-GB"/>
+        </w:rPr>
+        <w:t>(10), 1294-1318.</w:t>
+      </w:r>
+    </w:p>
+    <w:p>
+      <w:pPr>
+        <w:rPr>
+          <w:rFonts w:ascii="Times New Roman" w:hAnsi="Times New Roman"/>
+          <w:sz w:val="24"/>
+          <w:szCs w:val="24"/>
+          <w:lang w:val="en-AU" w:eastAsia="en-GB"/>
+        </w:rPr>
+      </w:pPr>
+    </w:p>
+    <w:p>
+      <w:pPr>
+        <w:spacing w:line="360" w:lineRule="auto"/>
+      </w:pPr>
+      <w:r>
+        <w:rPr>
+          <w:rFonts w:ascii="Times New Roman" w:hAnsi="Times New Roman"/>
+          <w:sz w:val="24"/>
+          <w:szCs w:val="24"/>
+          <w:lang w:val="en-AU" w:eastAsia="en-GB"/>
+        </w:rPr>
+        <w:t>Wenger-</w:t>
+      </w:r>
+      <w:proofErr w:type="spellStart"/>
+      <w:r>
+        <w:rPr>
+          <w:rFonts w:ascii="Times New Roman" w:hAnsi="Times New Roman"/>
+          <w:sz w:val="24"/>
+          <w:szCs w:val="24"/>
+          <w:lang w:val="en-AU" w:eastAsia="en-GB"/>
+        </w:rPr>
+        <w:t>Trayner</w:t>
+      </w:r>
+      <w:proofErr w:type="spellEnd"/>
+      <w:r>
+        <w:rPr>
+          <w:rFonts w:ascii="Times New Roman" w:hAnsi="Times New Roman"/>
+          <w:sz w:val="24"/>
+          <w:szCs w:val="24"/>
+          <w:lang w:val="en-AU" w:eastAsia="en-GB"/>
+        </w:rPr>
+        <w:t>, E., &amp; Wenger-</w:t>
+      </w:r>
+      <w:proofErr w:type="spellStart"/>
+      <w:r>
+        <w:rPr>
+          <w:rFonts w:ascii="Times New Roman" w:hAnsi="Times New Roman"/>
+          <w:sz w:val="24"/>
+          <w:szCs w:val="24"/>
+          <w:lang w:val="en-AU" w:eastAsia="en-GB"/>
+        </w:rPr>
+        <w:t>Trayner</w:t>
+      </w:r>
+      <w:proofErr w:type="spellEnd"/>
+      <w:r>
+        <w:rPr>
+          <w:rFonts w:ascii="Times New Roman" w:hAnsi="Times New Roman"/>
+          <w:sz w:val="24"/>
+          <w:szCs w:val="24"/>
+          <w:lang w:val="en-AU" w:eastAsia="en-GB"/>
+        </w:rPr>
+        <w:t xml:space="preserve">, B. (2015). </w:t>
+      </w:r>
+      <w:r>
+        <w:rPr>
+          <w:rFonts w:ascii="Times New Roman" w:hAnsi="Times New Roman"/>
+          <w:i/>
+          <w:iCs/>
+          <w:sz w:val="24"/>
+          <w:szCs w:val="24"/>
+          <w:lang w:val="en-AU" w:eastAsia="en-GB"/>
+        </w:rPr>
+        <w:t>Communities of practice: A brief introduction</w:t>
+      </w:r>
+      <w:r>
+        <w:rPr>
+          <w:rFonts w:ascii="Times New Roman" w:hAnsi="Times New Roman"/>
+          <w:sz w:val="24"/>
+          <w:szCs w:val="24"/>
+          <w:lang w:val="en-AU" w:eastAsia="en-GB"/>
+        </w:rPr>
+        <w:t>. Wenger-</w:t>
+      </w:r>
+      <w:proofErr w:type="spellStart"/>
+      <w:r>
+        <w:rPr>
+          <w:rFonts w:ascii="Times New Roman" w:hAnsi="Times New Roman"/>
+          <w:sz w:val="24"/>
+          <w:szCs w:val="24"/>
+          <w:lang w:val="en-AU" w:eastAsia="en-GB"/>
+        </w:rPr>
+        <w:t>Trayner</w:t>
+      </w:r>
+      <w:proofErr w:type="spellEnd"/>
+      <w:r>
+        <w:rPr>
+          <w:rFonts w:ascii="Times New Roman" w:hAnsi="Times New Roman"/>
+          <w:sz w:val="24"/>
+          <w:szCs w:val="24"/>
+          <w:lang w:val="en-AU" w:eastAsia="en-GB"/>
+        </w:rPr>
+        <w:t xml:space="preserve"> Community. https://wenger-trayner.com/resources/what-are-communities-of-practice/</w:t>
+      </w:r>
+    </w:p>
+    <w:p>
+      <w:pPr>
+        <w:spacing w:line="360" w:lineRule="auto"/>
         <w:rPr>
           <w:sz w:val="24"/>
           <w:szCs w:val="24"/>
@@ -5001,7 +5698,7 @@
       </w:pPr>
     </w:p>
     <w:sectPr>
-      <w:footerReference w:type="default" r:id="rId13"/>
+      <w:footerReference w:type="default" r:id="rId14"/>
       <w:pgSz w:w="11900" w:h="16820"/>
       <w:pgMar w:top="1440" w:right="1440" w:bottom="1440" w:left="1440" w:header="720" w:footer="720" w:gutter="0"/>
       <w:cols w:space="720"/>

</xml_diff>

<commit_message>
added W2 principles and Twitter
</commit_message>
<xml_diff>
--- a/A2-27012025/Munjal_21061253_Essay.docx
+++ b/A2-27012025/Munjal_21061253_Essay.docx
@@ -328,105 +328,37 @@
           <w:color w:val="808080"/>
           <w:sz w:val="24"/>
         </w:rPr>
-        <w:t>[Insert</w:t>
-      </w:r>
-      <w:r>
-        <w:rPr>
-          <w:color w:val="808080"/>
-          <w:sz w:val="24"/>
-        </w:rPr>
-        <w:t> </w:t>
-      </w:r>
-      <w:r>
-        <w:rPr>
-          <w:color w:val="808080"/>
-          <w:sz w:val="24"/>
-        </w:rPr>
-        <w:t>your</w:t>
-      </w:r>
-      <w:r>
-        <w:rPr>
-          <w:color w:val="808080"/>
-          <w:sz w:val="24"/>
-        </w:rPr>
-        <w:t> </w:t>
-      </w:r>
-      <w:r>
-        <w:rPr>
-          <w:color w:val="808080"/>
-          <w:sz w:val="24"/>
-        </w:rPr>
-        <w:t>word</w:t>
-      </w:r>
-      <w:r>
-        <w:rPr>
-          <w:color w:val="808080"/>
-          <w:sz w:val="24"/>
-        </w:rPr>
-        <w:t> </w:t>
-      </w:r>
-      <w:r>
-        <w:rPr>
-          <w:color w:val="808080"/>
-          <w:sz w:val="24"/>
-        </w:rPr>
-        <w:t>count</w:t>
-      </w:r>
-      <w:r>
-        <w:rPr>
-          <w:color w:val="808080"/>
-          <w:sz w:val="24"/>
-        </w:rPr>
-        <w:t> </w:t>
-      </w:r>
-      <w:r>
-        <w:rPr>
-          <w:color w:val="808080"/>
-          <w:sz w:val="24"/>
-        </w:rPr>
-        <w:t>excluding</w:t>
-      </w:r>
-      <w:r>
-        <w:rPr>
-          <w:color w:val="808080"/>
-          <w:sz w:val="24"/>
-        </w:rPr>
-        <w:t> </w:t>
-      </w:r>
-      <w:r>
-        <w:rPr>
-          <w:color w:val="808080"/>
-          <w:sz w:val="24"/>
-        </w:rPr>
-        <w:t>the</w:t>
-      </w:r>
-      <w:r>
-        <w:rPr>
-          <w:color w:val="808080"/>
-          <w:sz w:val="24"/>
-        </w:rPr>
-        <w:t> </w:t>
-      </w:r>
-      <w:r>
-        <w:rPr>
-          <w:color w:val="808080"/>
-          <w:sz w:val="24"/>
-        </w:rPr>
-        <w:t>reference</w:t>
-      </w:r>
-      <w:r>
-        <w:rPr>
-          <w:color w:val="808080"/>
-          <w:sz w:val="24"/>
-        </w:rPr>
-        <w:t> </w:t>
-      </w:r>
-      <w:r>
-        <w:rPr>
-          <w:color w:val="808080"/>
-          <w:sz w:val="24"/>
-        </w:rPr>
-        <w:t>list]</w:t>
+        <w:t>[</w:t>
+      </w:r>
+      <w:proofErr w:type="spellStart"/>
+      <w:r>
+        <w:rPr>
+          <w:color w:val="FF0000"/>
+          <w:sz w:val="24"/>
+        </w:rPr>
+        <w:t>Appox</w:t>
+      </w:r>
+      <w:proofErr w:type="spellEnd"/>
+      <w:r>
+        <w:rPr>
+          <w:color w:val="FF0000"/>
+          <w:sz w:val="24"/>
+        </w:rPr>
+        <w:t xml:space="preserve"> 1500</w:t>
+      </w:r>
+      <w:r>
+        <w:rPr>
+          <w:color w:val="FF0000"/>
+          <w:sz w:val="24"/>
+        </w:rPr>
+        <w:t xml:space="preserve"> +- 10%</w:t>
+      </w:r>
+      <w:r>
+        <w:rPr>
+          <w:color w:val="FF0000"/>
+          <w:sz w:val="24"/>
+        </w:rPr>
+        <w:t>]</w:t>
       </w:r>
     </w:p>
     <w:p>
@@ -10988,6 +10920,548 @@
           <w:szCs w:val="24"/>
         </w:rPr>
       </w:pPr>
+      <w:r>
+        <w:rPr>
+          <w:sz w:val="24"/>
+          <w:szCs w:val="24"/>
+        </w:rPr>
+        <w:t>Twitter</w:t>
+      </w:r>
+      <w:r>
+        <w:rPr>
+          <w:sz w:val="24"/>
+          <w:szCs w:val="24"/>
+        </w:rPr>
+        <w:t> </w:t>
+      </w:r>
+      <w:r>
+        <w:rPr>
+          <w:sz w:val="24"/>
+          <w:szCs w:val="24"/>
+        </w:rPr>
+        <w:t>is</w:t>
+      </w:r>
+      <w:r>
+        <w:rPr>
+          <w:sz w:val="24"/>
+          <w:szCs w:val="24"/>
+        </w:rPr>
+        <w:t> </w:t>
+      </w:r>
+      <w:r>
+        <w:rPr>
+          <w:sz w:val="24"/>
+          <w:szCs w:val="24"/>
+        </w:rPr>
+        <w:t>an</w:t>
+      </w:r>
+      <w:r>
+        <w:rPr>
+          <w:sz w:val="24"/>
+          <w:szCs w:val="24"/>
+        </w:rPr>
+        <w:t> </w:t>
+      </w:r>
+      <w:r>
+        <w:rPr>
+          <w:sz w:val="24"/>
+          <w:szCs w:val="24"/>
+        </w:rPr>
+        <w:t>embodiment</w:t>
+      </w:r>
+      <w:r>
+        <w:rPr>
+          <w:sz w:val="24"/>
+          <w:szCs w:val="24"/>
+        </w:rPr>
+        <w:t> </w:t>
+      </w:r>
+      <w:r>
+        <w:rPr>
+          <w:sz w:val="24"/>
+          <w:szCs w:val="24"/>
+        </w:rPr>
+        <w:t>of</w:t>
+      </w:r>
+      <w:r>
+        <w:rPr>
+          <w:sz w:val="24"/>
+          <w:szCs w:val="24"/>
+        </w:rPr>
+        <w:t> </w:t>
+      </w:r>
+      <w:r>
+        <w:rPr>
+          <w:sz w:val="24"/>
+          <w:szCs w:val="24"/>
+        </w:rPr>
+        <w:t>the</w:t>
+      </w:r>
+      <w:r>
+        <w:rPr>
+          <w:sz w:val="24"/>
+          <w:szCs w:val="24"/>
+        </w:rPr>
+        <w:t> </w:t>
+      </w:r>
+      <w:r>
+        <w:rPr>
+          <w:sz w:val="24"/>
+          <w:szCs w:val="24"/>
+        </w:rPr>
+        <w:t xml:space="preserve">concepts of Web 2.0, since it </w:t>
+      </w:r>
+      <w:r>
+        <w:rPr>
+          <w:sz w:val="24"/>
+          <w:szCs w:val="24"/>
+        </w:rPr>
+        <w:t>emphasizes</w:t>
+      </w:r>
+      <w:r>
+        <w:rPr>
+          <w:sz w:val="24"/>
+          <w:szCs w:val="24"/>
+        </w:rPr>
+        <w:t xml:space="preserve"> user-generated content,</w:t>
+      </w:r>
+      <w:r>
+        <w:rPr>
+          <w:sz w:val="24"/>
+          <w:szCs w:val="24"/>
+        </w:rPr>
+        <w:t> </w:t>
+      </w:r>
+      <w:r>
+        <w:rPr>
+          <w:sz w:val="24"/>
+          <w:szCs w:val="24"/>
+        </w:rPr>
+        <w:t>promotes</w:t>
+      </w:r>
+      <w:r>
+        <w:rPr>
+          <w:sz w:val="24"/>
+          <w:szCs w:val="24"/>
+        </w:rPr>
+        <w:t> </w:t>
+      </w:r>
+      <w:r>
+        <w:rPr>
+          <w:sz w:val="24"/>
+          <w:szCs w:val="24"/>
+        </w:rPr>
+        <w:t xml:space="preserve">interactivity, and encourages participation. Being an </w:t>
+      </w:r>
+      <w:r>
+        <w:rPr>
+          <w:sz w:val="24"/>
+          <w:szCs w:val="24"/>
+        </w:rPr>
+        <w:lastRenderedPageBreak/>
+        <w:t>online</w:t>
+      </w:r>
+      <w:r>
+        <w:rPr>
+          <w:sz w:val="24"/>
+          <w:szCs w:val="24"/>
+        </w:rPr>
+        <w:t> </w:t>
+      </w:r>
+      <w:r>
+        <w:rPr>
+          <w:sz w:val="24"/>
+          <w:szCs w:val="24"/>
+        </w:rPr>
+        <w:t>platform,</w:t>
+      </w:r>
+      <w:r>
+        <w:rPr>
+          <w:sz w:val="24"/>
+          <w:szCs w:val="24"/>
+        </w:rPr>
+        <w:t> </w:t>
+      </w:r>
+      <w:r>
+        <w:rPr>
+          <w:sz w:val="24"/>
+          <w:szCs w:val="24"/>
+        </w:rPr>
+        <w:t>it</w:t>
+      </w:r>
+      <w:r>
+        <w:rPr>
+          <w:sz w:val="24"/>
+          <w:szCs w:val="24"/>
+        </w:rPr>
+        <w:t> </w:t>
+      </w:r>
+      <w:r>
+        <w:rPr>
+          <w:sz w:val="24"/>
+          <w:szCs w:val="24"/>
+        </w:rPr>
+        <w:t>allows</w:t>
+      </w:r>
+      <w:r>
+        <w:rPr>
+          <w:sz w:val="24"/>
+          <w:szCs w:val="24"/>
+        </w:rPr>
+        <w:t> </w:t>
+      </w:r>
+      <w:r>
+        <w:rPr>
+          <w:sz w:val="24"/>
+          <w:szCs w:val="24"/>
+        </w:rPr>
+        <w:t>for posting short messages—otherwise known as tweets—thereby allowing real-time engagement</w:t>
+      </w:r>
+      <w:r>
+        <w:rPr>
+          <w:sz w:val="24"/>
+          <w:szCs w:val="24"/>
+        </w:rPr>
+        <w:t> </w:t>
+      </w:r>
+      <w:r>
+        <w:rPr>
+          <w:sz w:val="24"/>
+          <w:szCs w:val="24"/>
+        </w:rPr>
+        <w:t>and</w:t>
+      </w:r>
+      <w:r>
+        <w:rPr>
+          <w:sz w:val="24"/>
+          <w:szCs w:val="24"/>
+        </w:rPr>
+        <w:t> </w:t>
+      </w:r>
+      <w:r>
+        <w:rPr>
+          <w:sz w:val="24"/>
+          <w:szCs w:val="24"/>
+        </w:rPr>
+        <w:t>interaction</w:t>
+      </w:r>
+      <w:r>
+        <w:rPr>
+          <w:sz w:val="24"/>
+          <w:szCs w:val="24"/>
+        </w:rPr>
+        <w:t> </w:t>
+      </w:r>
+      <w:r>
+        <w:rPr>
+          <w:sz w:val="24"/>
+          <w:szCs w:val="24"/>
+        </w:rPr>
+        <w:t>among</w:t>
+      </w:r>
+      <w:r>
+        <w:rPr>
+          <w:sz w:val="24"/>
+          <w:szCs w:val="24"/>
+        </w:rPr>
+        <w:t> </w:t>
+      </w:r>
+      <w:r>
+        <w:rPr>
+          <w:sz w:val="24"/>
+          <w:szCs w:val="24"/>
+        </w:rPr>
+        <w:t>users. Further, functionalities such as retweets,</w:t>
+      </w:r>
+      <w:r>
+        <w:rPr>
+          <w:sz w:val="24"/>
+          <w:szCs w:val="24"/>
+        </w:rPr>
+        <w:t> </w:t>
+      </w:r>
+      <w:r>
+        <w:rPr>
+          <w:sz w:val="24"/>
+          <w:szCs w:val="24"/>
+        </w:rPr>
+        <w:t>replies,</w:t>
+      </w:r>
+      <w:r>
+        <w:rPr>
+          <w:sz w:val="24"/>
+          <w:szCs w:val="24"/>
+        </w:rPr>
+        <w:t> </w:t>
+      </w:r>
+      <w:r>
+        <w:rPr>
+          <w:sz w:val="24"/>
+          <w:szCs w:val="24"/>
+        </w:rPr>
+        <w:t>and</w:t>
+      </w:r>
+      <w:r>
+        <w:rPr>
+          <w:sz w:val="24"/>
+          <w:szCs w:val="24"/>
+        </w:rPr>
+        <w:t> </w:t>
+      </w:r>
+      <w:r>
+        <w:rPr>
+          <w:sz w:val="24"/>
+          <w:szCs w:val="24"/>
+        </w:rPr>
+        <w:t>hashtags</w:t>
+      </w:r>
+      <w:r>
+        <w:rPr>
+          <w:sz w:val="24"/>
+          <w:szCs w:val="24"/>
+        </w:rPr>
+        <w:t> </w:t>
+      </w:r>
+      <w:r>
+        <w:rPr>
+          <w:sz w:val="24"/>
+          <w:szCs w:val="24"/>
+        </w:rPr>
+        <w:t>allow</w:t>
+      </w:r>
+      <w:r>
+        <w:rPr>
+          <w:sz w:val="24"/>
+          <w:szCs w:val="24"/>
+        </w:rPr>
+        <w:t> </w:t>
+      </w:r>
+      <w:r>
+        <w:rPr>
+          <w:sz w:val="24"/>
+          <w:szCs w:val="24"/>
+        </w:rPr>
+        <w:t>for</w:t>
+      </w:r>
+      <w:r>
+        <w:rPr>
+          <w:sz w:val="24"/>
+          <w:szCs w:val="24"/>
+        </w:rPr>
+        <w:t> </w:t>
+      </w:r>
+      <w:r>
+        <w:rPr>
+          <w:sz w:val="24"/>
+          <w:szCs w:val="24"/>
+        </w:rPr>
+        <w:t>content creation and sharing while directly</w:t>
+      </w:r>
+      <w:r>
+        <w:rPr>
+          <w:sz w:val="24"/>
+          <w:szCs w:val="24"/>
+        </w:rPr>
+        <w:t> </w:t>
+      </w:r>
+      <w:r>
+        <w:rPr>
+          <w:sz w:val="24"/>
+          <w:szCs w:val="24"/>
+        </w:rPr>
+        <w:t>participating</w:t>
+      </w:r>
+      <w:r>
+        <w:rPr>
+          <w:sz w:val="24"/>
+          <w:szCs w:val="24"/>
+        </w:rPr>
+        <w:t> </w:t>
+      </w:r>
+      <w:r>
+        <w:rPr>
+          <w:sz w:val="24"/>
+          <w:szCs w:val="24"/>
+        </w:rPr>
+        <w:t>in</w:t>
+      </w:r>
+      <w:r>
+        <w:rPr>
+          <w:sz w:val="24"/>
+          <w:szCs w:val="24"/>
+        </w:rPr>
+        <w:t> </w:t>
+      </w:r>
+      <w:r>
+        <w:rPr>
+          <w:sz w:val="24"/>
+          <w:szCs w:val="24"/>
+        </w:rPr>
+        <w:t>global conversations (</w:t>
+      </w:r>
+      <w:proofErr w:type="spellStart"/>
+      <w:r>
+        <w:rPr>
+          <w:sz w:val="24"/>
+          <w:szCs w:val="24"/>
+        </w:rPr>
+        <w:t>Gruzd</w:t>
+      </w:r>
+      <w:proofErr w:type="spellEnd"/>
+      <w:r>
+        <w:rPr>
+          <w:sz w:val="24"/>
+          <w:szCs w:val="24"/>
+        </w:rPr>
+        <w:t xml:space="preserve"> et al., 2011). In its ability to connect people,</w:t>
+      </w:r>
+      <w:r>
+        <w:rPr>
+          <w:sz w:val="24"/>
+          <w:szCs w:val="24"/>
+        </w:rPr>
+        <w:t> </w:t>
+      </w:r>
+      <w:r>
+        <w:rPr>
+          <w:sz w:val="24"/>
+          <w:szCs w:val="24"/>
+        </w:rPr>
+        <w:t>organi</w:t>
+      </w:r>
+      <w:r>
+        <w:rPr>
+          <w:sz w:val="24"/>
+          <w:szCs w:val="24"/>
+        </w:rPr>
+        <w:t>z</w:t>
+      </w:r>
+      <w:r>
+        <w:rPr>
+          <w:sz w:val="24"/>
+          <w:szCs w:val="24"/>
+        </w:rPr>
+        <w:t>ations</w:t>
+      </w:r>
+      <w:r>
+        <w:rPr>
+          <w:sz w:val="24"/>
+          <w:szCs w:val="24"/>
+        </w:rPr>
+        <w:t>,</w:t>
+      </w:r>
+      <w:r>
+        <w:rPr>
+          <w:sz w:val="24"/>
+          <w:szCs w:val="24"/>
+        </w:rPr>
+        <w:t> </w:t>
+      </w:r>
+      <w:r>
+        <w:rPr>
+          <w:sz w:val="24"/>
+          <w:szCs w:val="24"/>
+        </w:rPr>
+        <w:t>and</w:t>
+      </w:r>
+      <w:r>
+        <w:rPr>
+          <w:sz w:val="24"/>
+          <w:szCs w:val="24"/>
+        </w:rPr>
+        <w:t> </w:t>
+      </w:r>
+      <w:r>
+        <w:rPr>
+          <w:sz w:val="24"/>
+          <w:szCs w:val="24"/>
+        </w:rPr>
+        <w:t>communities,</w:t>
+      </w:r>
+      <w:r>
+        <w:rPr>
+          <w:sz w:val="24"/>
+          <w:szCs w:val="24"/>
+        </w:rPr>
+        <w:t> </w:t>
+      </w:r>
+      <w:r>
+        <w:rPr>
+          <w:sz w:val="24"/>
+          <w:szCs w:val="24"/>
+        </w:rPr>
+        <w:t>Twitter</w:t>
+      </w:r>
+      <w:r>
+        <w:rPr>
+          <w:sz w:val="24"/>
+          <w:szCs w:val="24"/>
+        </w:rPr>
+        <w:t> </w:t>
+      </w:r>
+      <w:r>
+        <w:rPr>
+          <w:sz w:val="24"/>
+          <w:szCs w:val="24"/>
+        </w:rPr>
+        <w:t>exemplifies</w:t>
+      </w:r>
+      <w:r>
+        <w:rPr>
+          <w:sz w:val="24"/>
+          <w:szCs w:val="24"/>
+        </w:rPr>
+        <w:t> </w:t>
+      </w:r>
+      <w:r>
+        <w:rPr>
+          <w:sz w:val="24"/>
+          <w:szCs w:val="24"/>
+        </w:rPr>
+        <w:t>the collaborative and</w:t>
+      </w:r>
+      <w:r>
+        <w:rPr>
+          <w:sz w:val="24"/>
+          <w:szCs w:val="24"/>
+        </w:rPr>
+        <w:t> </w:t>
+      </w:r>
+      <w:r>
+        <w:rPr>
+          <w:sz w:val="24"/>
+          <w:szCs w:val="24"/>
+        </w:rPr>
+        <w:t>networked</w:t>
+      </w:r>
+      <w:r>
+        <w:rPr>
+          <w:sz w:val="24"/>
+          <w:szCs w:val="24"/>
+        </w:rPr>
+        <w:t> </w:t>
+      </w:r>
+      <w:r>
+        <w:rPr>
+          <w:sz w:val="24"/>
+          <w:szCs w:val="24"/>
+        </w:rPr>
+        <w:t>nature</w:t>
+      </w:r>
+      <w:r>
+        <w:rPr>
+          <w:sz w:val="24"/>
+          <w:szCs w:val="24"/>
+        </w:rPr>
+        <w:t> </w:t>
+      </w:r>
+      <w:r>
+        <w:rPr>
+          <w:sz w:val="24"/>
+          <w:szCs w:val="24"/>
+        </w:rPr>
+        <w:t>associated with Web 2.0 technologies.</w:t>
+      </w:r>
     </w:p>
     <w:p>
       <w:pPr>
@@ -10997,6 +11471,1185 @@
           <w:szCs w:val="24"/>
         </w:rPr>
       </w:pPr>
+    </w:p>
+    <w:p>
+      <w:pPr>
+        <w:spacing w:line="360" w:lineRule="auto"/>
+        <w:rPr>
+          <w:sz w:val="24"/>
+          <w:szCs w:val="24"/>
+        </w:rPr>
+      </w:pPr>
+      <w:r>
+        <w:rPr>
+          <w:sz w:val="24"/>
+          <w:szCs w:val="24"/>
+        </w:rPr>
+        <w:t>However,</w:t>
+      </w:r>
+      <w:r>
+        <w:rPr>
+          <w:sz w:val="24"/>
+          <w:szCs w:val="24"/>
+        </w:rPr>
+        <w:t> </w:t>
+      </w:r>
+      <w:r>
+        <w:rPr>
+          <w:sz w:val="24"/>
+          <w:szCs w:val="24"/>
+        </w:rPr>
+        <w:t>Twitter</w:t>
+      </w:r>
+      <w:r>
+        <w:rPr>
+          <w:sz w:val="24"/>
+          <w:szCs w:val="24"/>
+        </w:rPr>
+        <w:t> </w:t>
+      </w:r>
+      <w:r>
+        <w:rPr>
+          <w:sz w:val="24"/>
+          <w:szCs w:val="24"/>
+        </w:rPr>
+        <w:t>does</w:t>
+      </w:r>
+      <w:r>
+        <w:rPr>
+          <w:sz w:val="24"/>
+          <w:szCs w:val="24"/>
+        </w:rPr>
+        <w:t> </w:t>
+      </w:r>
+      <w:r>
+        <w:rPr>
+          <w:sz w:val="24"/>
+          <w:szCs w:val="24"/>
+        </w:rPr>
+        <w:t>not</w:t>
+      </w:r>
+      <w:r>
+        <w:rPr>
+          <w:sz w:val="24"/>
+          <w:szCs w:val="24"/>
+        </w:rPr>
+        <w:t> </w:t>
+      </w:r>
+      <w:r>
+        <w:rPr>
+          <w:sz w:val="24"/>
+          <w:szCs w:val="24"/>
+        </w:rPr>
+        <w:t>follow all Web 2.0 ideas. While Web 2.0 encourages everyone to</w:t>
+      </w:r>
+      <w:r>
+        <w:rPr>
+          <w:sz w:val="24"/>
+          <w:szCs w:val="24"/>
+        </w:rPr>
+        <w:t> </w:t>
+      </w:r>
+      <w:r>
+        <w:rPr>
+          <w:sz w:val="24"/>
+          <w:szCs w:val="24"/>
+        </w:rPr>
+        <w:t>join</w:t>
+      </w:r>
+      <w:r>
+        <w:rPr>
+          <w:sz w:val="24"/>
+          <w:szCs w:val="24"/>
+        </w:rPr>
+        <w:t> </w:t>
+      </w:r>
+      <w:r>
+        <w:rPr>
+          <w:sz w:val="24"/>
+          <w:szCs w:val="24"/>
+        </w:rPr>
+        <w:t>in</w:t>
+      </w:r>
+      <w:r>
+        <w:rPr>
+          <w:sz w:val="24"/>
+          <w:szCs w:val="24"/>
+        </w:rPr>
+        <w:t> </w:t>
+      </w:r>
+      <w:r>
+        <w:rPr>
+          <w:sz w:val="24"/>
+          <w:szCs w:val="24"/>
+        </w:rPr>
+        <w:t>equally,</w:t>
+      </w:r>
+      <w:r>
+        <w:rPr>
+          <w:sz w:val="24"/>
+          <w:szCs w:val="24"/>
+        </w:rPr>
+        <w:t> </w:t>
+      </w:r>
+      <w:r>
+        <w:rPr>
+          <w:sz w:val="24"/>
+          <w:szCs w:val="24"/>
+        </w:rPr>
+        <w:t>Twitter’s</w:t>
+      </w:r>
+      <w:r>
+        <w:rPr>
+          <w:sz w:val="24"/>
+          <w:szCs w:val="24"/>
+        </w:rPr>
+        <w:t> </w:t>
+      </w:r>
+      <w:r>
+        <w:rPr>
+          <w:sz w:val="24"/>
+          <w:szCs w:val="24"/>
+        </w:rPr>
+        <w:t>algorithms</w:t>
+      </w:r>
+      <w:r>
+        <w:rPr>
+          <w:sz w:val="24"/>
+          <w:szCs w:val="24"/>
+        </w:rPr>
+        <w:t> </w:t>
+      </w:r>
+      <w:r>
+        <w:rPr>
+          <w:sz w:val="24"/>
+          <w:szCs w:val="24"/>
+        </w:rPr>
+        <w:t>focus</w:t>
+      </w:r>
+      <w:r>
+        <w:rPr>
+          <w:sz w:val="24"/>
+          <w:szCs w:val="24"/>
+        </w:rPr>
+        <w:t> </w:t>
+      </w:r>
+      <w:r>
+        <w:rPr>
+          <w:sz w:val="24"/>
+          <w:szCs w:val="24"/>
+        </w:rPr>
+        <w:t>on</w:t>
+      </w:r>
+      <w:r>
+        <w:rPr>
+          <w:sz w:val="24"/>
+          <w:szCs w:val="24"/>
+        </w:rPr>
+        <w:t> </w:t>
+      </w:r>
+      <w:r>
+        <w:rPr>
+          <w:sz w:val="24"/>
+          <w:szCs w:val="24"/>
+        </w:rPr>
+        <w:t>popular content, often highlighting some</w:t>
+      </w:r>
+      <w:r>
+        <w:rPr>
+          <w:sz w:val="24"/>
+          <w:szCs w:val="24"/>
+        </w:rPr>
+        <w:t> </w:t>
+      </w:r>
+      <w:r>
+        <w:rPr>
+          <w:sz w:val="24"/>
+          <w:szCs w:val="24"/>
+        </w:rPr>
+        <w:t>voices</w:t>
+      </w:r>
+      <w:r>
+        <w:rPr>
+          <w:sz w:val="24"/>
+          <w:szCs w:val="24"/>
+        </w:rPr>
+        <w:t> </w:t>
+      </w:r>
+      <w:r>
+        <w:rPr>
+          <w:sz w:val="24"/>
+          <w:szCs w:val="24"/>
+        </w:rPr>
+        <w:t>while</w:t>
+      </w:r>
+      <w:r>
+        <w:rPr>
+          <w:sz w:val="24"/>
+          <w:szCs w:val="24"/>
+        </w:rPr>
+        <w:t> </w:t>
+      </w:r>
+      <w:r>
+        <w:rPr>
+          <w:sz w:val="24"/>
+          <w:szCs w:val="24"/>
+        </w:rPr>
+        <w:t>pushing</w:t>
+      </w:r>
+      <w:r>
+        <w:rPr>
+          <w:sz w:val="24"/>
+          <w:szCs w:val="24"/>
+        </w:rPr>
+        <w:t> </w:t>
+      </w:r>
+      <w:r>
+        <w:rPr>
+          <w:sz w:val="24"/>
+          <w:szCs w:val="24"/>
+        </w:rPr>
+        <w:t>others</w:t>
+      </w:r>
+      <w:r>
+        <w:rPr>
+          <w:sz w:val="24"/>
+          <w:szCs w:val="24"/>
+        </w:rPr>
+        <w:t> </w:t>
+      </w:r>
+      <w:r>
+        <w:rPr>
+          <w:sz w:val="24"/>
+          <w:szCs w:val="24"/>
+        </w:rPr>
+        <w:t>aside.</w:t>
+      </w:r>
+      <w:r>
+        <w:rPr>
+          <w:sz w:val="24"/>
+          <w:szCs w:val="24"/>
+        </w:rPr>
+        <w:t> </w:t>
+      </w:r>
+      <w:r>
+        <w:rPr>
+          <w:sz w:val="24"/>
+          <w:szCs w:val="24"/>
+        </w:rPr>
+        <w:t>This leads to echo chambers, where users</w:t>
+      </w:r>
+      <w:r>
+        <w:rPr>
+          <w:sz w:val="24"/>
+          <w:szCs w:val="24"/>
+        </w:rPr>
+        <w:t> </w:t>
+      </w:r>
+      <w:r>
+        <w:rPr>
+          <w:sz w:val="24"/>
+          <w:szCs w:val="24"/>
+        </w:rPr>
+        <w:t>see</w:t>
+      </w:r>
+      <w:r>
+        <w:rPr>
+          <w:sz w:val="24"/>
+          <w:szCs w:val="24"/>
+        </w:rPr>
+        <w:t> </w:t>
+      </w:r>
+      <w:r>
+        <w:rPr>
+          <w:sz w:val="24"/>
+          <w:szCs w:val="24"/>
+        </w:rPr>
+        <w:t>only</w:t>
+      </w:r>
+      <w:r>
+        <w:rPr>
+          <w:sz w:val="24"/>
+          <w:szCs w:val="24"/>
+        </w:rPr>
+        <w:t> </w:t>
+      </w:r>
+      <w:r>
+        <w:rPr>
+          <w:sz w:val="24"/>
+          <w:szCs w:val="24"/>
+        </w:rPr>
+        <w:t>content</w:t>
+      </w:r>
+      <w:r>
+        <w:rPr>
+          <w:sz w:val="24"/>
+          <w:szCs w:val="24"/>
+        </w:rPr>
+        <w:t> </w:t>
+      </w:r>
+      <w:r>
+        <w:rPr>
+          <w:sz w:val="24"/>
+          <w:szCs w:val="24"/>
+        </w:rPr>
+        <w:t>that</w:t>
+      </w:r>
+      <w:r>
+        <w:rPr>
+          <w:sz w:val="24"/>
+          <w:szCs w:val="24"/>
+        </w:rPr>
+        <w:t> </w:t>
+      </w:r>
+      <w:r>
+        <w:rPr>
+          <w:sz w:val="24"/>
+          <w:szCs w:val="24"/>
+        </w:rPr>
+        <w:t>matches</w:t>
+      </w:r>
+      <w:r>
+        <w:rPr>
+          <w:sz w:val="24"/>
+          <w:szCs w:val="24"/>
+        </w:rPr>
+        <w:t> </w:t>
+      </w:r>
+      <w:r>
+        <w:rPr>
+          <w:sz w:val="24"/>
+          <w:szCs w:val="24"/>
+        </w:rPr>
+        <w:t>their</w:t>
+      </w:r>
+      <w:r>
+        <w:rPr>
+          <w:sz w:val="24"/>
+          <w:szCs w:val="24"/>
+        </w:rPr>
+        <w:t> </w:t>
+      </w:r>
+      <w:r>
+        <w:rPr>
+          <w:sz w:val="24"/>
+          <w:szCs w:val="24"/>
+        </w:rPr>
+        <w:t>views,</w:t>
+      </w:r>
+      <w:r>
+        <w:rPr>
+          <w:sz w:val="24"/>
+          <w:szCs w:val="24"/>
+        </w:rPr>
+        <w:t> </w:t>
+      </w:r>
+      <w:r>
+        <w:rPr>
+          <w:sz w:val="24"/>
+          <w:szCs w:val="24"/>
+        </w:rPr>
+        <w:t>which</w:t>
+      </w:r>
+      <w:r>
+        <w:rPr>
+          <w:sz w:val="24"/>
+          <w:szCs w:val="24"/>
+        </w:rPr>
+        <w:t> </w:t>
+      </w:r>
+      <w:r>
+        <w:rPr>
+          <w:sz w:val="24"/>
+          <w:szCs w:val="24"/>
+        </w:rPr>
+        <w:t>goes against the open and varied communication</w:t>
+      </w:r>
+      <w:r>
+        <w:rPr>
+          <w:sz w:val="24"/>
+          <w:szCs w:val="24"/>
+        </w:rPr>
+        <w:t> </w:t>
+      </w:r>
+      <w:r>
+        <w:rPr>
+          <w:sz w:val="24"/>
+          <w:szCs w:val="24"/>
+        </w:rPr>
+        <w:t>that</w:t>
+      </w:r>
+      <w:r>
+        <w:rPr>
+          <w:sz w:val="24"/>
+          <w:szCs w:val="24"/>
+        </w:rPr>
+        <w:t> </w:t>
+      </w:r>
+      <w:r>
+        <w:rPr>
+          <w:sz w:val="24"/>
+          <w:szCs w:val="24"/>
+        </w:rPr>
+        <w:t>Web</w:t>
+      </w:r>
+      <w:r>
+        <w:rPr>
+          <w:sz w:val="24"/>
+          <w:szCs w:val="24"/>
+        </w:rPr>
+        <w:t> </w:t>
+      </w:r>
+      <w:r>
+        <w:rPr>
+          <w:sz w:val="24"/>
+          <w:szCs w:val="24"/>
+        </w:rPr>
+        <w:t>2.0</w:t>
+      </w:r>
+      <w:r>
+        <w:rPr>
+          <w:sz w:val="24"/>
+          <w:szCs w:val="24"/>
+        </w:rPr>
+        <w:t> </w:t>
+      </w:r>
+      <w:r>
+        <w:rPr>
+          <w:sz w:val="24"/>
+          <w:szCs w:val="24"/>
+        </w:rPr>
+        <w:t>wants to create (Lockett, 2021).</w:t>
+      </w:r>
+    </w:p>
+    <w:p>
+      <w:pPr>
+        <w:spacing w:line="360" w:lineRule="auto"/>
+        <w:rPr>
+          <w:sz w:val="24"/>
+          <w:szCs w:val="24"/>
+        </w:rPr>
+      </w:pPr>
+    </w:p>
+    <w:p>
+      <w:pPr>
+        <w:spacing w:line="360" w:lineRule="auto"/>
+        <w:rPr>
+          <w:sz w:val="24"/>
+          <w:szCs w:val="24"/>
+        </w:rPr>
+      </w:pPr>
+      <w:r>
+        <w:rPr>
+          <w:sz w:val="24"/>
+          <w:szCs w:val="24"/>
+        </w:rPr>
+        <w:t>Furthermore,</w:t>
+      </w:r>
+      <w:r>
+        <w:rPr>
+          <w:sz w:val="24"/>
+          <w:szCs w:val="24"/>
+        </w:rPr>
+        <w:t> </w:t>
+      </w:r>
+      <w:r>
+        <w:rPr>
+          <w:sz w:val="24"/>
+          <w:szCs w:val="24"/>
+        </w:rPr>
+        <w:t>its</w:t>
+      </w:r>
+      <w:r>
+        <w:rPr>
+          <w:sz w:val="24"/>
+          <w:szCs w:val="24"/>
+        </w:rPr>
+        <w:t> </w:t>
+      </w:r>
+      <w:r>
+        <w:rPr>
+          <w:sz w:val="24"/>
+          <w:szCs w:val="24"/>
+        </w:rPr>
+        <w:t>commercial</w:t>
+      </w:r>
+      <w:r>
+        <w:rPr>
+          <w:sz w:val="24"/>
+          <w:szCs w:val="24"/>
+        </w:rPr>
+        <w:t> </w:t>
+      </w:r>
+      <w:r>
+        <w:rPr>
+          <w:sz w:val="24"/>
+          <w:szCs w:val="24"/>
+        </w:rPr>
+        <w:t>model</w:t>
+      </w:r>
+      <w:r>
+        <w:rPr>
+          <w:sz w:val="24"/>
+          <w:szCs w:val="24"/>
+        </w:rPr>
+        <w:t> </w:t>
+      </w:r>
+      <w:r>
+        <w:rPr>
+          <w:sz w:val="24"/>
+          <w:szCs w:val="24"/>
+        </w:rPr>
+        <w:t>of</w:t>
+      </w:r>
+      <w:r>
+        <w:rPr>
+          <w:sz w:val="24"/>
+          <w:szCs w:val="24"/>
+        </w:rPr>
+        <w:t> </w:t>
+      </w:r>
+      <w:r>
+        <w:rPr>
+          <w:sz w:val="24"/>
+          <w:szCs w:val="24"/>
+        </w:rPr>
+        <w:t>relying on targeted advertising can supersede authentic interactions. According</w:t>
+      </w:r>
+      <w:r>
+        <w:rPr>
+          <w:sz w:val="24"/>
+          <w:szCs w:val="24"/>
+        </w:rPr>
+        <w:t> </w:t>
+      </w:r>
+      <w:r>
+        <w:rPr>
+          <w:sz w:val="24"/>
+          <w:szCs w:val="24"/>
+        </w:rPr>
+        <w:t>to</w:t>
+      </w:r>
+      <w:r>
+        <w:rPr>
+          <w:sz w:val="24"/>
+          <w:szCs w:val="24"/>
+        </w:rPr>
+        <w:t> </w:t>
+      </w:r>
+      <w:r>
+        <w:rPr>
+          <w:sz w:val="24"/>
+          <w:szCs w:val="24"/>
+        </w:rPr>
+        <w:t>critics,</w:t>
+      </w:r>
+      <w:r>
+        <w:rPr>
+          <w:sz w:val="24"/>
+          <w:szCs w:val="24"/>
+        </w:rPr>
+        <w:t> </w:t>
+      </w:r>
+      <w:r>
+        <w:rPr>
+          <w:sz w:val="24"/>
+          <w:szCs w:val="24"/>
+        </w:rPr>
+        <w:t>because</w:t>
+      </w:r>
+      <w:r>
+        <w:rPr>
+          <w:sz w:val="24"/>
+          <w:szCs w:val="24"/>
+        </w:rPr>
+        <w:t> </w:t>
+      </w:r>
+      <w:r>
+        <w:rPr>
+          <w:sz w:val="24"/>
+          <w:szCs w:val="24"/>
+        </w:rPr>
+        <w:t>of</w:t>
+      </w:r>
+      <w:r>
+        <w:rPr>
+          <w:sz w:val="24"/>
+          <w:szCs w:val="24"/>
+        </w:rPr>
+        <w:t> </w:t>
+      </w:r>
+      <w:r>
+        <w:rPr>
+          <w:sz w:val="24"/>
+          <w:szCs w:val="24"/>
+        </w:rPr>
+        <w:t>monetization strategies that often value engagement</w:t>
+      </w:r>
+      <w:r>
+        <w:rPr>
+          <w:sz w:val="24"/>
+          <w:szCs w:val="24"/>
+        </w:rPr>
+        <w:t> </w:t>
+      </w:r>
+      <w:r>
+        <w:rPr>
+          <w:sz w:val="24"/>
+          <w:szCs w:val="24"/>
+        </w:rPr>
+        <w:t>over</w:t>
+      </w:r>
+      <w:r>
+        <w:rPr>
+          <w:sz w:val="24"/>
+          <w:szCs w:val="24"/>
+        </w:rPr>
+        <w:t> </w:t>
+      </w:r>
+      <w:r>
+        <w:rPr>
+          <w:sz w:val="24"/>
+          <w:szCs w:val="24"/>
+        </w:rPr>
+        <w:t>user</w:t>
+      </w:r>
+      <w:r>
+        <w:rPr>
+          <w:sz w:val="24"/>
+          <w:szCs w:val="24"/>
+        </w:rPr>
+        <w:t> </w:t>
+      </w:r>
+      <w:r>
+        <w:rPr>
+          <w:sz w:val="24"/>
+          <w:szCs w:val="24"/>
+        </w:rPr>
+        <w:t>well-being,</w:t>
+      </w:r>
+      <w:r>
+        <w:rPr>
+          <w:sz w:val="24"/>
+          <w:szCs w:val="24"/>
+        </w:rPr>
+        <w:t> </w:t>
+      </w:r>
+      <w:r>
+        <w:rPr>
+          <w:sz w:val="24"/>
+          <w:szCs w:val="24"/>
+        </w:rPr>
+        <w:t>much</w:t>
+      </w:r>
+      <w:r>
+        <w:rPr>
+          <w:sz w:val="24"/>
+          <w:szCs w:val="24"/>
+        </w:rPr>
+        <w:t> </w:t>
+      </w:r>
+      <w:r>
+        <w:rPr>
+          <w:sz w:val="24"/>
+          <w:szCs w:val="24"/>
+        </w:rPr>
+        <w:t>sensational</w:t>
+      </w:r>
+      <w:r>
+        <w:rPr>
+          <w:sz w:val="24"/>
+          <w:szCs w:val="24"/>
+        </w:rPr>
+        <w:t> </w:t>
+      </w:r>
+      <w:r>
+        <w:rPr>
+          <w:sz w:val="24"/>
+          <w:szCs w:val="24"/>
+        </w:rPr>
+        <w:t>or outright malicious content abounds. If Web</w:t>
+      </w:r>
+      <w:r>
+        <w:rPr>
+          <w:sz w:val="24"/>
+          <w:szCs w:val="24"/>
+        </w:rPr>
+        <w:t> </w:t>
+      </w:r>
+      <w:r>
+        <w:rPr>
+          <w:sz w:val="24"/>
+          <w:szCs w:val="24"/>
+        </w:rPr>
+        <w:t>2.0</w:t>
+      </w:r>
+      <w:r>
+        <w:rPr>
+          <w:sz w:val="24"/>
+          <w:szCs w:val="24"/>
+        </w:rPr>
+        <w:t> </w:t>
+      </w:r>
+      <w:r>
+        <w:rPr>
+          <w:sz w:val="24"/>
+          <w:szCs w:val="24"/>
+        </w:rPr>
+        <w:t>espouses</w:t>
+      </w:r>
+      <w:r>
+        <w:rPr>
+          <w:sz w:val="24"/>
+          <w:szCs w:val="24"/>
+        </w:rPr>
+        <w:t> </w:t>
+      </w:r>
+      <w:r>
+        <w:rPr>
+          <w:sz w:val="24"/>
+          <w:szCs w:val="24"/>
+        </w:rPr>
+        <w:t>user</w:t>
+      </w:r>
+      <w:r>
+        <w:rPr>
+          <w:sz w:val="24"/>
+          <w:szCs w:val="24"/>
+        </w:rPr>
+        <w:t> </w:t>
+      </w:r>
+      <w:r>
+        <w:rPr>
+          <w:sz w:val="24"/>
+          <w:szCs w:val="24"/>
+        </w:rPr>
+        <w:t>empowerment,</w:t>
+      </w:r>
+      <w:r>
+        <w:rPr>
+          <w:sz w:val="24"/>
+          <w:szCs w:val="24"/>
+        </w:rPr>
+        <w:t> </w:t>
+      </w:r>
+      <w:r>
+        <w:rPr>
+          <w:sz w:val="24"/>
+          <w:szCs w:val="24"/>
+        </w:rPr>
+        <w:t>these</w:t>
+      </w:r>
+      <w:r>
+        <w:rPr>
+          <w:sz w:val="24"/>
+          <w:szCs w:val="24"/>
+        </w:rPr>
+        <w:t> </w:t>
+      </w:r>
+      <w:r>
+        <w:rPr>
+          <w:sz w:val="24"/>
+          <w:szCs w:val="24"/>
+        </w:rPr>
+        <w:t>limitations</w:t>
+      </w:r>
+      <w:r>
+        <w:rPr>
+          <w:sz w:val="24"/>
+          <w:szCs w:val="24"/>
+        </w:rPr>
+        <w:t> </w:t>
+      </w:r>
+      <w:r>
+        <w:rPr>
+          <w:sz w:val="24"/>
+          <w:szCs w:val="24"/>
+        </w:rPr>
+        <w:t>put in sharp focus the</w:t>
+      </w:r>
+      <w:r>
+        <w:rPr>
+          <w:sz w:val="24"/>
+          <w:szCs w:val="24"/>
+        </w:rPr>
+        <w:t> </w:t>
+      </w:r>
+      <w:r>
+        <w:rPr>
+          <w:sz w:val="24"/>
+          <w:szCs w:val="24"/>
+        </w:rPr>
+        <w:t>need</w:t>
+      </w:r>
+      <w:r>
+        <w:rPr>
+          <w:sz w:val="24"/>
+          <w:szCs w:val="24"/>
+        </w:rPr>
+        <w:t> </w:t>
+      </w:r>
+      <w:r>
+        <w:rPr>
+          <w:sz w:val="24"/>
+          <w:szCs w:val="24"/>
+        </w:rPr>
+        <w:t>for</w:t>
+      </w:r>
+      <w:r>
+        <w:rPr>
+          <w:sz w:val="24"/>
+          <w:szCs w:val="24"/>
+        </w:rPr>
+        <w:t> </w:t>
+      </w:r>
+      <w:r>
+        <w:rPr>
+          <w:sz w:val="24"/>
+          <w:szCs w:val="24"/>
+        </w:rPr>
+        <w:t>Twitter,</w:t>
+      </w:r>
+      <w:r>
+        <w:rPr>
+          <w:sz w:val="24"/>
+          <w:szCs w:val="24"/>
+        </w:rPr>
+        <w:t> </w:t>
+      </w:r>
+      <w:r>
+        <w:rPr>
+          <w:sz w:val="24"/>
+          <w:szCs w:val="24"/>
+        </w:rPr>
+        <w:t>a</w:t>
+      </w:r>
+      <w:r>
+        <w:rPr>
+          <w:sz w:val="24"/>
+          <w:szCs w:val="24"/>
+        </w:rPr>
+        <w:t> </w:t>
+      </w:r>
+      <w:r>
+        <w:rPr>
+          <w:sz w:val="24"/>
+          <w:szCs w:val="24"/>
+        </w:rPr>
+        <w:t>commercial</w:t>
+      </w:r>
+      <w:r>
+        <w:rPr>
+          <w:sz w:val="24"/>
+          <w:szCs w:val="24"/>
+        </w:rPr>
+        <w:t> </w:t>
+      </w:r>
+      <w:r>
+        <w:rPr>
+          <w:sz w:val="24"/>
+          <w:szCs w:val="24"/>
+        </w:rPr>
+        <w:t>enterprise, to balance its dual role: being a medium</w:t>
+      </w:r>
+      <w:r>
+        <w:rPr>
+          <w:sz w:val="24"/>
+          <w:szCs w:val="24"/>
+        </w:rPr>
+        <w:t> </w:t>
+      </w:r>
+      <w:r>
+        <w:rPr>
+          <w:sz w:val="24"/>
+          <w:szCs w:val="24"/>
+        </w:rPr>
+        <w:t>of</w:t>
+      </w:r>
+      <w:r>
+        <w:rPr>
+          <w:sz w:val="24"/>
+          <w:szCs w:val="24"/>
+        </w:rPr>
+        <w:t> </w:t>
+      </w:r>
+      <w:r>
+        <w:rPr>
+          <w:sz w:val="24"/>
+          <w:szCs w:val="24"/>
+        </w:rPr>
+        <w:t>communication</w:t>
+      </w:r>
+      <w:r>
+        <w:rPr>
+          <w:sz w:val="24"/>
+          <w:szCs w:val="24"/>
+        </w:rPr>
+        <w:t> </w:t>
+      </w:r>
+      <w:r>
+        <w:rPr>
+          <w:sz w:val="24"/>
+          <w:szCs w:val="24"/>
+        </w:rPr>
+        <w:t>versus</w:t>
+      </w:r>
+      <w:r>
+        <w:rPr>
+          <w:sz w:val="24"/>
+          <w:szCs w:val="24"/>
+        </w:rPr>
+        <w:t> </w:t>
+      </w:r>
+      <w:r>
+        <w:rPr>
+          <w:sz w:val="24"/>
+          <w:szCs w:val="24"/>
+        </w:rPr>
+        <w:t>being</w:t>
+      </w:r>
+      <w:r>
+        <w:rPr>
+          <w:sz w:val="24"/>
+          <w:szCs w:val="24"/>
+        </w:rPr>
+        <w:t> </w:t>
+      </w:r>
+      <w:r>
+        <w:rPr>
+          <w:sz w:val="24"/>
+          <w:szCs w:val="24"/>
+        </w:rPr>
+        <w:t>a</w:t>
+      </w:r>
+      <w:r>
+        <w:rPr>
+          <w:sz w:val="24"/>
+          <w:szCs w:val="24"/>
+        </w:rPr>
+        <w:t> </w:t>
+      </w:r>
+      <w:r>
+        <w:rPr>
+          <w:sz w:val="24"/>
+          <w:szCs w:val="24"/>
+        </w:rPr>
+        <w:t>for-profit business enterprise.</w:t>
+      </w:r>
+    </w:p>
+    <w:p>
+      <w:pPr>
+        <w:spacing w:line="360" w:lineRule="auto"/>
+        <w:rPr>
+          <w:sz w:val="24"/>
+          <w:szCs w:val="24"/>
+        </w:rPr>
+      </w:pPr>
+    </w:p>
+    <w:p>
+      <w:pPr>
+        <w:spacing w:line="360" w:lineRule="auto"/>
+        <w:rPr>
+          <w:sz w:val="24"/>
+          <w:szCs w:val="24"/>
+        </w:rPr>
+      </w:pPr>
+      <w:r>
+        <w:rPr>
+          <w:sz w:val="24"/>
+          <w:szCs w:val="24"/>
+        </w:rPr>
+        <w:t>Despite</w:t>
+      </w:r>
+      <w:r>
+        <w:rPr>
+          <w:sz w:val="24"/>
+          <w:szCs w:val="24"/>
+        </w:rPr>
+        <w:t> </w:t>
+      </w:r>
+      <w:r>
+        <w:rPr>
+          <w:sz w:val="24"/>
+          <w:szCs w:val="24"/>
+        </w:rPr>
+        <w:t>these</w:t>
+      </w:r>
+      <w:r>
+        <w:rPr>
+          <w:sz w:val="24"/>
+          <w:szCs w:val="24"/>
+        </w:rPr>
+        <w:t> </w:t>
+      </w:r>
+      <w:r>
+        <w:rPr>
+          <w:sz w:val="24"/>
+          <w:szCs w:val="24"/>
+        </w:rPr>
+        <w:t>hurdles</w:t>
+      </w:r>
+      <w:r>
+        <w:rPr>
+          <w:sz w:val="24"/>
+          <w:szCs w:val="24"/>
+        </w:rPr>
+        <w:t>,</w:t>
+      </w:r>
+      <w:r>
+        <w:rPr>
+          <w:sz w:val="24"/>
+          <w:szCs w:val="24"/>
+        </w:rPr>
+        <w:t> </w:t>
+      </w:r>
+      <w:r>
+        <w:rPr>
+          <w:sz w:val="24"/>
+          <w:szCs w:val="24"/>
+        </w:rPr>
+        <w:t>Twitter</w:t>
+      </w:r>
+      <w:r>
+        <w:rPr>
+          <w:sz w:val="24"/>
+          <w:szCs w:val="24"/>
+        </w:rPr>
+        <w:t> </w:t>
+      </w:r>
+      <w:r>
+        <w:rPr>
+          <w:sz w:val="24"/>
+          <w:szCs w:val="24"/>
+        </w:rPr>
+        <w:t>remains</w:t>
+      </w:r>
+      <w:r>
+        <w:rPr>
+          <w:sz w:val="24"/>
+          <w:szCs w:val="24"/>
+        </w:rPr>
+        <w:t> </w:t>
+      </w:r>
+      <w:r>
+        <w:rPr>
+          <w:sz w:val="24"/>
+          <w:szCs w:val="24"/>
+        </w:rPr>
+        <w:t>a</w:t>
+      </w:r>
+      <w:r>
+        <w:rPr>
+          <w:sz w:val="24"/>
+          <w:szCs w:val="24"/>
+        </w:rPr>
+        <w:t> </w:t>
+      </w:r>
+      <w:r>
+        <w:rPr>
+          <w:sz w:val="24"/>
+          <w:szCs w:val="24"/>
+        </w:rPr>
+        <w:t>significant</w:t>
+      </w:r>
+      <w:r>
+        <w:rPr>
+          <w:sz w:val="24"/>
+          <w:szCs w:val="24"/>
+        </w:rPr>
+        <w:t xml:space="preserve"> example of Web 2.0, </w:t>
+      </w:r>
+      <w:r>
+        <w:rPr>
+          <w:sz w:val="24"/>
+          <w:szCs w:val="24"/>
+        </w:rPr>
+        <w:t>demonstrating</w:t>
+      </w:r>
+      <w:r>
+        <w:rPr>
+          <w:sz w:val="24"/>
+          <w:szCs w:val="24"/>
+        </w:rPr>
+        <w:t xml:space="preserve"> its transformative</w:t>
+      </w:r>
+      <w:r>
+        <w:rPr>
+          <w:sz w:val="24"/>
+          <w:szCs w:val="24"/>
+        </w:rPr>
+        <w:t> </w:t>
+      </w:r>
+      <w:r>
+        <w:rPr>
+          <w:sz w:val="24"/>
+          <w:szCs w:val="24"/>
+        </w:rPr>
+        <w:t>potential</w:t>
+      </w:r>
+      <w:r>
+        <w:rPr>
+          <w:sz w:val="24"/>
+          <w:szCs w:val="24"/>
+        </w:rPr>
+        <w:t> </w:t>
+      </w:r>
+      <w:r>
+        <w:rPr>
+          <w:sz w:val="24"/>
+          <w:szCs w:val="24"/>
+        </w:rPr>
+        <w:t>while</w:t>
+      </w:r>
+      <w:r>
+        <w:rPr>
+          <w:sz w:val="24"/>
+          <w:szCs w:val="24"/>
+        </w:rPr>
+        <w:t> </w:t>
+      </w:r>
+      <w:r>
+        <w:rPr>
+          <w:sz w:val="24"/>
+          <w:szCs w:val="24"/>
+        </w:rPr>
+        <w:t>also</w:t>
+      </w:r>
+      <w:r>
+        <w:rPr>
+          <w:sz w:val="24"/>
+          <w:szCs w:val="24"/>
+        </w:rPr>
+        <w:t> </w:t>
+      </w:r>
+      <w:r>
+        <w:rPr>
+          <w:sz w:val="24"/>
+          <w:szCs w:val="24"/>
+        </w:rPr>
+        <w:t>enlightening</w:t>
+      </w:r>
+      <w:r>
+        <w:rPr>
+          <w:sz w:val="24"/>
+          <w:szCs w:val="24"/>
+        </w:rPr>
+        <w:t xml:space="preserve"> areas for </w:t>
+      </w:r>
+      <w:r>
+        <w:rPr>
+          <w:sz w:val="24"/>
+          <w:szCs w:val="24"/>
+        </w:rPr>
+        <w:t>development</w:t>
+      </w:r>
+      <w:r>
+        <w:rPr>
+          <w:sz w:val="24"/>
+          <w:szCs w:val="24"/>
+        </w:rPr>
+        <w:t>.</w:t>
+      </w:r>
     </w:p>
     <w:p>
       <w:pPr>
@@ -11211,32 +12864,122 @@
     </w:p>
     <w:p/>
     <w:p/>
-    <w:p/>
-    <w:p>
-      <w:r>
-        <w:t xml:space="preserve">FirstMonday.org. (2007). </w:t>
+    <w:p>
+      <w:pPr>
+        <w:pStyle w:val="NormalWeb"/>
+      </w:pPr>
+      <w:r>
+        <w:t xml:space="preserve">Amin, A., &amp; Roberts, J. (2006). </w:t>
       </w:r>
       <w:r>
         <w:rPr>
           <w:rStyle w:val="Emphasis"/>
         </w:rPr>
-        <w:t xml:space="preserve">What is Web </w:t>
+        <w:t>Communities of practice and innovation</w:t>
+      </w:r>
+      <w:r>
+        <w:t>. Oxford University Press.</w:t>
+      </w:r>
+    </w:p>
+    <w:p>
+      <w:pPr>
+        <w:pStyle w:val="NormalWeb"/>
+      </w:pPr>
+      <w:r>
+        <w:t xml:space="preserve">Briones, R., </w:t>
+      </w:r>
+      <w:proofErr w:type="spellStart"/>
+      <w:r>
+        <w:t>Kuch</w:t>
+      </w:r>
+      <w:proofErr w:type="spellEnd"/>
+      <w:r>
+        <w:t xml:space="preserve">, B., Liu, B., &amp; </w:t>
+      </w:r>
+      <w:proofErr w:type="spellStart"/>
+      <w:r>
+        <w:t>Jin</w:t>
+      </w:r>
+      <w:proofErr w:type="spellEnd"/>
+      <w:r>
+        <w:t xml:space="preserve">, Y. (2011). Keeping up with the digital age: How the American Red Cross uses social media to build relationships. </w:t>
+      </w:r>
+      <w:r>
+        <w:rPr>
+          <w:rStyle w:val="Emphasis"/>
+        </w:rPr>
+        <w:t>Public Relations Review, 37</w:t>
+      </w:r>
+      <w:r>
+        <w:t xml:space="preserve">(1), 37–43. </w:t>
+      </w:r>
+      <w:hyperlink r:id="rId9" w:tgtFrame="_new" w:history="1">
+        <w:r>
+          <w:rPr>
+            <w:rStyle w:val="Hyperlink"/>
+          </w:rPr>
+          <w:t>https://doi.org/10.1016/j.pubrev.2010.12.006</w:t>
+        </w:r>
+      </w:hyperlink>
+    </w:p>
+    <w:p>
+      <w:pPr>
+        <w:pStyle w:val="NormalWeb"/>
+      </w:pPr>
+      <w:r>
+        <w:t xml:space="preserve">Browning, B., &amp; Sanderson, J. (2012). The positive and negative uses of Twitter by NCAA student-athletes. </w:t>
+      </w:r>
+      <w:r>
+        <w:rPr>
+          <w:rStyle w:val="Emphasis"/>
+        </w:rPr>
+        <w:t>International Journal of Sport Communication, 5</w:t>
+      </w:r>
+      <w:r>
+        <w:t xml:space="preserve">(4), 503–521. </w:t>
+      </w:r>
+      <w:hyperlink r:id="rId10" w:tgtFrame="_new" w:history="1">
+        <w:r>
+          <w:rPr>
+            <w:rStyle w:val="Hyperlink"/>
+          </w:rPr>
+          <w:t>https://journals.humankinetics.com/view/journals/ijsc/5/4/article-p503.xml</w:t>
+        </w:r>
+      </w:hyperlink>
+    </w:p>
+    <w:p>
+      <w:pPr>
+        <w:pStyle w:val="NormalWeb"/>
+      </w:pPr>
+      <w:r>
+        <w:t xml:space="preserve">Davies, T. (2013). Clicktivism: A critical look at social media activism. </w:t>
+      </w:r>
+      <w:r>
+        <w:rPr>
+          <w:rStyle w:val="Emphasis"/>
+        </w:rPr>
+        <w:t>Journal of Digital Activism</w:t>
+      </w:r>
+      <w:r>
+        <w:t>.</w:t>
+      </w:r>
+    </w:p>
+    <w:p>
+      <w:pPr>
+        <w:pStyle w:val="NormalWeb"/>
+      </w:pPr>
+      <w:r>
+        <w:t xml:space="preserve">FirstMonday.org. (2007). What is Web </w:t>
       </w:r>
       <w:proofErr w:type="gramStart"/>
       <w:r>
-        <w:rPr>
-          <w:rStyle w:val="Emphasis"/>
-        </w:rPr>
-        <w:t>2.0?</w:t>
-      </w:r>
-      <w:r>
-        <w:t>.</w:t>
+        <w:t>2.0?.</w:t>
       </w:r>
       <w:proofErr w:type="gramEnd"/>
       <w:r>
         <w:t xml:space="preserve"> Retrieved from </w:t>
       </w:r>
-      <w:hyperlink r:id="rId9" w:tgtFrame="_new" w:history="1">
+      <w:hyperlink r:id="rId11" w:tgtFrame="_new" w:history="1">
         <w:r>
           <w:rPr>
             <w:rStyle w:val="Hyperlink"/>
@@ -11245,18 +12988,73 @@
         </w:r>
       </w:hyperlink>
     </w:p>
-    <w:p/>
-    <w:p>
-      <w:pPr>
-        <w:rPr>
-          <w:rFonts w:ascii="Times New Roman" w:hAnsi="Times New Roman"/>
-          <w:lang w:val="en-AU" w:eastAsia="en-GB"/>
-        </w:rPr>
-      </w:pPr>
-    </w:p>
-    <w:p>
+    <w:p>
+      <w:pPr>
+        <w:pStyle w:val="NormalWeb"/>
+      </w:pPr>
+      <w:r>
+        <w:t xml:space="preserve">Frosch, D., &amp; Calvert, S. (2015). Black Lives Matter: Social media and activism in the 21st century. </w:t>
+      </w:r>
+      <w:r>
+        <w:rPr>
+          <w:rStyle w:val="Emphasis"/>
+        </w:rPr>
+        <w:t>Journal of Social Movements, 12</w:t>
+      </w:r>
+      <w:r>
+        <w:t>(3), 45–56.</w:t>
+      </w:r>
+    </w:p>
+    <w:p>
+      <w:pPr>
+        <w:pStyle w:val="NormalWeb"/>
+      </w:pPr>
       <w:proofErr w:type="spellStart"/>
       <w:r>
+        <w:t>Gruzd</w:t>
+      </w:r>
+      <w:proofErr w:type="spellEnd"/>
+      <w:r>
+        <w:t xml:space="preserve">, A., Wellman, B., &amp; </w:t>
+      </w:r>
+      <w:proofErr w:type="spellStart"/>
+      <w:r>
+        <w:t>Takhteyev</w:t>
+      </w:r>
+      <w:proofErr w:type="spellEnd"/>
+      <w:r>
+        <w:t xml:space="preserve">, Y. (2011). Imagining Twitter as an imagined community. </w:t>
+      </w:r>
+      <w:r>
+        <w:rPr>
+          <w:rStyle w:val="Emphasis"/>
+        </w:rPr>
+        <w:t xml:space="preserve">American </w:t>
+      </w:r>
+      <w:proofErr w:type="spellStart"/>
+      <w:r>
+        <w:rPr>
+          <w:rStyle w:val="Emphasis"/>
+        </w:rPr>
+        <w:t>Behavioral</w:t>
+      </w:r>
+      <w:proofErr w:type="spellEnd"/>
+      <w:r>
+        <w:rPr>
+          <w:rStyle w:val="Emphasis"/>
+        </w:rPr>
+        <w:t xml:space="preserve"> Scientist, 55</w:t>
+      </w:r>
+      <w:r>
+        <w:t>(10), 1294–1318.</w:t>
+      </w:r>
+    </w:p>
+    <w:p>
+      <w:pPr>
+        <w:pStyle w:val="NormalWeb"/>
+      </w:pPr>
+      <w:proofErr w:type="spellStart"/>
+      <w:r>
         <w:t>Laningham</w:t>
       </w:r>
       <w:proofErr w:type="spellEnd"/>
@@ -11265,33 +13063,21 @@
       </w:r>
       <w:proofErr w:type="spellStart"/>
       <w:r>
-        <w:rPr>
-          <w:rStyle w:val="Emphasis"/>
-        </w:rPr>
         <w:t>developerWorks</w:t>
       </w:r>
       <w:proofErr w:type="spellEnd"/>
       <w:r>
-        <w:rPr>
-          <w:rStyle w:val="Emphasis"/>
-        </w:rPr>
         <w:t xml:space="preserve"> Interviews: What is Web </w:t>
       </w:r>
       <w:proofErr w:type="gramStart"/>
       <w:r>
-        <w:rPr>
-          <w:rStyle w:val="Emphasis"/>
-        </w:rPr>
-        <w:t>2.0?</w:t>
-      </w:r>
-      <w:r>
-        <w:t>.</w:t>
+        <w:t>2.0?.</w:t>
       </w:r>
       <w:proofErr w:type="gramEnd"/>
       <w:r>
         <w:t xml:space="preserve"> Retrieved from </w:t>
       </w:r>
-      <w:hyperlink r:id="rId10" w:tgtFrame="_new" w:history="1">
+      <w:hyperlink r:id="rId12" w:tgtFrame="_new" w:history="1">
         <w:r>
           <w:rPr>
             <w:rStyle w:val="Hyperlink"/>
@@ -11302,60 +13088,17 @@
     </w:p>
     <w:p>
       <w:pPr>
-        <w:spacing w:line="360" w:lineRule="auto"/>
-        <w:rPr>
-          <w:sz w:val="24"/>
-          <w:szCs w:val="24"/>
-        </w:rPr>
-      </w:pPr>
-    </w:p>
-    <w:p>
-      <w:pPr>
         <w:pStyle w:val="NormalWeb"/>
       </w:pPr>
       <w:r>
-        <w:t xml:space="preserve">Briones, R., </w:t>
-      </w:r>
-      <w:proofErr w:type="spellStart"/>
-      <w:r>
-        <w:t>Kuch</w:t>
-      </w:r>
-      <w:proofErr w:type="spellEnd"/>
-      <w:r>
-        <w:t xml:space="preserve">, B., Liu, B., &amp; </w:t>
-      </w:r>
-      <w:proofErr w:type="spellStart"/>
-      <w:r>
-        <w:t>Jin</w:t>
-      </w:r>
-      <w:proofErr w:type="spellEnd"/>
-      <w:r>
-        <w:t xml:space="preserve">, Y. (2011). </w:t>
-      </w:r>
-      <w:r>
-        <w:rPr>
-          <w:rStyle w:val="Emphasis"/>
-        </w:rPr>
-        <w:t>Keeping up with the digital age: How the American Red Cross uses social media to build relationships</w:t>
-      </w:r>
-      <w:r>
-        <w:t xml:space="preserve">. </w:t>
-      </w:r>
-      <w:r>
-        <w:rPr>
-          <w:rStyle w:val="Emphasis"/>
-        </w:rPr>
-        <w:t>Public Relations Review, 37</w:t>
-      </w:r>
-      <w:r>
-        <w:t xml:space="preserve">(1), 37-43. </w:t>
-      </w:r>
-      <w:hyperlink r:id="rId11" w:history="1">
+        <w:t xml:space="preserve">Lockett, A. (2021). What is Black Twitter? A rhetorical critique of race and technology. Retrieved from </w:t>
+      </w:r>
+      <w:hyperlink r:id="rId13" w:tgtFrame="_new" w:history="1">
         <w:r>
           <w:rPr>
             <w:rStyle w:val="Hyperlink"/>
           </w:rPr>
-          <w:t>https://doi.org/10.1016/j.pubrev.2010.12.006</w:t>
+          <w:t>https://d1wqtxts1xzle7.cloudfront.net/76421238/chapter5-libre.pdf</w:t>
         </w:r>
       </w:hyperlink>
     </w:p>
@@ -11363,49 +13106,67 @@
       <w:pPr>
         <w:pStyle w:val="NormalWeb"/>
       </w:pPr>
+      <w:r>
+        <w:t>Wenger-</w:t>
+      </w:r>
+      <w:proofErr w:type="spellStart"/>
+      <w:r>
+        <w:t>Trayner</w:t>
+      </w:r>
+      <w:proofErr w:type="spellEnd"/>
+      <w:r>
+        <w:t>, E., &amp; Wenger-</w:t>
+      </w:r>
+      <w:proofErr w:type="spellStart"/>
+      <w:r>
+        <w:t>Trayner</w:t>
+      </w:r>
+      <w:proofErr w:type="spellEnd"/>
+      <w:r>
+        <w:t>, B. (2015). Communities of practice: A brief introduction. Wenger-</w:t>
+      </w:r>
+      <w:proofErr w:type="spellStart"/>
+      <w:r>
+        <w:t>Trayner</w:t>
+      </w:r>
+      <w:proofErr w:type="spellEnd"/>
+      <w:r>
+        <w:t xml:space="preserve"> Community. </w:t>
+      </w:r>
+      <w:hyperlink r:id="rId14" w:tgtFrame="_new" w:history="1">
+        <w:r>
+          <w:rPr>
+            <w:rStyle w:val="Hyperlink"/>
+          </w:rPr>
+          <w:t>https://wenger-trayner.com/resources/what-are-communities-of-practice/</w:t>
+        </w:r>
+      </w:hyperlink>
     </w:p>
     <w:p>
       <w:pPr>
         <w:pStyle w:val="NormalWeb"/>
       </w:pPr>
       <w:r>
-        <w:t xml:space="preserve">Frosch, D., &amp; Calvert, S. (2015). Black Lives Matter: Social media and activism in the 21st century. </w:t>
+        <w:t xml:space="preserve">Weller, K., Bruns, A., Burgess, J., Mahrt, M., &amp; </w:t>
+      </w:r>
+      <w:proofErr w:type="spellStart"/>
+      <w:r>
+        <w:t>Puschmann</w:t>
+      </w:r>
+      <w:proofErr w:type="spellEnd"/>
+      <w:r>
+        <w:t xml:space="preserve">, C. (2014). </w:t>
       </w:r>
       <w:r>
         <w:rPr>
           <w:rStyle w:val="Emphasis"/>
         </w:rPr>
-        <w:t>Journal of Social Movements, 12</w:t>
-      </w:r>
-      <w:r>
-        <w:t>(3), 45-56.</w:t>
-      </w:r>
-    </w:p>
-    <w:p>
-      <w:pPr>
-        <w:pStyle w:val="NormalWeb"/>
-      </w:pPr>
-      <w:r>
-        <w:t xml:space="preserve">Weller, K., Bruns, A., Burgess, J., Mahrt, M., &amp; </w:t>
-      </w:r>
-      <w:proofErr w:type="spellStart"/>
-      <w:r>
-        <w:t>Puschmann</w:t>
-      </w:r>
-      <w:proofErr w:type="spellEnd"/>
-      <w:r>
-        <w:t xml:space="preserve">, C. (2014). </w:t>
-      </w:r>
-      <w:r>
-        <w:rPr>
-          <w:rStyle w:val="Emphasis"/>
-        </w:rPr>
         <w:t>Twitter and society: An introduction</w:t>
       </w:r>
       <w:r>
         <w:t xml:space="preserve">. Peter Lang. Retrieved from </w:t>
       </w:r>
-      <w:hyperlink r:id="rId12" w:tgtFrame="_new" w:history="1">
+      <w:hyperlink r:id="rId15" w:tgtFrame="_new" w:history="1">
         <w:r>
           <w:rPr>
             <w:rStyle w:val="Hyperlink"/>
@@ -11416,550 +13177,16 @@
     </w:p>
     <w:p>
       <w:pPr>
-        <w:pStyle w:val="NormalWeb"/>
-      </w:pPr>
-      <w:r>
-        <w:t xml:space="preserve">Davies, T. (2013). </w:t>
-      </w:r>
-      <w:r>
-        <w:rPr>
-          <w:rStyle w:val="Emphasis"/>
-        </w:rPr>
-        <w:t>Clicktivism: A critical look at social media activism</w:t>
-      </w:r>
-      <w:r>
-        <w:t xml:space="preserve">. </w:t>
-      </w:r>
-      <w:r>
-        <w:rPr>
-          <w:rStyle w:val="Emphasis"/>
-        </w:rPr>
-        <w:t>Journal of Digital Activism,</w:t>
-      </w:r>
-    </w:p>
-    <w:p>
-      <w:pPr>
         <w:spacing w:line="360" w:lineRule="auto"/>
-      </w:pPr>
-    </w:p>
-    <w:p>
-      <w:pPr>
-        <w:spacing w:line="360" w:lineRule="auto"/>
-      </w:pPr>
-    </w:p>
-    <w:p>
-      <w:pPr>
-        <w:rPr>
-          <w:rFonts w:ascii="Times New Roman" w:hAnsi="Times New Roman"/>
-          <w:sz w:val="24"/>
-          <w:szCs w:val="24"/>
-          <w:lang w:val="en-AU" w:eastAsia="en-GB"/>
-        </w:rPr>
-      </w:pPr>
-      <w:r>
-        <w:rPr>
-          <w:rFonts w:ascii="Times New Roman" w:hAnsi="Times New Roman"/>
-          <w:sz w:val="24"/>
-          <w:szCs w:val="24"/>
-          <w:lang w:val="en-AU" w:eastAsia="en-GB"/>
-        </w:rPr>
-        <w:t xml:space="preserve">Amin, A., &amp; Roberts, J. (2006). </w:t>
-      </w:r>
-      <w:r>
-        <w:rPr>
-          <w:rFonts w:ascii="Times New Roman" w:hAnsi="Times New Roman"/>
-          <w:i/>
-          <w:iCs/>
-          <w:sz w:val="24"/>
-          <w:szCs w:val="24"/>
-          <w:lang w:val="en-AU" w:eastAsia="en-GB"/>
-        </w:rPr>
-        <w:t>Communities of practice and innovation</w:t>
-      </w:r>
-      <w:r>
-        <w:rPr>
-          <w:rFonts w:ascii="Times New Roman" w:hAnsi="Times New Roman"/>
-          <w:sz w:val="24"/>
-          <w:szCs w:val="24"/>
-          <w:lang w:val="en-AU" w:eastAsia="en-GB"/>
-        </w:rPr>
-        <w:t>. Oxford University Press.</w:t>
-      </w:r>
-    </w:p>
-    <w:p>
-      <w:pPr>
-        <w:rPr>
-          <w:rFonts w:ascii="Times New Roman" w:hAnsi="Times New Roman"/>
-          <w:sz w:val="24"/>
-          <w:szCs w:val="24"/>
-          <w:lang w:val="en-AU" w:eastAsia="en-GB"/>
-        </w:rPr>
-      </w:pPr>
-    </w:p>
-    <w:p>
-      <w:pPr>
-        <w:rPr>
-          <w:rFonts w:ascii="Times New Roman" w:hAnsi="Times New Roman"/>
-          <w:sz w:val="24"/>
-          <w:szCs w:val="24"/>
-          <w:lang w:val="en-AU" w:eastAsia="en-GB"/>
-        </w:rPr>
-      </w:pPr>
-      <w:r>
-        <w:rPr>
-          <w:rFonts w:ascii="Times New Roman" w:hAnsi="Times New Roman"/>
-          <w:sz w:val="24"/>
-          <w:szCs w:val="24"/>
-          <w:lang w:val="en-AU" w:eastAsia="en-GB"/>
-        </w:rPr>
-        <w:t xml:space="preserve">Briones, R., </w:t>
-      </w:r>
-      <w:proofErr w:type="spellStart"/>
-      <w:r>
-        <w:rPr>
-          <w:rFonts w:ascii="Times New Roman" w:hAnsi="Times New Roman"/>
-          <w:sz w:val="24"/>
-          <w:szCs w:val="24"/>
-          <w:lang w:val="en-AU" w:eastAsia="en-GB"/>
-        </w:rPr>
-        <w:t>Kuch</w:t>
-      </w:r>
-      <w:proofErr w:type="spellEnd"/>
-      <w:r>
-        <w:rPr>
-          <w:rFonts w:ascii="Times New Roman" w:hAnsi="Times New Roman"/>
-          <w:sz w:val="24"/>
-          <w:szCs w:val="24"/>
-          <w:lang w:val="en-AU" w:eastAsia="en-GB"/>
-        </w:rPr>
-        <w:t xml:space="preserve">, B., Liu, B., &amp; </w:t>
-      </w:r>
-      <w:proofErr w:type="spellStart"/>
-      <w:r>
-        <w:rPr>
-          <w:rFonts w:ascii="Times New Roman" w:hAnsi="Times New Roman"/>
-          <w:sz w:val="24"/>
-          <w:szCs w:val="24"/>
-          <w:lang w:val="en-AU" w:eastAsia="en-GB"/>
-        </w:rPr>
-        <w:t>Jin</w:t>
-      </w:r>
-      <w:proofErr w:type="spellEnd"/>
-      <w:r>
-        <w:rPr>
-          <w:rFonts w:ascii="Times New Roman" w:hAnsi="Times New Roman"/>
-          <w:sz w:val="24"/>
-          <w:szCs w:val="24"/>
-          <w:lang w:val="en-AU" w:eastAsia="en-GB"/>
-        </w:rPr>
-        <w:t xml:space="preserve">, Y. (2011). </w:t>
-      </w:r>
-      <w:r>
-        <w:rPr>
-          <w:rFonts w:ascii="Times New Roman" w:hAnsi="Times New Roman"/>
-          <w:i/>
-          <w:iCs/>
-          <w:sz w:val="24"/>
-          <w:szCs w:val="24"/>
-          <w:lang w:val="en-AU" w:eastAsia="en-GB"/>
-        </w:rPr>
-        <w:t>Keeping up with the digital age: How the American Red Cross uses social media to build relationships</w:t>
-      </w:r>
-      <w:r>
-        <w:rPr>
-          <w:rFonts w:ascii="Times New Roman" w:hAnsi="Times New Roman"/>
-          <w:sz w:val="24"/>
-          <w:szCs w:val="24"/>
-          <w:lang w:val="en-AU" w:eastAsia="en-GB"/>
-        </w:rPr>
-        <w:t xml:space="preserve">. </w:t>
-      </w:r>
-      <w:r>
-        <w:rPr>
-          <w:rFonts w:ascii="Times New Roman" w:hAnsi="Times New Roman"/>
-          <w:i/>
-          <w:iCs/>
-          <w:sz w:val="24"/>
-          <w:szCs w:val="24"/>
-          <w:lang w:val="en-AU" w:eastAsia="en-GB"/>
-        </w:rPr>
-        <w:t>Public Relations Review, 37</w:t>
-      </w:r>
-      <w:r>
-        <w:rPr>
-          <w:rFonts w:ascii="Times New Roman" w:hAnsi="Times New Roman"/>
-          <w:sz w:val="24"/>
-          <w:szCs w:val="24"/>
-          <w:lang w:val="en-AU" w:eastAsia="en-GB"/>
-        </w:rPr>
-        <w:t xml:space="preserve">(1), 37-43. </w:t>
-      </w:r>
-      <w:hyperlink r:id="rId13" w:history="1">
-        <w:r>
-          <w:rPr>
-            <w:rStyle w:val="Hyperlink"/>
-            <w:rFonts w:ascii="Times New Roman" w:hAnsi="Times New Roman"/>
-            <w:sz w:val="24"/>
-            <w:szCs w:val="24"/>
-            <w:lang w:val="en-AU" w:eastAsia="en-GB"/>
-          </w:rPr>
-          <w:t>https://doi.org/10.1016/j.pubrev.2010.12.006</w:t>
-        </w:r>
-      </w:hyperlink>
-    </w:p>
-    <w:p>
-      <w:pPr>
-        <w:rPr>
-          <w:rFonts w:ascii="Times New Roman" w:hAnsi="Times New Roman"/>
-          <w:sz w:val="24"/>
-          <w:szCs w:val="24"/>
-          <w:lang w:val="en-AU" w:eastAsia="en-GB"/>
-        </w:rPr>
-      </w:pPr>
-    </w:p>
-    <w:p>
-      <w:pPr>
-        <w:rPr>
-          <w:rFonts w:ascii="Times New Roman" w:hAnsi="Times New Roman"/>
-          <w:sz w:val="24"/>
-          <w:szCs w:val="24"/>
-          <w:lang w:val="en-AU" w:eastAsia="en-GB"/>
-        </w:rPr>
-      </w:pPr>
-      <w:r>
-        <w:rPr>
-          <w:rFonts w:ascii="Times New Roman" w:hAnsi="Times New Roman"/>
-          <w:sz w:val="24"/>
-          <w:szCs w:val="24"/>
-          <w:lang w:val="en-AU" w:eastAsia="en-GB"/>
-        </w:rPr>
-        <w:t xml:space="preserve">Frosch, D., &amp; Calvert, S. (2015). Black Lives Matter: Social media and activism in the 21st century. </w:t>
-      </w:r>
-      <w:r>
-        <w:rPr>
-          <w:rFonts w:ascii="Times New Roman" w:hAnsi="Times New Roman"/>
-          <w:i/>
-          <w:iCs/>
-          <w:sz w:val="24"/>
-          <w:szCs w:val="24"/>
-          <w:lang w:val="en-AU" w:eastAsia="en-GB"/>
-        </w:rPr>
-        <w:t>Journal of Social Movements, 12</w:t>
-      </w:r>
-      <w:r>
-        <w:rPr>
-          <w:rFonts w:ascii="Times New Roman" w:hAnsi="Times New Roman"/>
-          <w:sz w:val="24"/>
-          <w:szCs w:val="24"/>
-          <w:lang w:val="en-AU" w:eastAsia="en-GB"/>
-        </w:rPr>
-        <w:t>(3), 45-56.</w:t>
-      </w:r>
-    </w:p>
-    <w:p>
-      <w:pPr>
-        <w:rPr>
-          <w:rFonts w:ascii="Times New Roman" w:hAnsi="Times New Roman"/>
-          <w:sz w:val="24"/>
-          <w:szCs w:val="24"/>
-          <w:lang w:val="en-AU" w:eastAsia="en-GB"/>
-        </w:rPr>
-      </w:pPr>
-    </w:p>
-    <w:p>
-      <w:pPr>
-        <w:rPr>
-          <w:rFonts w:ascii="Times New Roman" w:hAnsi="Times New Roman"/>
-          <w:sz w:val="24"/>
-          <w:szCs w:val="24"/>
-          <w:lang w:val="en-AU" w:eastAsia="en-GB"/>
-        </w:rPr>
-      </w:pPr>
-      <w:proofErr w:type="spellStart"/>
-      <w:r>
-        <w:rPr>
-          <w:rFonts w:ascii="Times New Roman" w:hAnsi="Times New Roman"/>
-          <w:sz w:val="24"/>
-          <w:szCs w:val="24"/>
-          <w:lang w:val="en-AU" w:eastAsia="en-GB"/>
-        </w:rPr>
-        <w:t>Gruzd</w:t>
-      </w:r>
-      <w:proofErr w:type="spellEnd"/>
-      <w:r>
-        <w:rPr>
-          <w:rFonts w:ascii="Times New Roman" w:hAnsi="Times New Roman"/>
-          <w:sz w:val="24"/>
-          <w:szCs w:val="24"/>
-          <w:lang w:val="en-AU" w:eastAsia="en-GB"/>
-        </w:rPr>
-        <w:t xml:space="preserve">, A., Wellman, B., &amp; </w:t>
-      </w:r>
-      <w:proofErr w:type="spellStart"/>
-      <w:r>
-        <w:rPr>
-          <w:rFonts w:ascii="Times New Roman" w:hAnsi="Times New Roman"/>
-          <w:sz w:val="24"/>
-          <w:szCs w:val="24"/>
-          <w:lang w:val="en-AU" w:eastAsia="en-GB"/>
-        </w:rPr>
-        <w:t>Takhteyev</w:t>
-      </w:r>
-      <w:proofErr w:type="spellEnd"/>
-      <w:r>
-        <w:rPr>
-          <w:rFonts w:ascii="Times New Roman" w:hAnsi="Times New Roman"/>
-          <w:sz w:val="24"/>
-          <w:szCs w:val="24"/>
-          <w:lang w:val="en-AU" w:eastAsia="en-GB"/>
-        </w:rPr>
-        <w:t xml:space="preserve">, Y. (2011). </w:t>
-      </w:r>
-      <w:r>
-        <w:rPr>
-          <w:rFonts w:ascii="Times New Roman" w:hAnsi="Times New Roman"/>
-          <w:i/>
-          <w:iCs/>
-          <w:sz w:val="24"/>
-          <w:szCs w:val="24"/>
-          <w:lang w:val="en-AU" w:eastAsia="en-GB"/>
-        </w:rPr>
-        <w:t>Imagining Twitter as an imagined community</w:t>
-      </w:r>
-      <w:r>
-        <w:rPr>
-          <w:rFonts w:ascii="Times New Roman" w:hAnsi="Times New Roman"/>
-          <w:sz w:val="24"/>
-          <w:szCs w:val="24"/>
-          <w:lang w:val="en-AU" w:eastAsia="en-GB"/>
-        </w:rPr>
-        <w:t xml:space="preserve">. </w:t>
-      </w:r>
-      <w:r>
-        <w:rPr>
-          <w:rFonts w:ascii="Times New Roman" w:hAnsi="Times New Roman"/>
-          <w:i/>
-          <w:iCs/>
-          <w:sz w:val="24"/>
-          <w:szCs w:val="24"/>
-          <w:lang w:val="en-AU" w:eastAsia="en-GB"/>
-        </w:rPr>
-        <w:t xml:space="preserve">American </w:t>
-      </w:r>
-      <w:proofErr w:type="spellStart"/>
-      <w:r>
-        <w:rPr>
-          <w:rFonts w:ascii="Times New Roman" w:hAnsi="Times New Roman"/>
-          <w:i/>
-          <w:iCs/>
-          <w:sz w:val="24"/>
-          <w:szCs w:val="24"/>
-          <w:lang w:val="en-AU" w:eastAsia="en-GB"/>
-        </w:rPr>
-        <w:t>Behavioral</w:t>
-      </w:r>
-      <w:proofErr w:type="spellEnd"/>
-      <w:r>
-        <w:rPr>
-          <w:rFonts w:ascii="Times New Roman" w:hAnsi="Times New Roman"/>
-          <w:i/>
-          <w:iCs/>
-          <w:sz w:val="24"/>
-          <w:szCs w:val="24"/>
-          <w:lang w:val="en-AU" w:eastAsia="en-GB"/>
-        </w:rPr>
-        <w:t xml:space="preserve"> Scientist, 55</w:t>
-      </w:r>
-      <w:r>
-        <w:rPr>
-          <w:rFonts w:ascii="Times New Roman" w:hAnsi="Times New Roman"/>
-          <w:sz w:val="24"/>
-          <w:szCs w:val="24"/>
-          <w:lang w:val="en-AU" w:eastAsia="en-GB"/>
-        </w:rPr>
-        <w:t>(10), 1294-1318.</w:t>
-      </w:r>
-    </w:p>
-    <w:p>
-      <w:pPr>
-        <w:rPr>
-          <w:rFonts w:ascii="Times New Roman" w:hAnsi="Times New Roman"/>
-          <w:sz w:val="24"/>
-          <w:szCs w:val="24"/>
-          <w:lang w:val="en-AU" w:eastAsia="en-GB"/>
-        </w:rPr>
-      </w:pPr>
-    </w:p>
-    <w:p>
-      <w:pPr>
-        <w:spacing w:line="360" w:lineRule="auto"/>
-      </w:pPr>
-      <w:r>
-        <w:rPr>
-          <w:rFonts w:ascii="Times New Roman" w:hAnsi="Times New Roman"/>
-          <w:sz w:val="24"/>
-          <w:szCs w:val="24"/>
-          <w:lang w:val="en-AU" w:eastAsia="en-GB"/>
-        </w:rPr>
-        <w:t>Wenger-</w:t>
-      </w:r>
-      <w:proofErr w:type="spellStart"/>
-      <w:r>
-        <w:rPr>
-          <w:rFonts w:ascii="Times New Roman" w:hAnsi="Times New Roman"/>
-          <w:sz w:val="24"/>
-          <w:szCs w:val="24"/>
-          <w:lang w:val="en-AU" w:eastAsia="en-GB"/>
-        </w:rPr>
-        <w:t>Trayner</w:t>
-      </w:r>
-      <w:proofErr w:type="spellEnd"/>
-      <w:r>
-        <w:rPr>
-          <w:rFonts w:ascii="Times New Roman" w:hAnsi="Times New Roman"/>
-          <w:sz w:val="24"/>
-          <w:szCs w:val="24"/>
-          <w:lang w:val="en-AU" w:eastAsia="en-GB"/>
-        </w:rPr>
-        <w:t>, E., &amp; Wenger-</w:t>
-      </w:r>
-      <w:proofErr w:type="spellStart"/>
-      <w:r>
-        <w:rPr>
-          <w:rFonts w:ascii="Times New Roman" w:hAnsi="Times New Roman"/>
-          <w:sz w:val="24"/>
-          <w:szCs w:val="24"/>
-          <w:lang w:val="en-AU" w:eastAsia="en-GB"/>
-        </w:rPr>
-        <w:t>Trayner</w:t>
-      </w:r>
-      <w:proofErr w:type="spellEnd"/>
-      <w:r>
-        <w:rPr>
-          <w:rFonts w:ascii="Times New Roman" w:hAnsi="Times New Roman"/>
-          <w:sz w:val="24"/>
-          <w:szCs w:val="24"/>
-          <w:lang w:val="en-AU" w:eastAsia="en-GB"/>
-        </w:rPr>
-        <w:t xml:space="preserve">, B. (2015). </w:t>
-      </w:r>
-      <w:r>
-        <w:rPr>
-          <w:rFonts w:ascii="Times New Roman" w:hAnsi="Times New Roman"/>
-          <w:i/>
-          <w:iCs/>
-          <w:sz w:val="24"/>
-          <w:szCs w:val="24"/>
-          <w:lang w:val="en-AU" w:eastAsia="en-GB"/>
-        </w:rPr>
-        <w:t>Communities of practice: A brief introduction</w:t>
-      </w:r>
-      <w:r>
-        <w:rPr>
-          <w:rFonts w:ascii="Times New Roman" w:hAnsi="Times New Roman"/>
-          <w:sz w:val="24"/>
-          <w:szCs w:val="24"/>
-          <w:lang w:val="en-AU" w:eastAsia="en-GB"/>
-        </w:rPr>
-        <w:t>. Wenger-</w:t>
-      </w:r>
-      <w:proofErr w:type="spellStart"/>
-      <w:r>
-        <w:rPr>
-          <w:rFonts w:ascii="Times New Roman" w:hAnsi="Times New Roman"/>
-          <w:sz w:val="24"/>
-          <w:szCs w:val="24"/>
-          <w:lang w:val="en-AU" w:eastAsia="en-GB"/>
-        </w:rPr>
-        <w:t>Trayner</w:t>
-      </w:r>
-      <w:proofErr w:type="spellEnd"/>
-      <w:r>
-        <w:rPr>
-          <w:rFonts w:ascii="Times New Roman" w:hAnsi="Times New Roman"/>
-          <w:sz w:val="24"/>
-          <w:szCs w:val="24"/>
-          <w:lang w:val="en-AU" w:eastAsia="en-GB"/>
-        </w:rPr>
-        <w:t xml:space="preserve"> Community. https://wenger-trayner.com/resources/what-are-communities-of-practice/</w:t>
-      </w:r>
-    </w:p>
-    <w:p>
-      <w:pPr>
-        <w:spacing w:line="360" w:lineRule="auto"/>
-        <w:rPr>
-          <w:sz w:val="24"/>
-          <w:szCs w:val="24"/>
-        </w:rPr>
-      </w:pPr>
-    </w:p>
-    <w:p>
-      <w:pPr>
-        <w:rPr>
-          <w:rFonts w:ascii="Times New Roman" w:hAnsi="Times New Roman"/>
-          <w:lang w:val="en-AU" w:eastAsia="en-GB"/>
-        </w:rPr>
-      </w:pPr>
-      <w:r>
-        <w:t xml:space="preserve">Browning, B., &amp; Sanderson, J. (2012). </w:t>
-      </w:r>
-      <w:r>
-        <w:rPr>
-          <w:rStyle w:val="Emphasis"/>
-        </w:rPr>
-        <w:t>The positive and negative uses of Twitter by NCAA student-athletes</w:t>
-      </w:r>
-      <w:r>
-        <w:t xml:space="preserve">. </w:t>
-      </w:r>
-      <w:r>
-        <w:rPr>
-          <w:rStyle w:val="Emphasis"/>
-        </w:rPr>
-        <w:t>International Journal of Sport Communication, 5</w:t>
-      </w:r>
-      <w:r>
-        <w:t xml:space="preserve">(4), 503-521. </w:t>
-      </w:r>
-      <w:hyperlink r:id="rId14" w:tgtFrame="_new" w:history="1">
-        <w:r>
-          <w:rPr>
-            <w:rStyle w:val="Hyperlink"/>
-          </w:rPr>
-          <w:t>https://journals.humankinetics.com/view/journals/ijsc/5/4/article-p503.xml</w:t>
-        </w:r>
-      </w:hyperlink>
-    </w:p>
-    <w:p>
-      <w:pPr>
-        <w:spacing w:line="360" w:lineRule="auto"/>
-        <w:rPr>
-          <w:rFonts w:hAnsi="Symbol"/>
-        </w:rPr>
-      </w:pPr>
-    </w:p>
-    <w:p>
-      <w:pPr>
-        <w:spacing w:line="360" w:lineRule="auto"/>
-        <w:rPr>
-          <w:sz w:val="24"/>
-          <w:szCs w:val="24"/>
-        </w:rPr>
-      </w:pPr>
-      <w:r>
-        <w:lastRenderedPageBreak/>
-        <w:t xml:space="preserve">Lockett, A. (2021). </w:t>
-      </w:r>
-      <w:r>
-        <w:rPr>
-          <w:rStyle w:val="Emphasis"/>
-        </w:rPr>
-        <w:t>What is Black Twitter? A rhetorical critique of race and technology</w:t>
-      </w:r>
+        <w:rPr>
+          <w:sz w:val="24"/>
+          <w:szCs w:val="24"/>
+        </w:rPr>
+      </w:pPr>
       <w:r>
         <w:t xml:space="preserve">. Retrieved from </w:t>
       </w:r>
-      <w:hyperlink r:id="rId15" w:tgtFrame="_new" w:history="1">
+      <w:hyperlink r:id="rId16" w:tgtFrame="_new" w:history="1">
         <w:r>
           <w:rPr>
             <w:rStyle w:val="Hyperlink"/>
@@ -11969,7 +13196,7 @@
       </w:hyperlink>
     </w:p>
     <w:sectPr>
-      <w:footerReference w:type="default" r:id="rId16"/>
+      <w:footerReference w:type="default" r:id="rId17"/>
       <w:pgSz w:w="11900" w:h="16820"/>
       <w:pgMar w:top="1440" w:right="1440" w:bottom="1440" w:left="1440" w:header="720" w:footer="720" w:gutter="0"/>
       <w:cols w:space="720"/>

</xml_diff>

<commit_message>
updated docment with more research
</commit_message>
<xml_diff>
--- a/A2-27012025/Munjal_21061253_Essay.docx
+++ b/A2-27012025/Munjal_21061253_Essay.docx
@@ -328,37 +328,8 @@
           <w:color w:val="808080"/>
           <w:sz w:val="24"/>
         </w:rPr>
-        <w:t>[</w:t>
-      </w:r>
-      <w:proofErr w:type="spellStart"/>
-      <w:r>
-        <w:rPr>
-          <w:color w:val="FF0000"/>
-          <w:sz w:val="24"/>
-        </w:rPr>
-        <w:t>Appox</w:t>
-      </w:r>
-      <w:proofErr w:type="spellEnd"/>
-      <w:r>
-        <w:rPr>
-          <w:color w:val="FF0000"/>
-          <w:sz w:val="24"/>
-        </w:rPr>
-        <w:t xml:space="preserve"> 1500</w:t>
-      </w:r>
-      <w:r>
-        <w:rPr>
-          <w:color w:val="FF0000"/>
-          <w:sz w:val="24"/>
-        </w:rPr>
-        <w:t xml:space="preserve"> +- 10%</w:t>
-      </w:r>
-      <w:r>
-        <w:rPr>
-          <w:color w:val="FF0000"/>
-          <w:sz w:val="24"/>
-        </w:rPr>
-        <w:t>]</w:t>
+        <w:tab/>
+        <w:t>1638</w:t>
       </w:r>
     </w:p>
     <w:p>
@@ -3033,7 +3004,77 @@
           <w:szCs w:val="24"/>
           <w:lang w:val="en-GB" w:eastAsia="en-GB"/>
         </w:rPr>
-        <w:t xml:space="preserve">Web 2.0 was a </w:t>
+        <w:t>Web</w:t>
+      </w:r>
+      <w:r>
+        <w:rPr>
+          <w:rFonts w:cs="Arial"/>
+          <w:color w:val="000000"/>
+          <w:sz w:val="24"/>
+          <w:szCs w:val="24"/>
+          <w:lang w:val="en-GB" w:eastAsia="en-GB"/>
+        </w:rPr>
+        <w:t> </w:t>
+      </w:r>
+      <w:r>
+        <w:rPr>
+          <w:rFonts w:cs="Arial"/>
+          <w:color w:val="000000"/>
+          <w:sz w:val="24"/>
+          <w:szCs w:val="24"/>
+          <w:lang w:val="en-GB" w:eastAsia="en-GB"/>
+        </w:rPr>
+        <w:t>2.0</w:t>
+      </w:r>
+      <w:r>
+        <w:rPr>
+          <w:rFonts w:cs="Arial"/>
+          <w:color w:val="000000"/>
+          <w:sz w:val="24"/>
+          <w:szCs w:val="24"/>
+          <w:lang w:val="en-GB" w:eastAsia="en-GB"/>
+        </w:rPr>
+        <w:t> </w:t>
+      </w:r>
+      <w:r>
+        <w:rPr>
+          <w:rFonts w:cs="Arial"/>
+          <w:color w:val="000000"/>
+          <w:sz w:val="24"/>
+          <w:szCs w:val="24"/>
+          <w:lang w:val="en-GB" w:eastAsia="en-GB"/>
+        </w:rPr>
+        <w:t>was</w:t>
+      </w:r>
+      <w:r>
+        <w:rPr>
+          <w:rFonts w:cs="Arial"/>
+          <w:color w:val="000000"/>
+          <w:sz w:val="24"/>
+          <w:szCs w:val="24"/>
+          <w:lang w:val="en-GB" w:eastAsia="en-GB"/>
+        </w:rPr>
+        <w:t> </w:t>
+      </w:r>
+      <w:r>
+        <w:rPr>
+          <w:rFonts w:cs="Arial"/>
+          <w:color w:val="000000"/>
+          <w:sz w:val="24"/>
+          <w:szCs w:val="24"/>
+          <w:lang w:val="en-GB" w:eastAsia="en-GB"/>
+        </w:rPr>
+        <w:t>a</w:t>
+      </w:r>
+      <w:r>
+        <w:rPr>
+          <w:rFonts w:cs="Arial"/>
+          <w:color w:val="000000"/>
+          <w:sz w:val="24"/>
+          <w:szCs w:val="24"/>
+          <w:lang w:val="en-GB" w:eastAsia="en-GB"/>
+        </w:rPr>
+        <w:t> </w:t>
       </w:r>
       <w:r>
         <w:rPr>
@@ -3053,7 +3094,557 @@
           <w:szCs w:val="24"/>
           <w:lang w:val="en-GB" w:eastAsia="en-GB"/>
         </w:rPr>
-        <w:t xml:space="preserve"> in the way people used the Internet from the delivery of static information to a dynamic, interactive environment where users could generate content and collaborate interactively in real time (O'Reilly, 2005). Of the many such platforms, Twitter most exemplifies the precepts of Web 2.0 because it can easily facilitate short-form, real-time exchanges that have brought collaboration and dialogue on a global scale. Introduced in 2006, the unique features of Twitter, such as hashtags and retweets, have been instrumental in the activation of social movements, the promotion of community development, and the sharing of information to an unprecedented extent (</w:t>
+        <w:t> </w:t>
+      </w:r>
+      <w:r>
+        <w:rPr>
+          <w:rFonts w:cs="Arial"/>
+          <w:color w:val="000000"/>
+          <w:sz w:val="24"/>
+          <w:szCs w:val="24"/>
+          <w:lang w:val="en-GB" w:eastAsia="en-GB"/>
+        </w:rPr>
+        <w:t>in</w:t>
+      </w:r>
+      <w:r>
+        <w:rPr>
+          <w:rFonts w:cs="Arial"/>
+          <w:color w:val="000000"/>
+          <w:sz w:val="24"/>
+          <w:szCs w:val="24"/>
+          <w:lang w:val="en-GB" w:eastAsia="en-GB"/>
+        </w:rPr>
+        <w:t> </w:t>
+      </w:r>
+      <w:r>
+        <w:rPr>
+          <w:rFonts w:cs="Arial"/>
+          <w:color w:val="000000"/>
+          <w:sz w:val="24"/>
+          <w:szCs w:val="24"/>
+          <w:lang w:val="en-GB" w:eastAsia="en-GB"/>
+        </w:rPr>
+        <w:t>the way people used the Internet from the delivery of static information to a dynamic,</w:t>
+      </w:r>
+      <w:r>
+        <w:rPr>
+          <w:rFonts w:cs="Arial"/>
+          <w:color w:val="000000"/>
+          <w:sz w:val="24"/>
+          <w:szCs w:val="24"/>
+          <w:lang w:val="en-GB" w:eastAsia="en-GB"/>
+        </w:rPr>
+        <w:t> </w:t>
+      </w:r>
+      <w:r>
+        <w:rPr>
+          <w:rFonts w:cs="Arial"/>
+          <w:color w:val="000000"/>
+          <w:sz w:val="24"/>
+          <w:szCs w:val="24"/>
+          <w:lang w:val="en-GB" w:eastAsia="en-GB"/>
+        </w:rPr>
+        <w:t>interactive</w:t>
+      </w:r>
+      <w:r>
+        <w:rPr>
+          <w:rFonts w:cs="Arial"/>
+          <w:color w:val="000000"/>
+          <w:sz w:val="24"/>
+          <w:szCs w:val="24"/>
+          <w:lang w:val="en-GB" w:eastAsia="en-GB"/>
+        </w:rPr>
+        <w:t> </w:t>
+      </w:r>
+      <w:r>
+        <w:rPr>
+          <w:rFonts w:cs="Arial"/>
+          <w:color w:val="000000"/>
+          <w:sz w:val="24"/>
+          <w:szCs w:val="24"/>
+          <w:lang w:val="en-GB" w:eastAsia="en-GB"/>
+        </w:rPr>
+        <w:t>environment</w:t>
+      </w:r>
+      <w:r>
+        <w:rPr>
+          <w:rFonts w:cs="Arial"/>
+          <w:color w:val="000000"/>
+          <w:sz w:val="24"/>
+          <w:szCs w:val="24"/>
+          <w:lang w:val="en-GB" w:eastAsia="en-GB"/>
+        </w:rPr>
+        <w:t> </w:t>
+      </w:r>
+      <w:r>
+        <w:rPr>
+          <w:rFonts w:cs="Arial"/>
+          <w:color w:val="000000"/>
+          <w:sz w:val="24"/>
+          <w:szCs w:val="24"/>
+          <w:lang w:val="en-GB" w:eastAsia="en-GB"/>
+        </w:rPr>
+        <w:t>where</w:t>
+      </w:r>
+      <w:r>
+        <w:rPr>
+          <w:rFonts w:cs="Arial"/>
+          <w:color w:val="000000"/>
+          <w:sz w:val="24"/>
+          <w:szCs w:val="24"/>
+          <w:lang w:val="en-GB" w:eastAsia="en-GB"/>
+        </w:rPr>
+        <w:t> </w:t>
+      </w:r>
+      <w:r>
+        <w:rPr>
+          <w:rFonts w:cs="Arial"/>
+          <w:color w:val="000000"/>
+          <w:sz w:val="24"/>
+          <w:szCs w:val="24"/>
+          <w:lang w:val="en-GB" w:eastAsia="en-GB"/>
+        </w:rPr>
+        <w:t>users could generate content and</w:t>
+      </w:r>
+      <w:r>
+        <w:rPr>
+          <w:rFonts w:cs="Arial"/>
+          <w:color w:val="000000"/>
+          <w:sz w:val="24"/>
+          <w:szCs w:val="24"/>
+          <w:lang w:val="en-GB" w:eastAsia="en-GB"/>
+        </w:rPr>
+        <w:t> </w:t>
+      </w:r>
+      <w:r>
+        <w:rPr>
+          <w:rFonts w:cs="Arial"/>
+          <w:color w:val="000000"/>
+          <w:sz w:val="24"/>
+          <w:szCs w:val="24"/>
+          <w:lang w:val="en-GB" w:eastAsia="en-GB"/>
+        </w:rPr>
+        <w:t>collaborate interactively in real time (O'Reilly, 2005). Of the</w:t>
+      </w:r>
+      <w:r>
+        <w:rPr>
+          <w:rFonts w:cs="Arial"/>
+          <w:color w:val="000000"/>
+          <w:sz w:val="24"/>
+          <w:szCs w:val="24"/>
+          <w:lang w:val="en-GB" w:eastAsia="en-GB"/>
+        </w:rPr>
+        <w:t> </w:t>
+      </w:r>
+      <w:r>
+        <w:rPr>
+          <w:rFonts w:cs="Arial"/>
+          <w:color w:val="000000"/>
+          <w:sz w:val="24"/>
+          <w:szCs w:val="24"/>
+          <w:lang w:val="en-GB" w:eastAsia="en-GB"/>
+        </w:rPr>
+        <w:t>many such platforms, Twitter most</w:t>
+      </w:r>
+      <w:r>
+        <w:rPr>
+          <w:rFonts w:cs="Arial"/>
+          <w:color w:val="000000"/>
+          <w:sz w:val="24"/>
+          <w:szCs w:val="24"/>
+          <w:lang w:val="en-GB" w:eastAsia="en-GB"/>
+        </w:rPr>
+        <w:t> </w:t>
+      </w:r>
+      <w:r>
+        <w:rPr>
+          <w:rFonts w:cs="Arial"/>
+          <w:color w:val="000000"/>
+          <w:sz w:val="24"/>
+          <w:szCs w:val="24"/>
+          <w:lang w:val="en-GB" w:eastAsia="en-GB"/>
+        </w:rPr>
+        <w:t>exemplifies</w:t>
+      </w:r>
+      <w:r>
+        <w:rPr>
+          <w:rFonts w:cs="Arial"/>
+          <w:color w:val="000000"/>
+          <w:sz w:val="24"/>
+          <w:szCs w:val="24"/>
+          <w:lang w:val="en-GB" w:eastAsia="en-GB"/>
+        </w:rPr>
+        <w:t> </w:t>
+      </w:r>
+      <w:r>
+        <w:rPr>
+          <w:rFonts w:cs="Arial"/>
+          <w:color w:val="000000"/>
+          <w:sz w:val="24"/>
+          <w:szCs w:val="24"/>
+          <w:lang w:val="en-GB" w:eastAsia="en-GB"/>
+        </w:rPr>
+        <w:t>the precepts of Web 2.0 because it can easily facilitate short-form,</w:t>
+      </w:r>
+      <w:r>
+        <w:rPr>
+          <w:rFonts w:cs="Arial"/>
+          <w:color w:val="000000"/>
+          <w:sz w:val="24"/>
+          <w:szCs w:val="24"/>
+          <w:lang w:val="en-GB" w:eastAsia="en-GB"/>
+        </w:rPr>
+        <w:t> </w:t>
+      </w:r>
+      <w:r>
+        <w:rPr>
+          <w:rFonts w:cs="Arial"/>
+          <w:color w:val="000000"/>
+          <w:sz w:val="24"/>
+          <w:szCs w:val="24"/>
+          <w:lang w:val="en-GB" w:eastAsia="en-GB"/>
+        </w:rPr>
+        <w:t>real-time</w:t>
+      </w:r>
+      <w:r>
+        <w:rPr>
+          <w:rFonts w:cs="Arial"/>
+          <w:color w:val="000000"/>
+          <w:sz w:val="24"/>
+          <w:szCs w:val="24"/>
+          <w:lang w:val="en-GB" w:eastAsia="en-GB"/>
+        </w:rPr>
+        <w:t> </w:t>
+      </w:r>
+      <w:r>
+        <w:rPr>
+          <w:rFonts w:cs="Arial"/>
+          <w:color w:val="000000"/>
+          <w:sz w:val="24"/>
+          <w:szCs w:val="24"/>
+          <w:lang w:val="en-GB" w:eastAsia="en-GB"/>
+        </w:rPr>
+        <w:t>exchanges</w:t>
+      </w:r>
+      <w:r>
+        <w:rPr>
+          <w:rFonts w:cs="Arial"/>
+          <w:color w:val="000000"/>
+          <w:sz w:val="24"/>
+          <w:szCs w:val="24"/>
+          <w:lang w:val="en-GB" w:eastAsia="en-GB"/>
+        </w:rPr>
+        <w:t> </w:t>
+      </w:r>
+      <w:r>
+        <w:rPr>
+          <w:rFonts w:cs="Arial"/>
+          <w:color w:val="000000"/>
+          <w:sz w:val="24"/>
+          <w:szCs w:val="24"/>
+          <w:lang w:val="en-GB" w:eastAsia="en-GB"/>
+        </w:rPr>
+        <w:t>that have brought collaboration and dialogue on a global</w:t>
+      </w:r>
+      <w:r>
+        <w:rPr>
+          <w:rFonts w:cs="Arial"/>
+          <w:color w:val="000000"/>
+          <w:sz w:val="24"/>
+          <w:szCs w:val="24"/>
+          <w:lang w:val="en-GB" w:eastAsia="en-GB"/>
+        </w:rPr>
+        <w:t> </w:t>
+      </w:r>
+      <w:r>
+        <w:rPr>
+          <w:rFonts w:cs="Arial"/>
+          <w:color w:val="000000"/>
+          <w:sz w:val="24"/>
+          <w:szCs w:val="24"/>
+          <w:lang w:val="en-GB" w:eastAsia="en-GB"/>
+        </w:rPr>
+        <w:t>scale.</w:t>
+      </w:r>
+      <w:r>
+        <w:rPr>
+          <w:rFonts w:cs="Arial"/>
+          <w:color w:val="000000"/>
+          <w:sz w:val="24"/>
+          <w:szCs w:val="24"/>
+          <w:lang w:val="en-GB" w:eastAsia="en-GB"/>
+        </w:rPr>
+        <w:t> </w:t>
+      </w:r>
+      <w:r>
+        <w:rPr>
+          <w:rFonts w:cs="Arial"/>
+          <w:color w:val="000000"/>
+          <w:sz w:val="24"/>
+          <w:szCs w:val="24"/>
+          <w:lang w:val="en-GB" w:eastAsia="en-GB"/>
+        </w:rPr>
+        <w:t>Introduced</w:t>
+      </w:r>
+      <w:r>
+        <w:rPr>
+          <w:rFonts w:cs="Arial"/>
+          <w:color w:val="000000"/>
+          <w:sz w:val="24"/>
+          <w:szCs w:val="24"/>
+          <w:lang w:val="en-GB" w:eastAsia="en-GB"/>
+        </w:rPr>
+        <w:t> </w:t>
+      </w:r>
+      <w:r>
+        <w:rPr>
+          <w:rFonts w:cs="Arial"/>
+          <w:color w:val="000000"/>
+          <w:sz w:val="24"/>
+          <w:szCs w:val="24"/>
+          <w:lang w:val="en-GB" w:eastAsia="en-GB"/>
+        </w:rPr>
+        <w:t>in 2006, the unique features of Twitter, such as hashtags and retweets,</w:t>
+      </w:r>
+      <w:r>
+        <w:rPr>
+          <w:rFonts w:cs="Arial"/>
+          <w:color w:val="000000"/>
+          <w:sz w:val="24"/>
+          <w:szCs w:val="24"/>
+          <w:lang w:val="en-GB" w:eastAsia="en-GB"/>
+        </w:rPr>
+        <w:t> </w:t>
+      </w:r>
+      <w:r>
+        <w:rPr>
+          <w:rFonts w:cs="Arial"/>
+          <w:color w:val="000000"/>
+          <w:sz w:val="24"/>
+          <w:szCs w:val="24"/>
+          <w:lang w:val="en-GB" w:eastAsia="en-GB"/>
+        </w:rPr>
+        <w:t>have</w:t>
+      </w:r>
+      <w:r>
+        <w:rPr>
+          <w:rFonts w:cs="Arial"/>
+          <w:color w:val="000000"/>
+          <w:sz w:val="24"/>
+          <w:szCs w:val="24"/>
+          <w:lang w:val="en-GB" w:eastAsia="en-GB"/>
+        </w:rPr>
+        <w:t> </w:t>
+      </w:r>
+      <w:r>
+        <w:rPr>
+          <w:rFonts w:cs="Arial"/>
+          <w:color w:val="000000"/>
+          <w:sz w:val="24"/>
+          <w:szCs w:val="24"/>
+          <w:lang w:val="en-GB" w:eastAsia="en-GB"/>
+        </w:rPr>
+        <w:t>been</w:t>
+      </w:r>
+      <w:r>
+        <w:rPr>
+          <w:rFonts w:cs="Arial"/>
+          <w:color w:val="000000"/>
+          <w:sz w:val="24"/>
+          <w:szCs w:val="24"/>
+          <w:lang w:val="en-GB" w:eastAsia="en-GB"/>
+        </w:rPr>
+        <w:t> </w:t>
+      </w:r>
+      <w:r>
+        <w:rPr>
+          <w:rFonts w:cs="Arial"/>
+          <w:color w:val="000000"/>
+          <w:sz w:val="24"/>
+          <w:szCs w:val="24"/>
+          <w:lang w:val="en-GB" w:eastAsia="en-GB"/>
+        </w:rPr>
+        <w:t>instrumental</w:t>
+      </w:r>
+      <w:r>
+        <w:rPr>
+          <w:rFonts w:cs="Arial"/>
+          <w:color w:val="000000"/>
+          <w:sz w:val="24"/>
+          <w:szCs w:val="24"/>
+          <w:lang w:val="en-GB" w:eastAsia="en-GB"/>
+        </w:rPr>
+        <w:t> </w:t>
+      </w:r>
+      <w:r>
+        <w:rPr>
+          <w:rFonts w:cs="Arial"/>
+          <w:color w:val="000000"/>
+          <w:sz w:val="24"/>
+          <w:szCs w:val="24"/>
+          <w:lang w:val="en-GB" w:eastAsia="en-GB"/>
+        </w:rPr>
+        <w:t>in</w:t>
+      </w:r>
+      <w:r>
+        <w:rPr>
+          <w:rFonts w:cs="Arial"/>
+          <w:color w:val="000000"/>
+          <w:sz w:val="24"/>
+          <w:szCs w:val="24"/>
+          <w:lang w:val="en-GB" w:eastAsia="en-GB"/>
+        </w:rPr>
+        <w:t> </w:t>
+      </w:r>
+      <w:r>
+        <w:rPr>
+          <w:rFonts w:cs="Arial"/>
+          <w:color w:val="000000"/>
+          <w:sz w:val="24"/>
+          <w:szCs w:val="24"/>
+          <w:lang w:val="en-GB" w:eastAsia="en-GB"/>
+        </w:rPr>
+        <w:t>the activation of social movements, the promotion</w:t>
+      </w:r>
+      <w:r>
+        <w:rPr>
+          <w:rFonts w:cs="Arial"/>
+          <w:color w:val="000000"/>
+          <w:sz w:val="24"/>
+          <w:szCs w:val="24"/>
+          <w:lang w:val="en-GB" w:eastAsia="en-GB"/>
+        </w:rPr>
+        <w:t> </w:t>
+      </w:r>
+      <w:r>
+        <w:rPr>
+          <w:rFonts w:cs="Arial"/>
+          <w:color w:val="000000"/>
+          <w:sz w:val="24"/>
+          <w:szCs w:val="24"/>
+          <w:lang w:val="en-GB" w:eastAsia="en-GB"/>
+        </w:rPr>
+        <w:t>of</w:t>
+      </w:r>
+      <w:r>
+        <w:rPr>
+          <w:rFonts w:cs="Arial"/>
+          <w:color w:val="000000"/>
+          <w:sz w:val="24"/>
+          <w:szCs w:val="24"/>
+          <w:lang w:val="en-GB" w:eastAsia="en-GB"/>
+        </w:rPr>
+        <w:t> </w:t>
+      </w:r>
+      <w:r>
+        <w:rPr>
+          <w:rFonts w:cs="Arial"/>
+          <w:color w:val="000000"/>
+          <w:sz w:val="24"/>
+          <w:szCs w:val="24"/>
+          <w:lang w:val="en-GB" w:eastAsia="en-GB"/>
+        </w:rPr>
+        <w:t>community</w:t>
+      </w:r>
+      <w:r>
+        <w:rPr>
+          <w:rFonts w:cs="Arial"/>
+          <w:color w:val="000000"/>
+          <w:sz w:val="24"/>
+          <w:szCs w:val="24"/>
+          <w:lang w:val="en-GB" w:eastAsia="en-GB"/>
+        </w:rPr>
+        <w:t> </w:t>
+      </w:r>
+      <w:r>
+        <w:rPr>
+          <w:rFonts w:cs="Arial"/>
+          <w:color w:val="000000"/>
+          <w:sz w:val="24"/>
+          <w:szCs w:val="24"/>
+          <w:lang w:val="en-GB" w:eastAsia="en-GB"/>
+        </w:rPr>
+        <w:t>development,</w:t>
+      </w:r>
+      <w:r>
+        <w:rPr>
+          <w:rFonts w:cs="Arial"/>
+          <w:color w:val="000000"/>
+          <w:sz w:val="24"/>
+          <w:szCs w:val="24"/>
+          <w:lang w:val="en-GB" w:eastAsia="en-GB"/>
+        </w:rPr>
+        <w:t> </w:t>
+      </w:r>
+      <w:r>
+        <w:rPr>
+          <w:rFonts w:cs="Arial"/>
+          <w:color w:val="000000"/>
+          <w:sz w:val="24"/>
+          <w:szCs w:val="24"/>
+          <w:lang w:val="en-GB" w:eastAsia="en-GB"/>
+        </w:rPr>
+        <w:t>and</w:t>
+      </w:r>
+      <w:r>
+        <w:rPr>
+          <w:rFonts w:cs="Arial"/>
+          <w:color w:val="000000"/>
+          <w:sz w:val="24"/>
+          <w:szCs w:val="24"/>
+          <w:lang w:val="en-GB" w:eastAsia="en-GB"/>
+        </w:rPr>
+        <w:t> </w:t>
+      </w:r>
+      <w:r>
+        <w:rPr>
+          <w:rFonts w:cs="Arial"/>
+          <w:color w:val="000000"/>
+          <w:sz w:val="24"/>
+          <w:szCs w:val="24"/>
+          <w:lang w:val="en-GB" w:eastAsia="en-GB"/>
+        </w:rPr>
+        <w:t>the sharing of information</w:t>
+      </w:r>
+      <w:r>
+        <w:rPr>
+          <w:rFonts w:cs="Arial"/>
+          <w:color w:val="000000"/>
+          <w:sz w:val="24"/>
+          <w:szCs w:val="24"/>
+          <w:lang w:val="en-GB" w:eastAsia="en-GB"/>
+        </w:rPr>
+        <w:t> </w:t>
+      </w:r>
+      <w:r>
+        <w:rPr>
+          <w:rFonts w:cs="Arial"/>
+          <w:color w:val="000000"/>
+          <w:sz w:val="24"/>
+          <w:szCs w:val="24"/>
+          <w:lang w:val="en-GB" w:eastAsia="en-GB"/>
+        </w:rPr>
+        <w:t>to</w:t>
+      </w:r>
+      <w:r>
+        <w:rPr>
+          <w:rFonts w:cs="Arial"/>
+          <w:color w:val="000000"/>
+          <w:sz w:val="24"/>
+          <w:szCs w:val="24"/>
+          <w:lang w:val="en-GB" w:eastAsia="en-GB"/>
+        </w:rPr>
+        <w:t> </w:t>
+      </w:r>
+      <w:r>
+        <w:rPr>
+          <w:rFonts w:cs="Arial"/>
+          <w:color w:val="000000"/>
+          <w:sz w:val="24"/>
+          <w:szCs w:val="24"/>
+          <w:lang w:val="en-GB" w:eastAsia="en-GB"/>
+        </w:rPr>
+        <w:t>an unprecedented extent (</w:t>
       </w:r>
       <w:proofErr w:type="spellStart"/>
       <w:r>
@@ -3117,31 +3708,433 @@
           <w:szCs w:val="24"/>
         </w:rPr>
       </w:pPr>
-    </w:p>
-    <w:p>
-      <w:pPr>
-        <w:spacing w:line="360" w:lineRule="auto"/>
-        <w:rPr>
-          <w:sz w:val="24"/>
-          <w:szCs w:val="24"/>
-        </w:rPr>
-      </w:pPr>
-      <w:r>
-        <w:rPr>
-          <w:sz w:val="24"/>
-          <w:szCs w:val="24"/>
-        </w:rPr>
-        <w:t>Despite its transformative potential, there are challenges that complicate Twitter's role in communication and collaboration. The example of misinformation, echo chambers, and trolling shows the complexity of keeping open and productive digital discourses (Lockett, 2021). The essay explores how Twitter as a Web 2.0 platform has reframed communication and collaboration. Through a critical analysis of its impact on activism, community building, and knowledge sharing, in addition to the challenges it presents, the essay examines how much Twitter has really changed the way people connect and collaborate around the world.</w:t>
-      </w:r>
-    </w:p>
-    <w:p>
-      <w:pPr>
-        <w:spacing w:line="360" w:lineRule="auto"/>
-        <w:rPr>
-          <w:sz w:val="24"/>
-          <w:szCs w:val="24"/>
-        </w:rPr>
-      </w:pPr>
+      <w:r>
+        <w:rPr>
+          <w:sz w:val="24"/>
+          <w:szCs w:val="24"/>
+        </w:rPr>
+        <w:t>Despite</w:t>
+      </w:r>
+      <w:r>
+        <w:rPr>
+          <w:sz w:val="24"/>
+          <w:szCs w:val="24"/>
+        </w:rPr>
+        <w:t> </w:t>
+      </w:r>
+      <w:r>
+        <w:rPr>
+          <w:sz w:val="24"/>
+          <w:szCs w:val="24"/>
+        </w:rPr>
+        <w:t>its</w:t>
+      </w:r>
+      <w:r>
+        <w:rPr>
+          <w:sz w:val="24"/>
+          <w:szCs w:val="24"/>
+        </w:rPr>
+        <w:t> </w:t>
+      </w:r>
+      <w:r>
+        <w:rPr>
+          <w:sz w:val="24"/>
+          <w:szCs w:val="24"/>
+        </w:rPr>
+        <w:t>transformative</w:t>
+      </w:r>
+      <w:r>
+        <w:rPr>
+          <w:sz w:val="24"/>
+          <w:szCs w:val="24"/>
+        </w:rPr>
+        <w:t> </w:t>
+      </w:r>
+      <w:r>
+        <w:rPr>
+          <w:sz w:val="24"/>
+          <w:szCs w:val="24"/>
+        </w:rPr>
+        <w:t>potential,</w:t>
+      </w:r>
+      <w:r>
+        <w:rPr>
+          <w:sz w:val="24"/>
+          <w:szCs w:val="24"/>
+        </w:rPr>
+        <w:t> </w:t>
+      </w:r>
+      <w:r>
+        <w:rPr>
+          <w:sz w:val="24"/>
+          <w:szCs w:val="24"/>
+        </w:rPr>
+        <w:t>there are challenges that complicate Twitter's role in communication</w:t>
+      </w:r>
+      <w:r>
+        <w:rPr>
+          <w:sz w:val="24"/>
+          <w:szCs w:val="24"/>
+        </w:rPr>
+        <w:t> </w:t>
+      </w:r>
+      <w:r>
+        <w:rPr>
+          <w:sz w:val="24"/>
+          <w:szCs w:val="24"/>
+        </w:rPr>
+        <w:t>and</w:t>
+      </w:r>
+      <w:r>
+        <w:rPr>
+          <w:sz w:val="24"/>
+          <w:szCs w:val="24"/>
+        </w:rPr>
+        <w:t> </w:t>
+      </w:r>
+      <w:r>
+        <w:rPr>
+          <w:sz w:val="24"/>
+          <w:szCs w:val="24"/>
+        </w:rPr>
+        <w:t>collaboration.</w:t>
+      </w:r>
+      <w:r>
+        <w:rPr>
+          <w:sz w:val="24"/>
+          <w:szCs w:val="24"/>
+        </w:rPr>
+        <w:t> </w:t>
+      </w:r>
+      <w:r>
+        <w:rPr>
+          <w:sz w:val="24"/>
+          <w:szCs w:val="24"/>
+        </w:rPr>
+        <w:t>The example of misinformation, echo chambers, and</w:t>
+      </w:r>
+      <w:r>
+        <w:rPr>
+          <w:sz w:val="24"/>
+          <w:szCs w:val="24"/>
+        </w:rPr>
+        <w:t> </w:t>
+      </w:r>
+      <w:r>
+        <w:rPr>
+          <w:sz w:val="24"/>
+          <w:szCs w:val="24"/>
+        </w:rPr>
+        <w:t>trolling</w:t>
+      </w:r>
+      <w:r>
+        <w:rPr>
+          <w:sz w:val="24"/>
+          <w:szCs w:val="24"/>
+        </w:rPr>
+        <w:t> </w:t>
+      </w:r>
+      <w:r>
+        <w:rPr>
+          <w:sz w:val="24"/>
+          <w:szCs w:val="24"/>
+        </w:rPr>
+        <w:t>shows</w:t>
+      </w:r>
+      <w:r>
+        <w:rPr>
+          <w:sz w:val="24"/>
+          <w:szCs w:val="24"/>
+        </w:rPr>
+        <w:t> </w:t>
+      </w:r>
+      <w:r>
+        <w:rPr>
+          <w:sz w:val="24"/>
+          <w:szCs w:val="24"/>
+        </w:rPr>
+        <w:t>the</w:t>
+      </w:r>
+      <w:r>
+        <w:rPr>
+          <w:sz w:val="24"/>
+          <w:szCs w:val="24"/>
+        </w:rPr>
+        <w:t> </w:t>
+      </w:r>
+      <w:r>
+        <w:rPr>
+          <w:sz w:val="24"/>
+          <w:szCs w:val="24"/>
+        </w:rPr>
+        <w:t>complexity</w:t>
+      </w:r>
+      <w:r>
+        <w:rPr>
+          <w:sz w:val="24"/>
+          <w:szCs w:val="24"/>
+        </w:rPr>
+        <w:t> </w:t>
+      </w:r>
+      <w:r>
+        <w:rPr>
+          <w:sz w:val="24"/>
+          <w:szCs w:val="24"/>
+        </w:rPr>
+        <w:t>of keeping open and productive digital discourses (Lockett, 2021). The</w:t>
+      </w:r>
+      <w:r>
+        <w:rPr>
+          <w:sz w:val="24"/>
+          <w:szCs w:val="24"/>
+        </w:rPr>
+        <w:t> </w:t>
+      </w:r>
+      <w:r>
+        <w:rPr>
+          <w:sz w:val="24"/>
+          <w:szCs w:val="24"/>
+        </w:rPr>
+        <w:t>essay</w:t>
+      </w:r>
+      <w:r>
+        <w:rPr>
+          <w:sz w:val="24"/>
+          <w:szCs w:val="24"/>
+        </w:rPr>
+        <w:t> </w:t>
+      </w:r>
+      <w:r>
+        <w:rPr>
+          <w:sz w:val="24"/>
+          <w:szCs w:val="24"/>
+        </w:rPr>
+        <w:t>explores</w:t>
+      </w:r>
+      <w:r>
+        <w:rPr>
+          <w:sz w:val="24"/>
+          <w:szCs w:val="24"/>
+        </w:rPr>
+        <w:t> </w:t>
+      </w:r>
+      <w:r>
+        <w:rPr>
+          <w:sz w:val="24"/>
+          <w:szCs w:val="24"/>
+        </w:rPr>
+        <w:t>how</w:t>
+      </w:r>
+      <w:r>
+        <w:rPr>
+          <w:sz w:val="24"/>
+          <w:szCs w:val="24"/>
+        </w:rPr>
+        <w:t> </w:t>
+      </w:r>
+      <w:r>
+        <w:rPr>
+          <w:sz w:val="24"/>
+          <w:szCs w:val="24"/>
+        </w:rPr>
+        <w:t>Twitter</w:t>
+      </w:r>
+      <w:r>
+        <w:rPr>
+          <w:sz w:val="24"/>
+          <w:szCs w:val="24"/>
+        </w:rPr>
+        <w:t> </w:t>
+      </w:r>
+      <w:r>
+        <w:rPr>
+          <w:sz w:val="24"/>
+          <w:szCs w:val="24"/>
+        </w:rPr>
+        <w:t>as a Web 2.0 platform has reframed</w:t>
+      </w:r>
+      <w:r>
+        <w:rPr>
+          <w:sz w:val="24"/>
+          <w:szCs w:val="24"/>
+        </w:rPr>
+        <w:t> </w:t>
+      </w:r>
+      <w:r>
+        <w:rPr>
+          <w:sz w:val="24"/>
+          <w:szCs w:val="24"/>
+        </w:rPr>
+        <w:t>communication</w:t>
+      </w:r>
+      <w:r>
+        <w:rPr>
+          <w:sz w:val="24"/>
+          <w:szCs w:val="24"/>
+        </w:rPr>
+        <w:t> </w:t>
+      </w:r>
+      <w:r>
+        <w:rPr>
+          <w:sz w:val="24"/>
+          <w:szCs w:val="24"/>
+        </w:rPr>
+        <w:t>and</w:t>
+      </w:r>
+      <w:r>
+        <w:rPr>
+          <w:sz w:val="24"/>
+          <w:szCs w:val="24"/>
+        </w:rPr>
+        <w:t> </w:t>
+      </w:r>
+      <w:r>
+        <w:rPr>
+          <w:sz w:val="24"/>
+          <w:szCs w:val="24"/>
+        </w:rPr>
+        <w:t>collaboration.</w:t>
+      </w:r>
+      <w:r>
+        <w:rPr>
+          <w:sz w:val="24"/>
+          <w:szCs w:val="24"/>
+        </w:rPr>
+        <w:t> </w:t>
+      </w:r>
+      <w:r>
+        <w:rPr>
+          <w:sz w:val="24"/>
+          <w:szCs w:val="24"/>
+        </w:rPr>
+        <w:t>Through</w:t>
+      </w:r>
+      <w:r>
+        <w:rPr>
+          <w:sz w:val="24"/>
+          <w:szCs w:val="24"/>
+        </w:rPr>
+        <w:t> </w:t>
+      </w:r>
+      <w:r>
+        <w:rPr>
+          <w:sz w:val="24"/>
+          <w:szCs w:val="24"/>
+        </w:rPr>
+        <w:t>a critical analysis of its impact on activism,</w:t>
+      </w:r>
+      <w:r>
+        <w:rPr>
+          <w:sz w:val="24"/>
+          <w:szCs w:val="24"/>
+        </w:rPr>
+        <w:t> </w:t>
+      </w:r>
+      <w:r>
+        <w:rPr>
+          <w:sz w:val="24"/>
+          <w:szCs w:val="24"/>
+        </w:rPr>
+        <w:t>community</w:t>
+      </w:r>
+      <w:r>
+        <w:rPr>
+          <w:sz w:val="24"/>
+          <w:szCs w:val="24"/>
+        </w:rPr>
+        <w:t> </w:t>
+      </w:r>
+      <w:r>
+        <w:rPr>
+          <w:sz w:val="24"/>
+          <w:szCs w:val="24"/>
+        </w:rPr>
+        <w:t>building,</w:t>
+      </w:r>
+      <w:r>
+        <w:rPr>
+          <w:sz w:val="24"/>
+          <w:szCs w:val="24"/>
+        </w:rPr>
+        <w:t> </w:t>
+      </w:r>
+      <w:r>
+        <w:rPr>
+          <w:sz w:val="24"/>
+          <w:szCs w:val="24"/>
+        </w:rPr>
+        <w:t>and</w:t>
+      </w:r>
+      <w:r>
+        <w:rPr>
+          <w:sz w:val="24"/>
+          <w:szCs w:val="24"/>
+        </w:rPr>
+        <w:t> </w:t>
+      </w:r>
+      <w:r>
+        <w:rPr>
+          <w:sz w:val="24"/>
+          <w:szCs w:val="24"/>
+        </w:rPr>
+        <w:t>knowledge sharing, in addition to the challenges it presents,</w:t>
+      </w:r>
+      <w:r>
+        <w:rPr>
+          <w:sz w:val="24"/>
+          <w:szCs w:val="24"/>
+        </w:rPr>
+        <w:t> </w:t>
+      </w:r>
+      <w:r>
+        <w:rPr>
+          <w:sz w:val="24"/>
+          <w:szCs w:val="24"/>
+        </w:rPr>
+        <w:t>the</w:t>
+      </w:r>
+      <w:r>
+        <w:rPr>
+          <w:sz w:val="24"/>
+          <w:szCs w:val="24"/>
+        </w:rPr>
+        <w:t> </w:t>
+      </w:r>
+      <w:r>
+        <w:rPr>
+          <w:sz w:val="24"/>
+          <w:szCs w:val="24"/>
+        </w:rPr>
+        <w:t>essay examines how much Twitter has really changed the way people</w:t>
+      </w:r>
+      <w:r>
+        <w:rPr>
+          <w:sz w:val="24"/>
+          <w:szCs w:val="24"/>
+        </w:rPr>
+        <w:t> </w:t>
+      </w:r>
+      <w:r>
+        <w:rPr>
+          <w:sz w:val="24"/>
+          <w:szCs w:val="24"/>
+        </w:rPr>
+        <w:t>connect</w:t>
+      </w:r>
+      <w:r>
+        <w:rPr>
+          <w:sz w:val="24"/>
+          <w:szCs w:val="24"/>
+        </w:rPr>
+        <w:t> </w:t>
+      </w:r>
+      <w:r>
+        <w:rPr>
+          <w:sz w:val="24"/>
+          <w:szCs w:val="24"/>
+        </w:rPr>
+        <w:t>and collaborate around the world.</w:t>
+      </w:r>
     </w:p>
     <w:p>
       <w:pPr>
@@ -3213,7 +4206,207 @@
           <w:szCs w:val="24"/>
           <w:lang w:val="en-GB" w:eastAsia="en-GB"/>
         </w:rPr>
-        <w:t>Web 2.0 was first spoken of as a concept around the years 2003-2004, in which the internet had to be used in a completely different way. The static Web 1.0 was replaced by a social and interactive internet, thanks to Web 2.0.</w:t>
+        <w:t>Web 2.0 was</w:t>
+      </w:r>
+      <w:r>
+        <w:rPr>
+          <w:rFonts w:cs="Arial"/>
+          <w:color w:val="000000"/>
+          <w:sz w:val="24"/>
+          <w:szCs w:val="24"/>
+          <w:lang w:val="en-GB" w:eastAsia="en-GB"/>
+        </w:rPr>
+        <w:t> </w:t>
+      </w:r>
+      <w:r>
+        <w:rPr>
+          <w:rFonts w:cs="Arial"/>
+          <w:color w:val="000000"/>
+          <w:sz w:val="24"/>
+          <w:szCs w:val="24"/>
+          <w:lang w:val="en-GB" w:eastAsia="en-GB"/>
+        </w:rPr>
+        <w:t>first</w:t>
+      </w:r>
+      <w:r>
+        <w:rPr>
+          <w:rFonts w:cs="Arial"/>
+          <w:color w:val="000000"/>
+          <w:sz w:val="24"/>
+          <w:szCs w:val="24"/>
+          <w:lang w:val="en-GB" w:eastAsia="en-GB"/>
+        </w:rPr>
+        <w:t> </w:t>
+      </w:r>
+      <w:r>
+        <w:rPr>
+          <w:rFonts w:cs="Arial"/>
+          <w:color w:val="000000"/>
+          <w:sz w:val="24"/>
+          <w:szCs w:val="24"/>
+          <w:lang w:val="en-GB" w:eastAsia="en-GB"/>
+        </w:rPr>
+        <w:t>spoken</w:t>
+      </w:r>
+      <w:r>
+        <w:rPr>
+          <w:rFonts w:cs="Arial"/>
+          <w:color w:val="000000"/>
+          <w:sz w:val="24"/>
+          <w:szCs w:val="24"/>
+          <w:lang w:val="en-GB" w:eastAsia="en-GB"/>
+        </w:rPr>
+        <w:t> </w:t>
+      </w:r>
+      <w:r>
+        <w:rPr>
+          <w:rFonts w:cs="Arial"/>
+          <w:color w:val="000000"/>
+          <w:sz w:val="24"/>
+          <w:szCs w:val="24"/>
+          <w:lang w:val="en-GB" w:eastAsia="en-GB"/>
+        </w:rPr>
+        <w:t>of</w:t>
+      </w:r>
+      <w:r>
+        <w:rPr>
+          <w:rFonts w:cs="Arial"/>
+          <w:color w:val="000000"/>
+          <w:sz w:val="24"/>
+          <w:szCs w:val="24"/>
+          <w:lang w:val="en-GB" w:eastAsia="en-GB"/>
+        </w:rPr>
+        <w:t> </w:t>
+      </w:r>
+      <w:r>
+        <w:rPr>
+          <w:rFonts w:cs="Arial"/>
+          <w:color w:val="000000"/>
+          <w:sz w:val="24"/>
+          <w:szCs w:val="24"/>
+          <w:lang w:val="en-GB" w:eastAsia="en-GB"/>
+        </w:rPr>
+        <w:t>as a concept around the years 2003-2004, in which the internet had to be</w:t>
+      </w:r>
+      <w:r>
+        <w:rPr>
+          <w:rFonts w:cs="Arial"/>
+          <w:color w:val="000000"/>
+          <w:sz w:val="24"/>
+          <w:szCs w:val="24"/>
+          <w:lang w:val="en-GB" w:eastAsia="en-GB"/>
+        </w:rPr>
+        <w:t> </w:t>
+      </w:r>
+      <w:r>
+        <w:rPr>
+          <w:rFonts w:cs="Arial"/>
+          <w:color w:val="000000"/>
+          <w:sz w:val="24"/>
+          <w:szCs w:val="24"/>
+          <w:lang w:val="en-GB" w:eastAsia="en-GB"/>
+        </w:rPr>
+        <w:t>used</w:t>
+      </w:r>
+      <w:r>
+        <w:rPr>
+          <w:rFonts w:cs="Arial"/>
+          <w:color w:val="000000"/>
+          <w:sz w:val="24"/>
+          <w:szCs w:val="24"/>
+          <w:lang w:val="en-GB" w:eastAsia="en-GB"/>
+        </w:rPr>
+        <w:t> </w:t>
+      </w:r>
+      <w:r>
+        <w:rPr>
+          <w:rFonts w:cs="Arial"/>
+          <w:color w:val="000000"/>
+          <w:sz w:val="24"/>
+          <w:szCs w:val="24"/>
+          <w:lang w:val="en-GB" w:eastAsia="en-GB"/>
+        </w:rPr>
+        <w:t>in</w:t>
+      </w:r>
+      <w:r>
+        <w:rPr>
+          <w:rFonts w:cs="Arial"/>
+          <w:color w:val="000000"/>
+          <w:sz w:val="24"/>
+          <w:szCs w:val="24"/>
+          <w:lang w:val="en-GB" w:eastAsia="en-GB"/>
+        </w:rPr>
+        <w:t> </w:t>
+      </w:r>
+      <w:r>
+        <w:rPr>
+          <w:rFonts w:cs="Arial"/>
+          <w:color w:val="000000"/>
+          <w:sz w:val="24"/>
+          <w:szCs w:val="24"/>
+          <w:lang w:val="en-GB" w:eastAsia="en-GB"/>
+        </w:rPr>
+        <w:t>a completely different way. The static Web 1.0 was replaced by a</w:t>
+      </w:r>
+      <w:r>
+        <w:rPr>
+          <w:rFonts w:cs="Arial"/>
+          <w:color w:val="000000"/>
+          <w:sz w:val="24"/>
+          <w:szCs w:val="24"/>
+          <w:lang w:val="en-GB" w:eastAsia="en-GB"/>
+        </w:rPr>
+        <w:t> </w:t>
+      </w:r>
+      <w:r>
+        <w:rPr>
+          <w:rFonts w:cs="Arial"/>
+          <w:color w:val="000000"/>
+          <w:sz w:val="24"/>
+          <w:szCs w:val="24"/>
+          <w:lang w:val="en-GB" w:eastAsia="en-GB"/>
+        </w:rPr>
+        <w:t>social</w:t>
+      </w:r>
+      <w:r>
+        <w:rPr>
+          <w:rFonts w:cs="Arial"/>
+          <w:color w:val="000000"/>
+          <w:sz w:val="24"/>
+          <w:szCs w:val="24"/>
+          <w:lang w:val="en-GB" w:eastAsia="en-GB"/>
+        </w:rPr>
+        <w:t> </w:t>
+      </w:r>
+      <w:r>
+        <w:rPr>
+          <w:rFonts w:cs="Arial"/>
+          <w:color w:val="000000"/>
+          <w:sz w:val="24"/>
+          <w:szCs w:val="24"/>
+          <w:lang w:val="en-GB" w:eastAsia="en-GB"/>
+        </w:rPr>
+        <w:t>and</w:t>
+      </w:r>
+      <w:r>
+        <w:rPr>
+          <w:rFonts w:cs="Arial"/>
+          <w:color w:val="000000"/>
+          <w:sz w:val="24"/>
+          <w:szCs w:val="24"/>
+          <w:lang w:val="en-GB" w:eastAsia="en-GB"/>
+        </w:rPr>
+        <w:t> </w:t>
+      </w:r>
+      <w:r>
+        <w:rPr>
+          <w:rFonts w:cs="Arial"/>
+          <w:color w:val="000000"/>
+          <w:sz w:val="24"/>
+          <w:szCs w:val="24"/>
+          <w:lang w:val="en-GB" w:eastAsia="en-GB"/>
+        </w:rPr>
+        <w:t>interactive internet, thanks to Web 2.0.</w:t>
       </w:r>
     </w:p>
     <w:p>
@@ -3543,18 +4736,127 @@
           <w:szCs w:val="24"/>
           <w:lang w:val="en-GB" w:eastAsia="en-GB"/>
         </w:rPr>
-        <w:t xml:space="preserve">technologies are social </w:t>
-      </w:r>
-      <w:r>
-        <w:rPr>
-          <w:rFonts w:cs="Arial"/>
-          <w:color w:val="000000"/>
-          <w:sz w:val="24"/>
-          <w:szCs w:val="24"/>
-          <w:lang w:val="en-GB" w:eastAsia="en-GB"/>
-        </w:rPr>
-        <w:lastRenderedPageBreak/>
-        <w:t>media, blogs, wikis, and interactive applications such as YouTube and Facebook, which allow sharing and collaboration in real time (FirstMonday.org, 2007).</w:t>
+        <w:t>technologies are social media, blogs, wikis, and interactive</w:t>
+      </w:r>
+      <w:r>
+        <w:rPr>
+          <w:rFonts w:cs="Arial"/>
+          <w:color w:val="000000"/>
+          <w:sz w:val="24"/>
+          <w:szCs w:val="24"/>
+          <w:lang w:val="en-GB" w:eastAsia="en-GB"/>
+        </w:rPr>
+        <w:t> </w:t>
+      </w:r>
+      <w:r>
+        <w:rPr>
+          <w:rFonts w:cs="Arial"/>
+          <w:color w:val="000000"/>
+          <w:sz w:val="24"/>
+          <w:szCs w:val="24"/>
+          <w:lang w:val="en-GB" w:eastAsia="en-GB"/>
+        </w:rPr>
+        <w:t>applications</w:t>
+      </w:r>
+      <w:r>
+        <w:rPr>
+          <w:rFonts w:cs="Arial"/>
+          <w:color w:val="000000"/>
+          <w:sz w:val="24"/>
+          <w:szCs w:val="24"/>
+          <w:lang w:val="en-GB" w:eastAsia="en-GB"/>
+        </w:rPr>
+        <w:t> </w:t>
+      </w:r>
+      <w:r>
+        <w:rPr>
+          <w:rFonts w:cs="Arial"/>
+          <w:color w:val="000000"/>
+          <w:sz w:val="24"/>
+          <w:szCs w:val="24"/>
+          <w:lang w:val="en-GB" w:eastAsia="en-GB"/>
+        </w:rPr>
+        <w:t>such</w:t>
+      </w:r>
+      <w:r>
+        <w:rPr>
+          <w:rFonts w:cs="Arial"/>
+          <w:color w:val="000000"/>
+          <w:sz w:val="24"/>
+          <w:szCs w:val="24"/>
+          <w:lang w:val="en-GB" w:eastAsia="en-GB"/>
+        </w:rPr>
+        <w:t> </w:t>
+      </w:r>
+      <w:r>
+        <w:rPr>
+          <w:rFonts w:cs="Arial"/>
+          <w:color w:val="000000"/>
+          <w:sz w:val="24"/>
+          <w:szCs w:val="24"/>
+          <w:lang w:val="en-GB" w:eastAsia="en-GB"/>
+        </w:rPr>
+        <w:t>as YouTube and Facebook, which allow sharing</w:t>
+      </w:r>
+      <w:r>
+        <w:rPr>
+          <w:rFonts w:cs="Arial"/>
+          <w:color w:val="000000"/>
+          <w:sz w:val="24"/>
+          <w:szCs w:val="24"/>
+          <w:lang w:val="en-GB" w:eastAsia="en-GB"/>
+        </w:rPr>
+        <w:t> </w:t>
+      </w:r>
+      <w:r>
+        <w:rPr>
+          <w:rFonts w:cs="Arial"/>
+          <w:color w:val="000000"/>
+          <w:sz w:val="24"/>
+          <w:szCs w:val="24"/>
+          <w:lang w:val="en-GB" w:eastAsia="en-GB"/>
+        </w:rPr>
+        <w:t>and</w:t>
+      </w:r>
+      <w:r>
+        <w:rPr>
+          <w:rFonts w:cs="Arial"/>
+          <w:color w:val="000000"/>
+          <w:sz w:val="24"/>
+          <w:szCs w:val="24"/>
+          <w:lang w:val="en-GB" w:eastAsia="en-GB"/>
+        </w:rPr>
+        <w:t> </w:t>
+      </w:r>
+      <w:r>
+        <w:rPr>
+          <w:rFonts w:cs="Arial"/>
+          <w:color w:val="000000"/>
+          <w:sz w:val="24"/>
+          <w:szCs w:val="24"/>
+          <w:lang w:val="en-GB" w:eastAsia="en-GB"/>
+        </w:rPr>
+        <w:t>collaboration</w:t>
+      </w:r>
+      <w:r>
+        <w:rPr>
+          <w:rFonts w:cs="Arial"/>
+          <w:color w:val="000000"/>
+          <w:sz w:val="24"/>
+          <w:szCs w:val="24"/>
+          <w:lang w:val="en-GB" w:eastAsia="en-GB"/>
+        </w:rPr>
+        <w:t> </w:t>
+      </w:r>
+      <w:r>
+        <w:rPr>
+          <w:rFonts w:cs="Arial"/>
+          <w:color w:val="000000"/>
+          <w:sz w:val="24"/>
+          <w:szCs w:val="24"/>
+          <w:lang w:val="en-GB" w:eastAsia="en-GB"/>
+        </w:rPr>
+        <w:t>in real time (FirstMonday.org, 2007).</w:t>
       </w:r>
     </w:p>
     <w:p>
@@ -3579,6 +4881,7 @@
           <w:szCs w:val="24"/>
           <w:lang w:val="en-GB" w:eastAsia="en-GB"/>
         </w:rPr>
+        <w:lastRenderedPageBreak/>
         <w:t> </w:t>
       </w:r>
     </w:p>
@@ -3764,7 +5067,47 @@
           <w:szCs w:val="24"/>
           <w:lang w:val="en-GB" w:eastAsia="en-GB"/>
         </w:rPr>
-        <w:t>Web 1.0, where users passively received content, Web 2.0 allows active participation in commenting and sharing. For instance,</w:t>
+        <w:t>Web 1.0, where users passively received content,</w:t>
+      </w:r>
+      <w:r>
+        <w:rPr>
+          <w:rFonts w:cs="Arial"/>
+          <w:color w:val="000000"/>
+          <w:sz w:val="24"/>
+          <w:szCs w:val="24"/>
+          <w:lang w:val="en-GB" w:eastAsia="en-GB"/>
+        </w:rPr>
+        <w:t> </w:t>
+      </w:r>
+      <w:r>
+        <w:rPr>
+          <w:rFonts w:cs="Arial"/>
+          <w:color w:val="000000"/>
+          <w:sz w:val="24"/>
+          <w:szCs w:val="24"/>
+          <w:lang w:val="en-GB" w:eastAsia="en-GB"/>
+        </w:rPr>
+        <w:t>Web</w:t>
+      </w:r>
+      <w:r>
+        <w:rPr>
+          <w:rFonts w:cs="Arial"/>
+          <w:color w:val="000000"/>
+          <w:sz w:val="24"/>
+          <w:szCs w:val="24"/>
+          <w:lang w:val="en-GB" w:eastAsia="en-GB"/>
+        </w:rPr>
+        <w:t> </w:t>
+      </w:r>
+      <w:r>
+        <w:rPr>
+          <w:rFonts w:cs="Arial"/>
+          <w:color w:val="000000"/>
+          <w:sz w:val="24"/>
+          <w:szCs w:val="24"/>
+          <w:lang w:val="en-GB" w:eastAsia="en-GB"/>
+        </w:rPr>
+        <w:t>2.0 allows active participation in commenting and sharing. For instance,</w:t>
       </w:r>
       <w:r>
         <w:rPr>
@@ -3884,7 +5227,47 @@
           <w:szCs w:val="24"/>
           <w:lang w:val="en-GB" w:eastAsia="en-GB"/>
         </w:rPr>
-        <w:t xml:space="preserve">and add to content, marking a shift from one-way publishing to interaction, as </w:t>
+        <w:t>and add to content, marking a shift from one-way</w:t>
+      </w:r>
+      <w:r>
+        <w:rPr>
+          <w:rFonts w:cs="Arial"/>
+          <w:color w:val="000000"/>
+          <w:sz w:val="24"/>
+          <w:szCs w:val="24"/>
+          <w:lang w:val="en-GB" w:eastAsia="en-GB"/>
+        </w:rPr>
+        <w:t> </w:t>
+      </w:r>
+      <w:r>
+        <w:rPr>
+          <w:rFonts w:cs="Arial"/>
+          <w:color w:val="000000"/>
+          <w:sz w:val="24"/>
+          <w:szCs w:val="24"/>
+          <w:lang w:val="en-GB" w:eastAsia="en-GB"/>
+        </w:rPr>
+        <w:t>publishing</w:t>
+      </w:r>
+      <w:r>
+        <w:rPr>
+          <w:rFonts w:cs="Arial"/>
+          <w:color w:val="000000"/>
+          <w:sz w:val="24"/>
+          <w:szCs w:val="24"/>
+          <w:lang w:val="en-GB" w:eastAsia="en-GB"/>
+        </w:rPr>
+        <w:t> </w:t>
+      </w:r>
+      <w:r>
+        <w:rPr>
+          <w:rFonts w:cs="Arial"/>
+          <w:color w:val="000000"/>
+          <w:sz w:val="24"/>
+          <w:szCs w:val="24"/>
+          <w:lang w:val="en-GB" w:eastAsia="en-GB"/>
+        </w:rPr>
+        <w:t xml:space="preserve">to interaction, as </w:t>
       </w:r>
       <w:proofErr w:type="spellStart"/>
       <w:r>
@@ -4296,7 +5679,47 @@
           <w:szCs w:val="24"/>
           <w:lang w:val="en-GB" w:eastAsia="en-GB"/>
         </w:rPr>
-        <w:t>and mashups to stick platforms and services together smoothly. This has brought about significant diversity in the types of</w:t>
+        <w:t>and mashups to stick platforms and services together smoothly.</w:t>
+      </w:r>
+      <w:r>
+        <w:rPr>
+          <w:rFonts w:cs="Arial"/>
+          <w:color w:val="000000"/>
+          <w:sz w:val="24"/>
+          <w:szCs w:val="24"/>
+          <w:lang w:val="en-GB" w:eastAsia="en-GB"/>
+        </w:rPr>
+        <w:t> </w:t>
+      </w:r>
+      <w:r>
+        <w:rPr>
+          <w:rFonts w:cs="Arial"/>
+          <w:color w:val="000000"/>
+          <w:sz w:val="24"/>
+          <w:szCs w:val="24"/>
+          <w:lang w:val="en-GB" w:eastAsia="en-GB"/>
+        </w:rPr>
+        <w:t>This</w:t>
+      </w:r>
+      <w:r>
+        <w:rPr>
+          <w:rFonts w:cs="Arial"/>
+          <w:color w:val="000000"/>
+          <w:sz w:val="24"/>
+          <w:szCs w:val="24"/>
+          <w:lang w:val="en-GB" w:eastAsia="en-GB"/>
+        </w:rPr>
+        <w:t> </w:t>
+      </w:r>
+      <w:r>
+        <w:rPr>
+          <w:rFonts w:cs="Arial"/>
+          <w:color w:val="000000"/>
+          <w:sz w:val="24"/>
+          <w:szCs w:val="24"/>
+          <w:lang w:val="en-GB" w:eastAsia="en-GB"/>
+        </w:rPr>
+        <w:t>has brought about significant diversity in the types of</w:t>
       </w:r>
       <w:r>
         <w:rPr>
@@ -5870,7 +7293,6 @@
           <w:szCs w:val="24"/>
           <w:lang w:val="en-GB" w:eastAsia="en-GB"/>
         </w:rPr>
-        <w:lastRenderedPageBreak/>
         <w:t> </w:t>
       </w:r>
     </w:p>
@@ -5896,6 +7318,7 @@
           <w:szCs w:val="24"/>
           <w:lang w:val="en-GB" w:eastAsia="en-GB"/>
         </w:rPr>
+        <w:lastRenderedPageBreak/>
         <w:t>Activism</w:t>
       </w:r>
       <w:r>
@@ -12244,14 +13667,754 @@
       <w:pPr>
         <w:spacing w:line="360" w:lineRule="auto"/>
         <w:rPr>
-          <w:color w:val="4472C4" w:themeColor="accent1"/>
-          <w:sz w:val="24"/>
-          <w:szCs w:val="24"/>
-        </w:rPr>
-      </w:pPr>
-      <w:r>
-        <w:rPr>
-          <w:color w:val="4472C4" w:themeColor="accent1"/>
+          <w:sz w:val="24"/>
+          <w:szCs w:val="24"/>
+        </w:rPr>
+      </w:pPr>
+      <w:r>
+        <w:rPr>
+          <w:sz w:val="24"/>
+          <w:szCs w:val="24"/>
+        </w:rPr>
+        <w:t>Twitter,</w:t>
+      </w:r>
+      <w:r>
+        <w:rPr>
+          <w:sz w:val="24"/>
+          <w:szCs w:val="24"/>
+        </w:rPr>
+        <w:t> </w:t>
+      </w:r>
+      <w:r>
+        <w:rPr>
+          <w:sz w:val="24"/>
+          <w:szCs w:val="24"/>
+        </w:rPr>
+        <w:t>as</w:t>
+      </w:r>
+      <w:r>
+        <w:rPr>
+          <w:sz w:val="24"/>
+          <w:szCs w:val="24"/>
+        </w:rPr>
+        <w:t> </w:t>
+      </w:r>
+      <w:r>
+        <w:rPr>
+          <w:sz w:val="24"/>
+          <w:szCs w:val="24"/>
+        </w:rPr>
+        <w:t>an</w:t>
+      </w:r>
+      <w:r>
+        <w:rPr>
+          <w:sz w:val="24"/>
+          <w:szCs w:val="24"/>
+        </w:rPr>
+        <w:t> </w:t>
+      </w:r>
+      <w:r>
+        <w:rPr>
+          <w:sz w:val="24"/>
+          <w:szCs w:val="24"/>
+        </w:rPr>
+        <w:t>epitome</w:t>
+      </w:r>
+      <w:r>
+        <w:rPr>
+          <w:sz w:val="24"/>
+          <w:szCs w:val="24"/>
+        </w:rPr>
+        <w:t> </w:t>
+      </w:r>
+      <w:r>
+        <w:rPr>
+          <w:sz w:val="24"/>
+          <w:szCs w:val="24"/>
+        </w:rPr>
+        <w:t>of</w:t>
+      </w:r>
+      <w:r>
+        <w:rPr>
+          <w:sz w:val="24"/>
+          <w:szCs w:val="24"/>
+        </w:rPr>
+        <w:t> </w:t>
+      </w:r>
+      <w:r>
+        <w:rPr>
+          <w:sz w:val="24"/>
+          <w:szCs w:val="24"/>
+        </w:rPr>
+        <w:t>a</w:t>
+      </w:r>
+      <w:r>
+        <w:rPr>
+          <w:sz w:val="24"/>
+          <w:szCs w:val="24"/>
+        </w:rPr>
+        <w:t> </w:t>
+      </w:r>
+      <w:r>
+        <w:rPr>
+          <w:sz w:val="24"/>
+          <w:szCs w:val="24"/>
+        </w:rPr>
+        <w:t>Web</w:t>
+      </w:r>
+      <w:r>
+        <w:rPr>
+          <w:sz w:val="24"/>
+          <w:szCs w:val="24"/>
+        </w:rPr>
+        <w:t> </w:t>
+      </w:r>
+      <w:r>
+        <w:rPr>
+          <w:sz w:val="24"/>
+          <w:szCs w:val="24"/>
+        </w:rPr>
+        <w:t>2.0</w:t>
+      </w:r>
+      <w:r>
+        <w:rPr>
+          <w:sz w:val="24"/>
+          <w:szCs w:val="24"/>
+        </w:rPr>
+        <w:t> </w:t>
+      </w:r>
+      <w:r>
+        <w:rPr>
+          <w:sz w:val="24"/>
+          <w:szCs w:val="24"/>
+        </w:rPr>
+        <w:t>platform,</w:t>
+      </w:r>
+      <w:r>
+        <w:rPr>
+          <w:sz w:val="24"/>
+          <w:szCs w:val="24"/>
+        </w:rPr>
+        <w:t> </w:t>
+      </w:r>
+      <w:r>
+        <w:rPr>
+          <w:sz w:val="24"/>
+          <w:szCs w:val="24"/>
+        </w:rPr>
+        <w:t>changed</w:t>
+      </w:r>
+      <w:r>
+        <w:rPr>
+          <w:sz w:val="24"/>
+          <w:szCs w:val="24"/>
+        </w:rPr>
+        <w:t> </w:t>
+      </w:r>
+      <w:r>
+        <w:rPr>
+          <w:sz w:val="24"/>
+          <w:szCs w:val="24"/>
+        </w:rPr>
+        <w:t>the way most people communicate or interact with</w:t>
+      </w:r>
+      <w:r>
+        <w:rPr>
+          <w:sz w:val="24"/>
+          <w:szCs w:val="24"/>
+        </w:rPr>
+        <w:t> </w:t>
+      </w:r>
+      <w:r>
+        <w:rPr>
+          <w:sz w:val="24"/>
+          <w:szCs w:val="24"/>
+        </w:rPr>
+        <w:t>others</w:t>
+      </w:r>
+      <w:r>
+        <w:rPr>
+          <w:sz w:val="24"/>
+          <w:szCs w:val="24"/>
+        </w:rPr>
+        <w:t> </w:t>
+      </w:r>
+      <w:r>
+        <w:rPr>
+          <w:sz w:val="24"/>
+          <w:szCs w:val="24"/>
+        </w:rPr>
+        <w:t>around</w:t>
+      </w:r>
+      <w:r>
+        <w:rPr>
+          <w:sz w:val="24"/>
+          <w:szCs w:val="24"/>
+        </w:rPr>
+        <w:t> </w:t>
+      </w:r>
+      <w:r>
+        <w:rPr>
+          <w:sz w:val="24"/>
+          <w:szCs w:val="24"/>
+        </w:rPr>
+        <w:t>the</w:t>
+      </w:r>
+      <w:r>
+        <w:rPr>
+          <w:sz w:val="24"/>
+          <w:szCs w:val="24"/>
+        </w:rPr>
+        <w:t> </w:t>
+      </w:r>
+      <w:r>
+        <w:rPr>
+          <w:sz w:val="24"/>
+          <w:szCs w:val="24"/>
+        </w:rPr>
+        <w:t>globe.</w:t>
+      </w:r>
+      <w:r>
+        <w:rPr>
+          <w:sz w:val="24"/>
+          <w:szCs w:val="24"/>
+        </w:rPr>
+        <w:t> </w:t>
+      </w:r>
+      <w:r>
+        <w:rPr>
+          <w:sz w:val="24"/>
+          <w:szCs w:val="24"/>
+        </w:rPr>
+        <w:t>The potentials of Twitter's features, like hashtags,</w:t>
+      </w:r>
+      <w:r>
+        <w:rPr>
+          <w:sz w:val="24"/>
+          <w:szCs w:val="24"/>
+        </w:rPr>
+        <w:t> </w:t>
+      </w:r>
+      <w:r>
+        <w:rPr>
+          <w:sz w:val="24"/>
+          <w:szCs w:val="24"/>
+        </w:rPr>
+        <w:t>retweets,</w:t>
+      </w:r>
+      <w:r>
+        <w:rPr>
+          <w:sz w:val="24"/>
+          <w:szCs w:val="24"/>
+        </w:rPr>
+        <w:t> </w:t>
+      </w:r>
+      <w:r>
+        <w:rPr>
+          <w:sz w:val="24"/>
+          <w:szCs w:val="24"/>
+        </w:rPr>
+        <w:t>and</w:t>
+      </w:r>
+      <w:r>
+        <w:rPr>
+          <w:sz w:val="24"/>
+          <w:szCs w:val="24"/>
+        </w:rPr>
+        <w:t> </w:t>
+      </w:r>
+      <w:r>
+        <w:rPr>
+          <w:sz w:val="24"/>
+          <w:szCs w:val="24"/>
+        </w:rPr>
+        <w:t>real-time</w:t>
+      </w:r>
+      <w:r>
+        <w:rPr>
+          <w:sz w:val="24"/>
+          <w:szCs w:val="24"/>
+        </w:rPr>
+        <w:t> </w:t>
+      </w:r>
+      <w:r>
+        <w:rPr>
+          <w:sz w:val="24"/>
+          <w:szCs w:val="24"/>
+        </w:rPr>
+        <w:t>updates,</w:t>
+      </w:r>
+      <w:r>
+        <w:rPr>
+          <w:sz w:val="24"/>
+          <w:szCs w:val="24"/>
+        </w:rPr>
+        <w:t> </w:t>
+      </w:r>
+      <w:r>
+        <w:rPr>
+          <w:sz w:val="24"/>
+          <w:szCs w:val="24"/>
+        </w:rPr>
+        <w:t>in enabling unparalleled connectivity and</w:t>
+      </w:r>
+      <w:r>
+        <w:rPr>
+          <w:sz w:val="24"/>
+          <w:szCs w:val="24"/>
+        </w:rPr>
+        <w:t> </w:t>
+      </w:r>
+      <w:r>
+        <w:rPr>
+          <w:sz w:val="24"/>
+          <w:szCs w:val="24"/>
+        </w:rPr>
+        <w:t>facilitating</w:t>
+      </w:r>
+      <w:r>
+        <w:rPr>
+          <w:sz w:val="24"/>
+          <w:szCs w:val="24"/>
+        </w:rPr>
+        <w:t> </w:t>
+      </w:r>
+      <w:r>
+        <w:rPr>
+          <w:sz w:val="24"/>
+          <w:szCs w:val="24"/>
+        </w:rPr>
+        <w:t>activism,</w:t>
+      </w:r>
+      <w:r>
+        <w:rPr>
+          <w:sz w:val="24"/>
+          <w:szCs w:val="24"/>
+        </w:rPr>
+        <w:t> </w:t>
+      </w:r>
+      <w:r>
+        <w:rPr>
+          <w:sz w:val="24"/>
+          <w:szCs w:val="24"/>
+        </w:rPr>
+        <w:t>have</w:t>
+      </w:r>
+      <w:r>
+        <w:rPr>
+          <w:sz w:val="24"/>
+          <w:szCs w:val="24"/>
+        </w:rPr>
+        <w:t> </w:t>
+      </w:r>
+      <w:r>
+        <w:rPr>
+          <w:sz w:val="24"/>
+          <w:szCs w:val="24"/>
+        </w:rPr>
+        <w:t>enabled</w:t>
+      </w:r>
+      <w:r>
+        <w:rPr>
+          <w:sz w:val="24"/>
+          <w:szCs w:val="24"/>
+        </w:rPr>
+        <w:t> </w:t>
+      </w:r>
+      <w:r>
+        <w:rPr>
+          <w:sz w:val="24"/>
+          <w:szCs w:val="24"/>
+        </w:rPr>
+        <w:t>community building, including movements like #BlackLivesMatter</w:t>
+      </w:r>
+      <w:r>
+        <w:rPr>
+          <w:sz w:val="24"/>
+          <w:szCs w:val="24"/>
+        </w:rPr>
+        <w:t> </w:t>
+      </w:r>
+      <w:r>
+        <w:rPr>
+          <w:sz w:val="24"/>
+          <w:szCs w:val="24"/>
+        </w:rPr>
+        <w:t>and</w:t>
+      </w:r>
+      <w:r>
+        <w:rPr>
+          <w:sz w:val="24"/>
+          <w:szCs w:val="24"/>
+        </w:rPr>
+        <w:t> </w:t>
+      </w:r>
+      <w:r>
+        <w:rPr>
+          <w:sz w:val="24"/>
+          <w:szCs w:val="24"/>
+        </w:rPr>
+        <w:t>coordinated</w:t>
+      </w:r>
+      <w:r>
+        <w:rPr>
+          <w:sz w:val="24"/>
+          <w:szCs w:val="24"/>
+        </w:rPr>
+        <w:t> </w:t>
+      </w:r>
+      <w:r>
+        <w:rPr>
+          <w:sz w:val="24"/>
+          <w:szCs w:val="24"/>
+        </w:rPr>
+        <w:t>efforts</w:t>
+      </w:r>
+      <w:r>
+        <w:rPr>
+          <w:sz w:val="24"/>
+          <w:szCs w:val="24"/>
+        </w:rPr>
+        <w:t> </w:t>
+      </w:r>
+      <w:r>
+        <w:rPr>
+          <w:sz w:val="24"/>
+          <w:szCs w:val="24"/>
+        </w:rPr>
+        <w:t>by the Red Cross that have brought to</w:t>
+      </w:r>
+      <w:r>
+        <w:rPr>
+          <w:sz w:val="24"/>
+          <w:szCs w:val="24"/>
+        </w:rPr>
+        <w:t> </w:t>
+      </w:r>
+      <w:r>
+        <w:rPr>
+          <w:sz w:val="24"/>
+          <w:szCs w:val="24"/>
+        </w:rPr>
+        <w:t>light</w:t>
+      </w:r>
+      <w:r>
+        <w:rPr>
+          <w:sz w:val="24"/>
+          <w:szCs w:val="24"/>
+        </w:rPr>
+        <w:t> </w:t>
+      </w:r>
+      <w:r>
+        <w:rPr>
+          <w:sz w:val="24"/>
+          <w:szCs w:val="24"/>
+        </w:rPr>
+        <w:t>the</w:t>
+      </w:r>
+      <w:r>
+        <w:rPr>
+          <w:sz w:val="24"/>
+          <w:szCs w:val="24"/>
+        </w:rPr>
+        <w:t> </w:t>
+      </w:r>
+      <w:r>
+        <w:rPr>
+          <w:sz w:val="24"/>
+          <w:szCs w:val="24"/>
+        </w:rPr>
+        <w:t>potential</w:t>
+      </w:r>
+      <w:r>
+        <w:rPr>
+          <w:sz w:val="24"/>
+          <w:szCs w:val="24"/>
+        </w:rPr>
+        <w:t> </w:t>
+      </w:r>
+      <w:r>
+        <w:rPr>
+          <w:sz w:val="24"/>
+          <w:szCs w:val="24"/>
+        </w:rPr>
+        <w:t>of</w:t>
+      </w:r>
+      <w:r>
+        <w:rPr>
+          <w:sz w:val="24"/>
+          <w:szCs w:val="24"/>
+        </w:rPr>
+        <w:t> </w:t>
+      </w:r>
+      <w:r>
+        <w:rPr>
+          <w:sz w:val="24"/>
+          <w:szCs w:val="24"/>
+        </w:rPr>
+        <w:t>this</w:t>
+      </w:r>
+      <w:r>
+        <w:rPr>
+          <w:sz w:val="24"/>
+          <w:szCs w:val="24"/>
+        </w:rPr>
+        <w:t> </w:t>
+      </w:r>
+      <w:r>
+        <w:rPr>
+          <w:sz w:val="24"/>
+          <w:szCs w:val="24"/>
+        </w:rPr>
+        <w:t>social media application in driving change and facilitating</w:t>
+      </w:r>
+      <w:r>
+        <w:rPr>
+          <w:sz w:val="24"/>
+          <w:szCs w:val="24"/>
+        </w:rPr>
+        <w:t> </w:t>
+      </w:r>
+      <w:r>
+        <w:rPr>
+          <w:sz w:val="24"/>
+          <w:szCs w:val="24"/>
+        </w:rPr>
+        <w:t>group</w:t>
+      </w:r>
+      <w:r>
+        <w:rPr>
+          <w:sz w:val="24"/>
+          <w:szCs w:val="24"/>
+        </w:rPr>
+        <w:t> </w:t>
+      </w:r>
+      <w:r>
+        <w:rPr>
+          <w:sz w:val="24"/>
+          <w:szCs w:val="24"/>
+        </w:rPr>
+        <w:t>action</w:t>
+      </w:r>
+      <w:r>
+        <w:rPr>
+          <w:sz w:val="24"/>
+          <w:szCs w:val="24"/>
+        </w:rPr>
+        <w:t> </w:t>
+      </w:r>
+      <w:r>
+        <w:rPr>
+          <w:sz w:val="24"/>
+          <w:szCs w:val="24"/>
+        </w:rPr>
+        <w:t>(Frosch</w:t>
+      </w:r>
+      <w:r>
+        <w:rPr>
+          <w:sz w:val="24"/>
+          <w:szCs w:val="24"/>
+        </w:rPr>
+        <w:t> </w:t>
+      </w:r>
+      <w:r>
+        <w:rPr>
+          <w:sz w:val="24"/>
+          <w:szCs w:val="24"/>
+        </w:rPr>
+        <w:t>&amp;</w:t>
+      </w:r>
+      <w:r>
+        <w:rPr>
+          <w:sz w:val="24"/>
+          <w:szCs w:val="24"/>
+        </w:rPr>
+        <w:t> </w:t>
+      </w:r>
+      <w:r>
+        <w:rPr>
+          <w:sz w:val="24"/>
+          <w:szCs w:val="24"/>
+        </w:rPr>
+        <w:t>Calvert,</w:t>
+      </w:r>
+      <w:r>
+        <w:rPr>
+          <w:sz w:val="24"/>
+          <w:szCs w:val="24"/>
+        </w:rPr>
+        <w:t> </w:t>
+      </w:r>
+      <w:r>
+        <w:rPr>
+          <w:sz w:val="24"/>
+          <w:szCs w:val="24"/>
+        </w:rPr>
+        <w:t>2015;</w:t>
+      </w:r>
+      <w:r>
+        <w:rPr>
+          <w:sz w:val="24"/>
+          <w:szCs w:val="24"/>
+        </w:rPr>
+        <w:t> </w:t>
+      </w:r>
+      <w:r>
+        <w:rPr>
+          <w:sz w:val="24"/>
+          <w:szCs w:val="24"/>
+        </w:rPr>
+        <w:t>Briones et al., 2011). Moreover, its capability</w:t>
+      </w:r>
+      <w:r>
+        <w:rPr>
+          <w:sz w:val="24"/>
+          <w:szCs w:val="24"/>
+        </w:rPr>
+        <w:t> </w:t>
+      </w:r>
+      <w:r>
+        <w:rPr>
+          <w:sz w:val="24"/>
+          <w:szCs w:val="24"/>
+        </w:rPr>
+        <w:t>to</w:t>
+      </w:r>
+      <w:r>
+        <w:rPr>
+          <w:sz w:val="24"/>
+          <w:szCs w:val="24"/>
+        </w:rPr>
+        <w:t> </w:t>
+      </w:r>
+      <w:r>
+        <w:rPr>
+          <w:sz w:val="24"/>
+          <w:szCs w:val="24"/>
+        </w:rPr>
+        <w:t>connect</w:t>
+      </w:r>
+      <w:r>
+        <w:rPr>
+          <w:sz w:val="24"/>
+          <w:szCs w:val="24"/>
+        </w:rPr>
+        <w:t> </w:t>
+      </w:r>
+      <w:r>
+        <w:rPr>
+          <w:sz w:val="24"/>
+          <w:szCs w:val="24"/>
+        </w:rPr>
+        <w:t>various</w:t>
+      </w:r>
+      <w:r>
+        <w:rPr>
+          <w:sz w:val="24"/>
+          <w:szCs w:val="24"/>
+        </w:rPr>
+        <w:t> </w:t>
+      </w:r>
+      <w:r>
+        <w:rPr>
+          <w:sz w:val="24"/>
+          <w:szCs w:val="24"/>
+        </w:rPr>
+        <w:t>geographical</w:t>
+      </w:r>
+      <w:r>
+        <w:rPr>
+          <w:sz w:val="24"/>
+          <w:szCs w:val="24"/>
+        </w:rPr>
+        <w:t> </w:t>
+      </w:r>
+      <w:r>
+        <w:rPr>
+          <w:sz w:val="24"/>
+          <w:szCs w:val="24"/>
+        </w:rPr>
+        <w:t>and cultural contexts has added to its significance</w:t>
+      </w:r>
+      <w:r>
+        <w:rPr>
+          <w:sz w:val="24"/>
+          <w:szCs w:val="24"/>
+        </w:rPr>
+        <w:t> </w:t>
+      </w:r>
+      <w:r>
+        <w:rPr>
+          <w:sz w:val="24"/>
+          <w:szCs w:val="24"/>
+        </w:rPr>
+        <w:t>in</w:t>
+      </w:r>
+      <w:r>
+        <w:rPr>
+          <w:sz w:val="24"/>
+          <w:szCs w:val="24"/>
+        </w:rPr>
+        <w:t> </w:t>
+      </w:r>
+      <w:r>
+        <w:rPr>
+          <w:sz w:val="24"/>
+          <w:szCs w:val="24"/>
+        </w:rPr>
+        <w:t>knowledge</w:t>
+      </w:r>
+      <w:r>
+        <w:rPr>
+          <w:sz w:val="24"/>
+          <w:szCs w:val="24"/>
+        </w:rPr>
+        <w:t> </w:t>
+      </w:r>
+      <w:r>
+        <w:rPr>
+          <w:sz w:val="24"/>
+          <w:szCs w:val="24"/>
+        </w:rPr>
+        <w:t>sharing</w:t>
+      </w:r>
+      <w:r>
+        <w:rPr>
+          <w:sz w:val="24"/>
+          <w:szCs w:val="24"/>
+        </w:rPr>
+        <w:t> </w:t>
+      </w:r>
+      <w:r>
+        <w:rPr>
+          <w:sz w:val="24"/>
+          <w:szCs w:val="24"/>
+        </w:rPr>
+        <w:t>and</w:t>
+      </w:r>
+      <w:r>
+        <w:rPr>
+          <w:sz w:val="24"/>
+          <w:szCs w:val="24"/>
+        </w:rPr>
+        <w:t> </w:t>
+      </w:r>
+      <w:r>
+        <w:rPr>
+          <w:sz w:val="24"/>
+          <w:szCs w:val="24"/>
+        </w:rPr>
+        <w:t>collaboration</w:t>
+      </w:r>
+      <w:r>
+        <w:rPr>
+          <w:sz w:val="24"/>
+          <w:szCs w:val="24"/>
+        </w:rPr>
+        <w:t> </w:t>
+      </w:r>
+      <w:r>
+        <w:rPr>
           <w:sz w:val="24"/>
           <w:szCs w:val="24"/>
         </w:rPr>
@@ -12260,93 +14423,44 @@
       <w:proofErr w:type="spellStart"/>
       <w:r>
         <w:rPr>
-          <w:color w:val="4472C4" w:themeColor="accent1"/>
-          <w:sz w:val="24"/>
-          <w:szCs w:val="24"/>
-        </w:rPr>
-        <w:t>Puropse</w:t>
+          <w:sz w:val="24"/>
+          <w:szCs w:val="24"/>
+        </w:rPr>
+        <w:t>Gruzd</w:t>
       </w:r>
       <w:proofErr w:type="spellEnd"/>
       <w:r>
         <w:rPr>
-          <w:color w:val="4472C4" w:themeColor="accent1"/>
-          <w:sz w:val="24"/>
-          <w:szCs w:val="24"/>
-        </w:rPr>
-        <w:t>- summaries argument, reinforce thesis)</w:t>
+          <w:sz w:val="24"/>
+          <w:szCs w:val="24"/>
+        </w:rPr>
+        <w:t xml:space="preserve">, Wellman, &amp; </w:t>
+      </w:r>
+      <w:proofErr w:type="spellStart"/>
+      <w:r>
+        <w:rPr>
+          <w:sz w:val="24"/>
+          <w:szCs w:val="24"/>
+        </w:rPr>
+        <w:t>Takhteyev</w:t>
+      </w:r>
+      <w:proofErr w:type="spellEnd"/>
+      <w:r>
+        <w:rPr>
+          <w:sz w:val="24"/>
+          <w:szCs w:val="24"/>
+        </w:rPr>
+        <w:t>, 2011).</w:t>
       </w:r>
     </w:p>
     <w:p>
       <w:pPr>
         <w:spacing w:line="360" w:lineRule="auto"/>
         <w:rPr>
-          <w:color w:val="4472C4" w:themeColor="accent1"/>
-          <w:sz w:val="24"/>
-          <w:szCs w:val="24"/>
-        </w:rPr>
-      </w:pPr>
-      <w:r>
-        <w:rPr>
-          <w:color w:val="4472C4" w:themeColor="accent1"/>
-          <w:sz w:val="24"/>
-          <w:szCs w:val="24"/>
-        </w:rPr>
-        <w:t xml:space="preserve">(Structure- restate thesis, </w:t>
-      </w:r>
-      <w:proofErr w:type="spellStart"/>
-      <w:r>
-        <w:rPr>
-          <w:color w:val="4472C4" w:themeColor="accent1"/>
-          <w:sz w:val="24"/>
-          <w:szCs w:val="24"/>
-        </w:rPr>
-        <w:t>summarise</w:t>
-      </w:r>
-      <w:proofErr w:type="spellEnd"/>
-      <w:r>
-        <w:rPr>
-          <w:color w:val="4472C4" w:themeColor="accent1"/>
-          <w:sz w:val="24"/>
-          <w:szCs w:val="24"/>
-        </w:rPr>
-        <w:t xml:space="preserve"> main focus, call for </w:t>
-      </w:r>
-      <w:proofErr w:type="spellStart"/>
-      <w:r>
-        <w:rPr>
-          <w:color w:val="4472C4" w:themeColor="accent1"/>
-          <w:sz w:val="24"/>
-          <w:szCs w:val="24"/>
-        </w:rPr>
-        <w:t>acgion</w:t>
-      </w:r>
-      <w:proofErr w:type="spellEnd"/>
-      <w:r>
-        <w:rPr>
-          <w:color w:val="4472C4" w:themeColor="accent1"/>
-          <w:sz w:val="24"/>
-          <w:szCs w:val="24"/>
-        </w:rPr>
-        <w:t xml:space="preserve">, or </w:t>
-      </w:r>
-      <w:proofErr w:type="spellStart"/>
-      <w:r>
-        <w:rPr>
-          <w:color w:val="4472C4" w:themeColor="accent1"/>
-          <w:sz w:val="24"/>
-          <w:szCs w:val="24"/>
-        </w:rPr>
-        <w:t>broder</w:t>
-      </w:r>
-      <w:proofErr w:type="spellEnd"/>
-      <w:r>
-        <w:rPr>
-          <w:color w:val="4472C4" w:themeColor="accent1"/>
-          <w:sz w:val="24"/>
-          <w:szCs w:val="24"/>
-        </w:rPr>
-        <w:t xml:space="preserve"> allocation)</w:t>
-      </w:r>
+          <w:sz w:val="24"/>
+          <w:szCs w:val="24"/>
+        </w:rPr>
+      </w:pPr>
     </w:p>
     <w:p>
       <w:pPr>
@@ -12356,6 +14470,612 @@
           <w:szCs w:val="24"/>
         </w:rPr>
       </w:pPr>
+      <w:r>
+        <w:rPr>
+          <w:sz w:val="24"/>
+          <w:szCs w:val="24"/>
+        </w:rPr>
+        <w:t>However,</w:t>
+      </w:r>
+      <w:r>
+        <w:rPr>
+          <w:sz w:val="24"/>
+          <w:szCs w:val="24"/>
+        </w:rPr>
+        <w:t> </w:t>
+      </w:r>
+      <w:r>
+        <w:rPr>
+          <w:sz w:val="24"/>
+          <w:szCs w:val="24"/>
+        </w:rPr>
+        <w:t>the</w:t>
+      </w:r>
+      <w:r>
+        <w:rPr>
+          <w:sz w:val="24"/>
+          <w:szCs w:val="24"/>
+        </w:rPr>
+        <w:t> </w:t>
+      </w:r>
+      <w:r>
+        <w:rPr>
+          <w:sz w:val="24"/>
+          <w:szCs w:val="24"/>
+        </w:rPr>
+        <w:t>transformative</w:t>
+      </w:r>
+      <w:r>
+        <w:rPr>
+          <w:sz w:val="24"/>
+          <w:szCs w:val="24"/>
+        </w:rPr>
+        <w:t> </w:t>
+      </w:r>
+      <w:r>
+        <w:rPr>
+          <w:sz w:val="24"/>
+          <w:szCs w:val="24"/>
+        </w:rPr>
+        <w:t>power</w:t>
+      </w:r>
+      <w:r>
+        <w:rPr>
+          <w:sz w:val="24"/>
+          <w:szCs w:val="24"/>
+        </w:rPr>
+        <w:t> </w:t>
+      </w:r>
+      <w:r>
+        <w:rPr>
+          <w:sz w:val="24"/>
+          <w:szCs w:val="24"/>
+        </w:rPr>
+        <w:t>of Twitter comes with significant challenges. Issues of misinformation,</w:t>
+      </w:r>
+      <w:r>
+        <w:rPr>
+          <w:sz w:val="24"/>
+          <w:szCs w:val="24"/>
+        </w:rPr>
+        <w:t> </w:t>
+      </w:r>
+      <w:r>
+        <w:rPr>
+          <w:sz w:val="24"/>
+          <w:szCs w:val="24"/>
+        </w:rPr>
+        <w:t>echo</w:t>
+      </w:r>
+      <w:r>
+        <w:rPr>
+          <w:sz w:val="24"/>
+          <w:szCs w:val="24"/>
+        </w:rPr>
+        <w:t> </w:t>
+      </w:r>
+      <w:r>
+        <w:rPr>
+          <w:sz w:val="24"/>
+          <w:szCs w:val="24"/>
+        </w:rPr>
+        <w:t>chambers, and online harassment point out the complexity of</w:t>
+      </w:r>
+      <w:r>
+        <w:rPr>
+          <w:sz w:val="24"/>
+          <w:szCs w:val="24"/>
+        </w:rPr>
+        <w:t> </w:t>
+      </w:r>
+      <w:r>
+        <w:rPr>
+          <w:sz w:val="24"/>
+          <w:szCs w:val="24"/>
+        </w:rPr>
+        <w:t>keeping</w:t>
+      </w:r>
+      <w:r>
+        <w:rPr>
+          <w:sz w:val="24"/>
+          <w:szCs w:val="24"/>
+        </w:rPr>
+        <w:t> </w:t>
+      </w:r>
+      <w:r>
+        <w:rPr>
+          <w:sz w:val="24"/>
+          <w:szCs w:val="24"/>
+        </w:rPr>
+        <w:t>the</w:t>
+      </w:r>
+      <w:r>
+        <w:rPr>
+          <w:sz w:val="24"/>
+          <w:szCs w:val="24"/>
+        </w:rPr>
+        <w:t> </w:t>
+      </w:r>
+      <w:r>
+        <w:rPr>
+          <w:sz w:val="24"/>
+          <w:szCs w:val="24"/>
+        </w:rPr>
+        <w:t>platform</w:t>
+      </w:r>
+      <w:r>
+        <w:rPr>
+          <w:sz w:val="24"/>
+          <w:szCs w:val="24"/>
+        </w:rPr>
+        <w:t> </w:t>
+      </w:r>
+      <w:r>
+        <w:rPr>
+          <w:sz w:val="24"/>
+          <w:szCs w:val="24"/>
+        </w:rPr>
+        <w:t>open and inclusive (Lockett, 2021). While Twitter embodies</w:t>
+      </w:r>
+      <w:r>
+        <w:rPr>
+          <w:sz w:val="24"/>
+          <w:szCs w:val="24"/>
+        </w:rPr>
+        <w:t> </w:t>
+      </w:r>
+      <w:r>
+        <w:rPr>
+          <w:sz w:val="24"/>
+          <w:szCs w:val="24"/>
+        </w:rPr>
+        <w:t>many</w:t>
+      </w:r>
+      <w:r>
+        <w:rPr>
+          <w:sz w:val="24"/>
+          <w:szCs w:val="24"/>
+        </w:rPr>
+        <w:t> </w:t>
+      </w:r>
+      <w:r>
+        <w:rPr>
+          <w:sz w:val="24"/>
+          <w:szCs w:val="24"/>
+        </w:rPr>
+        <w:t>ideals</w:t>
+      </w:r>
+      <w:r>
+        <w:rPr>
+          <w:sz w:val="24"/>
+          <w:szCs w:val="24"/>
+        </w:rPr>
+        <w:t> </w:t>
+      </w:r>
+      <w:r>
+        <w:rPr>
+          <w:sz w:val="24"/>
+          <w:szCs w:val="24"/>
+        </w:rPr>
+        <w:t>connected</w:t>
+      </w:r>
+      <w:r>
+        <w:rPr>
+          <w:sz w:val="24"/>
+          <w:szCs w:val="24"/>
+        </w:rPr>
+        <w:t> </w:t>
+      </w:r>
+      <w:r>
+        <w:rPr>
+          <w:sz w:val="24"/>
+          <w:szCs w:val="24"/>
+        </w:rPr>
+        <w:t>to</w:t>
+      </w:r>
+      <w:r>
+        <w:rPr>
+          <w:sz w:val="24"/>
+          <w:szCs w:val="24"/>
+        </w:rPr>
+        <w:t> </w:t>
+      </w:r>
+      <w:r>
+        <w:rPr>
+          <w:sz w:val="24"/>
+          <w:szCs w:val="24"/>
+        </w:rPr>
+        <w:t>Web 2.0, its reliance on algorithm-driven content and</w:t>
+      </w:r>
+      <w:r>
+        <w:rPr>
+          <w:sz w:val="24"/>
+          <w:szCs w:val="24"/>
+        </w:rPr>
+        <w:t> </w:t>
+      </w:r>
+      <w:r>
+        <w:rPr>
+          <w:sz w:val="24"/>
+          <w:szCs w:val="24"/>
+        </w:rPr>
+        <w:t>commercial</w:t>
+      </w:r>
+      <w:r>
+        <w:rPr>
+          <w:sz w:val="24"/>
+          <w:szCs w:val="24"/>
+        </w:rPr>
+        <w:t> </w:t>
+      </w:r>
+      <w:r>
+        <w:rPr>
+          <w:sz w:val="24"/>
+          <w:szCs w:val="24"/>
+        </w:rPr>
+        <w:t>monetization</w:t>
+      </w:r>
+      <w:r>
+        <w:rPr>
+          <w:sz w:val="24"/>
+          <w:szCs w:val="24"/>
+        </w:rPr>
+        <w:t> </w:t>
+      </w:r>
+      <w:r>
+        <w:rPr>
+          <w:sz w:val="24"/>
+          <w:szCs w:val="24"/>
+        </w:rPr>
+        <w:t>strategies</w:t>
+      </w:r>
+      <w:r>
+        <w:rPr>
+          <w:sz w:val="24"/>
+          <w:szCs w:val="24"/>
+        </w:rPr>
+        <w:t> </w:t>
+      </w:r>
+      <w:r>
+        <w:rPr>
+          <w:sz w:val="24"/>
+          <w:szCs w:val="24"/>
+        </w:rPr>
+        <w:t>often</w:t>
+      </w:r>
+      <w:r>
+        <w:rPr>
+          <w:sz w:val="24"/>
+          <w:szCs w:val="24"/>
+        </w:rPr>
+        <w:t> </w:t>
+      </w:r>
+      <w:r>
+        <w:rPr>
+          <w:sz w:val="24"/>
+          <w:szCs w:val="24"/>
+        </w:rPr>
+        <w:t>undermines the principles of equal</w:t>
+      </w:r>
+      <w:r>
+        <w:rPr>
+          <w:sz w:val="24"/>
+          <w:szCs w:val="24"/>
+        </w:rPr>
+        <w:t> </w:t>
+      </w:r>
+      <w:r>
+        <w:rPr>
+          <w:sz w:val="24"/>
+          <w:szCs w:val="24"/>
+        </w:rPr>
+        <w:t>participation</w:t>
+      </w:r>
+      <w:r>
+        <w:rPr>
+          <w:sz w:val="24"/>
+          <w:szCs w:val="24"/>
+        </w:rPr>
+        <w:t> </w:t>
+      </w:r>
+      <w:r>
+        <w:rPr>
+          <w:sz w:val="24"/>
+          <w:szCs w:val="24"/>
+        </w:rPr>
+        <w:t>and</w:t>
+      </w:r>
+      <w:r>
+        <w:rPr>
+          <w:sz w:val="24"/>
+          <w:szCs w:val="24"/>
+        </w:rPr>
+        <w:t> </w:t>
+      </w:r>
+      <w:r>
+        <w:rPr>
+          <w:sz w:val="24"/>
+          <w:szCs w:val="24"/>
+        </w:rPr>
+        <w:t>user empowerment.</w:t>
+      </w:r>
+    </w:p>
+    <w:p>
+      <w:pPr>
+        <w:spacing w:line="360" w:lineRule="auto"/>
+        <w:rPr>
+          <w:sz w:val="24"/>
+          <w:szCs w:val="24"/>
+        </w:rPr>
+      </w:pPr>
+    </w:p>
+    <w:p>
+      <w:pPr>
+        <w:spacing w:line="360" w:lineRule="auto"/>
+        <w:rPr>
+          <w:sz w:val="24"/>
+          <w:szCs w:val="24"/>
+        </w:rPr>
+      </w:pPr>
+      <w:r>
+        <w:rPr>
+          <w:sz w:val="24"/>
+          <w:szCs w:val="24"/>
+        </w:rPr>
+        <w:t>Finally,</w:t>
+      </w:r>
+      <w:r>
+        <w:rPr>
+          <w:sz w:val="24"/>
+          <w:szCs w:val="24"/>
+        </w:rPr>
+        <w:t> </w:t>
+      </w:r>
+      <w:r>
+        <w:rPr>
+          <w:sz w:val="24"/>
+          <w:szCs w:val="24"/>
+        </w:rPr>
+        <w:t>Twitter</w:t>
+      </w:r>
+      <w:r>
+        <w:rPr>
+          <w:sz w:val="24"/>
+          <w:szCs w:val="24"/>
+        </w:rPr>
+        <w:t> </w:t>
+      </w:r>
+      <w:r>
+        <w:rPr>
+          <w:sz w:val="24"/>
+          <w:szCs w:val="24"/>
+        </w:rPr>
+        <w:t>represents something of the duality of Web 2.0 platforms: on one side, amazingly</w:t>
+      </w:r>
+      <w:r>
+        <w:rPr>
+          <w:sz w:val="24"/>
+          <w:szCs w:val="24"/>
+        </w:rPr>
+        <w:t> </w:t>
+      </w:r>
+      <w:r>
+        <w:rPr>
+          <w:sz w:val="24"/>
+          <w:szCs w:val="24"/>
+        </w:rPr>
+        <w:t>powerful</w:t>
+      </w:r>
+      <w:r>
+        <w:rPr>
+          <w:sz w:val="24"/>
+          <w:szCs w:val="24"/>
+        </w:rPr>
+        <w:t> </w:t>
+      </w:r>
+      <w:r>
+        <w:rPr>
+          <w:sz w:val="24"/>
+          <w:szCs w:val="24"/>
+        </w:rPr>
+        <w:t>tools</w:t>
+      </w:r>
+      <w:r>
+        <w:rPr>
+          <w:sz w:val="24"/>
+          <w:szCs w:val="24"/>
+        </w:rPr>
+        <w:t> </w:t>
+      </w:r>
+      <w:r>
+        <w:rPr>
+          <w:sz w:val="24"/>
+          <w:szCs w:val="24"/>
+        </w:rPr>
+        <w:t>of communication and collaboration; on the other side, key questions</w:t>
+      </w:r>
+      <w:r>
+        <w:rPr>
+          <w:sz w:val="24"/>
+          <w:szCs w:val="24"/>
+        </w:rPr>
+        <w:t> </w:t>
+      </w:r>
+      <w:r>
+        <w:rPr>
+          <w:sz w:val="24"/>
+          <w:szCs w:val="24"/>
+        </w:rPr>
+        <w:t>of</w:t>
+      </w:r>
+      <w:r>
+        <w:rPr>
+          <w:sz w:val="24"/>
+          <w:szCs w:val="24"/>
+        </w:rPr>
+        <w:t> </w:t>
+      </w:r>
+      <w:r>
+        <w:rPr>
+          <w:sz w:val="24"/>
+          <w:szCs w:val="24"/>
+        </w:rPr>
+        <w:t>digital</w:t>
+      </w:r>
+      <w:r>
+        <w:rPr>
+          <w:sz w:val="24"/>
+          <w:szCs w:val="24"/>
+        </w:rPr>
+        <w:t> </w:t>
+      </w:r>
+      <w:r>
+        <w:rPr>
+          <w:sz w:val="24"/>
+          <w:szCs w:val="24"/>
+        </w:rPr>
+        <w:t>ethics,</w:t>
+      </w:r>
+      <w:r>
+        <w:rPr>
+          <w:sz w:val="24"/>
+          <w:szCs w:val="24"/>
+        </w:rPr>
+        <w:t> </w:t>
+      </w:r>
+      <w:r>
+        <w:rPr>
+          <w:sz w:val="24"/>
+          <w:szCs w:val="24"/>
+        </w:rPr>
+        <w:t>governance, and tension between profit and public good. Solving</w:t>
+      </w:r>
+      <w:r>
+        <w:rPr>
+          <w:sz w:val="24"/>
+          <w:szCs w:val="24"/>
+        </w:rPr>
+        <w:t> </w:t>
+      </w:r>
+      <w:r>
+        <w:rPr>
+          <w:sz w:val="24"/>
+          <w:szCs w:val="24"/>
+        </w:rPr>
+        <w:t>these</w:t>
+      </w:r>
+      <w:r>
+        <w:rPr>
+          <w:sz w:val="24"/>
+          <w:szCs w:val="24"/>
+        </w:rPr>
+        <w:t> </w:t>
+      </w:r>
+      <w:r>
+        <w:rPr>
+          <w:sz w:val="24"/>
+          <w:szCs w:val="24"/>
+        </w:rPr>
+        <w:t>issues</w:t>
+      </w:r>
+      <w:r>
+        <w:rPr>
+          <w:sz w:val="24"/>
+          <w:szCs w:val="24"/>
+        </w:rPr>
+        <w:t> </w:t>
+      </w:r>
+      <w:r>
+        <w:rPr>
+          <w:sz w:val="24"/>
+          <w:szCs w:val="24"/>
+        </w:rPr>
+        <w:t>will be very important in the future to unleash Twitter's</w:t>
+      </w:r>
+      <w:r>
+        <w:rPr>
+          <w:sz w:val="24"/>
+          <w:szCs w:val="24"/>
+        </w:rPr>
+        <w:t> </w:t>
+      </w:r>
+      <w:r>
+        <w:rPr>
+          <w:sz w:val="24"/>
+          <w:szCs w:val="24"/>
+        </w:rPr>
+        <w:t>full</w:t>
+      </w:r>
+      <w:r>
+        <w:rPr>
+          <w:sz w:val="24"/>
+          <w:szCs w:val="24"/>
+        </w:rPr>
+        <w:t> </w:t>
+      </w:r>
+      <w:r>
+        <w:rPr>
+          <w:sz w:val="24"/>
+          <w:szCs w:val="24"/>
+        </w:rPr>
+        <w:t>potential</w:t>
+      </w:r>
+      <w:r>
+        <w:rPr>
+          <w:sz w:val="24"/>
+          <w:szCs w:val="24"/>
+        </w:rPr>
+        <w:t> </w:t>
+      </w:r>
+      <w:r>
+        <w:rPr>
+          <w:sz w:val="24"/>
+          <w:szCs w:val="24"/>
+        </w:rPr>
+        <w:t>for</w:t>
+      </w:r>
+      <w:r>
+        <w:rPr>
+          <w:sz w:val="24"/>
+          <w:szCs w:val="24"/>
+        </w:rPr>
+        <w:t> </w:t>
+      </w:r>
+      <w:r>
+        <w:rPr>
+          <w:sz w:val="24"/>
+          <w:szCs w:val="24"/>
+        </w:rPr>
+        <w:t>creating</w:t>
+      </w:r>
+      <w:r>
+        <w:rPr>
+          <w:sz w:val="24"/>
+          <w:szCs w:val="24"/>
+        </w:rPr>
+        <w:t> </w:t>
+      </w:r>
+      <w:r>
+        <w:rPr>
+          <w:sz w:val="24"/>
+          <w:szCs w:val="24"/>
+        </w:rPr>
+        <w:t>positive</w:t>
+      </w:r>
+      <w:r>
+        <w:rPr>
+          <w:sz w:val="24"/>
+          <w:szCs w:val="24"/>
+        </w:rPr>
+        <w:t> </w:t>
+      </w:r>
+      <w:r>
+        <w:rPr>
+          <w:sz w:val="24"/>
+          <w:szCs w:val="24"/>
+        </w:rPr>
+        <w:t>societal change.</w:t>
+      </w:r>
     </w:p>
     <w:p>
       <w:pPr>

</xml_diff>